<commit_message>
updated Pflichtenheft: Machbarkeit, Nummerierung
</commit_message>
<xml_diff>
--- a/docs/Pflichtenheft.docx
+++ b/docs/Pflichtenheft.docx
@@ -127,10 +127,7 @@
         <w:tab/>
       </w:r>
       <w:r>
-        <w:t>Qu</w:t>
-      </w:r>
-      <w:r>
-        <w:t xml:space="preserve">entin Weber, </w:t>
+        <w:t xml:space="preserve">Quentin Weber, </w:t>
       </w:r>
       <w:r>
         <w:tab/>
@@ -617,21 +614,7 @@
                 <w:rStyle w:val="Hyperlink"/>
                 <w:noProof/>
               </w:rPr>
-              <w:t>2 Produktei</w:t>
-            </w:r>
-            <w:r>
-              <w:rPr>
-                <w:rStyle w:val="Hyperlink"/>
-                <w:noProof/>
-              </w:rPr>
-              <w:t>n</w:t>
-            </w:r>
-            <w:r>
-              <w:rPr>
-                <w:rStyle w:val="Hyperlink"/>
-                <w:noProof/>
-              </w:rPr>
-              <w:t>satz</w:t>
+              <w:t>2 Produkteinsatz</w:t>
             </w:r>
             <w:r>
               <w:rPr>
@@ -1909,21 +1892,7 @@
                 <w:rStyle w:val="Hyperlink"/>
                 <w:noProof/>
               </w:rPr>
-              <w:t>5 Benutzeroberfläc</w:t>
-            </w:r>
-            <w:r>
-              <w:rPr>
-                <w:rStyle w:val="Hyperlink"/>
-                <w:noProof/>
-              </w:rPr>
-              <w:t>h</w:t>
-            </w:r>
-            <w:r>
-              <w:rPr>
-                <w:rStyle w:val="Hyperlink"/>
-                <w:noProof/>
-              </w:rPr>
-              <w:t>e</w:t>
+              <w:t>5 Benutzeroberfläche</w:t>
             </w:r>
             <w:r>
               <w:rPr>
@@ -2001,7 +1970,10 @@
       <w:bookmarkStart w:id="0" w:name="_Toc527541610"/>
       <w:r>
         <w:lastRenderedPageBreak/>
-        <w:t>0 Auftrag</w:t>
+        <w:t>1</w:t>
+      </w:r>
+      <w:r>
+        <w:t xml:space="preserve"> Auftrag</w:t>
       </w:r>
     </w:p>
     <w:p>
@@ -2009,7 +1981,10 @@
         <w:pStyle w:val="berschrift2"/>
       </w:pPr>
       <w:r>
-        <w:t>0.1 Beteiligte Personen</w:t>
+        <w:t>1</w:t>
+      </w:r>
+      <w:r>
+        <w:t>.1 Beteiligte Personen</w:t>
       </w:r>
     </w:p>
     <w:p/>
@@ -2056,10 +2031,7 @@
       </w:r>
       <w:r>
         <w:tab/>
-        <w:t>- Que</w:t>
-      </w:r>
-      <w:r>
-        <w:t>ntin.Weber@cs16-1.ba-leipzig.de</w:t>
+        <w:t>- Quentin.Weber@cs16-1.ba-leipzig.de</w:t>
       </w:r>
     </w:p>
     <w:p>
@@ -2154,7 +2126,10 @@
         <w:pStyle w:val="berschrift2"/>
       </w:pPr>
       <w:r>
-        <w:t>0.2 Auftragsbeschreibung</w:t>
+        <w:t>1</w:t>
+      </w:r>
+      <w:r>
+        <w:t>.2 Auftragsbeschreibung</w:t>
       </w:r>
     </w:p>
     <w:p>
@@ -2173,7 +2148,10 @@
         <w:pStyle w:val="berschrift2"/>
       </w:pPr>
       <w:r>
-        <w:t>0.3 Meilensteine</w:t>
+        <w:t>1</w:t>
+      </w:r>
+      <w:r>
+        <w:t>.3 Meilensteine</w:t>
       </w:r>
     </w:p>
     <w:p/>
@@ -2206,10 +2184,13 @@
     </w:p>
     <w:p>
       <w:r>
-        <w:t>Software:</w:t>
-      </w:r>
-      <w:r>
-        <w:tab/>
+        <w:t>Software</w:t>
+      </w:r>
+      <w:r>
+        <w:t>prototyp</w:t>
+      </w:r>
+      <w:r>
+        <w:t>:</w:t>
       </w:r>
       <w:r>
         <w:tab/>
@@ -2240,7 +2221,10 @@
         <w:pStyle w:val="berschrift2"/>
       </w:pPr>
       <w:r>
-        <w:t>0.4 Dokumentation</w:t>
+        <w:t>1</w:t>
+      </w:r>
+      <w:r>
+        <w:t>.4 Dokumentation</w:t>
       </w:r>
     </w:p>
     <w:p>
@@ -2268,7 +2252,10 @@
       </w:pPr>
       <w:r>
         <w:lastRenderedPageBreak/>
-        <w:t xml:space="preserve">1 </w:t>
+        <w:t>2</w:t>
+      </w:r>
+      <w:r>
+        <w:t xml:space="preserve"> </w:t>
       </w:r>
       <w:r>
         <w:t>Anforderungen</w:t>
@@ -2298,7 +2285,10 @@
       </w:pPr>
       <w:bookmarkStart w:id="1" w:name="_Toc527541611"/>
       <w:r>
-        <w:t>1.1 Pflichtanforderungen</w:t>
+        <w:t>2</w:t>
+      </w:r>
+      <w:r>
+        <w:t>.1 Pflichtanforderungen</w:t>
       </w:r>
       <w:bookmarkEnd w:id="1"/>
     </w:p>
@@ -2419,7 +2409,10 @@
       </w:pPr>
       <w:bookmarkStart w:id="2" w:name="_Toc527541612"/>
       <w:r>
-        <w:t>1.2 Wunschanforderungen</w:t>
+        <w:t>2</w:t>
+      </w:r>
+      <w:r>
+        <w:t>.2 Wunschanforderungen</w:t>
       </w:r>
       <w:bookmarkEnd w:id="2"/>
     </w:p>
@@ -2470,12 +2463,7 @@
         <w:t xml:space="preserve"> Abgleich</w:t>
       </w:r>
       <w:r>
-        <w:t xml:space="preserve"> de</w:t>
-      </w:r>
-      <w:bookmarkStart w:id="3" w:name="_GoBack"/>
-      <w:bookmarkEnd w:id="3"/>
-      <w:r>
-        <w:t xml:space="preserve">r zu synchronisierenden Ordner. Das Zeitintervall dafür </w:t>
+        <w:t xml:space="preserve"> der zu synchronisierenden Ordner. Das Zeitintervall dafür </w:t>
       </w:r>
       <w:r>
         <w:t xml:space="preserve">kann </w:t>
@@ -2531,9 +2519,12 @@
         <w:pStyle w:val="berschrift2"/>
         <w:jc w:val="both"/>
       </w:pPr>
-      <w:bookmarkStart w:id="4" w:name="_Toc527541613"/>
-      <w:r>
-        <w:t>1.3 künftige</w:t>
+      <w:bookmarkStart w:id="3" w:name="_Toc527541613"/>
+      <w:r>
+        <w:t>2</w:t>
+      </w:r>
+      <w:r>
+        <w:t>.3 künftige</w:t>
       </w:r>
       <w:r>
         <w:t xml:space="preserve"> </w:t>
@@ -2541,158 +2532,1345 @@
       <w:r>
         <w:t>Anforderungen</w:t>
       </w:r>
+      <w:bookmarkEnd w:id="3"/>
+    </w:p>
+    <w:p>
+      <w:r>
+        <w:t>Die nachfolgenden User Stories beschreiben Anforderungen, die in der Zukunft der Anwendung hinzugefügt werden könnten.</w:t>
+      </w:r>
+    </w:p>
+    <w:p/>
+    <w:p>
+      <w:r>
+        <w:t xml:space="preserve">Als Anwender möchte ich </w:t>
+      </w:r>
+      <w:r>
+        <w:t xml:space="preserve">eine auf UNIX-Systemen optimierte </w:t>
+      </w:r>
+      <w:r>
+        <w:t>Dateisynchronis</w:t>
+      </w:r>
+      <w:r>
+        <w:t>ation</w:t>
+      </w:r>
+      <w:r>
+        <w:t xml:space="preserve"> </w:t>
+      </w:r>
+      <w:r>
+        <w:t>durchführen</w:t>
+      </w:r>
+      <w:r>
+        <w:t>.</w:t>
+      </w:r>
+    </w:p>
+    <w:p>
+      <w:pPr>
+        <w:pStyle w:val="berschrift2"/>
+        <w:jc w:val="both"/>
+      </w:pPr>
+      <w:r>
+        <w:lastRenderedPageBreak/>
+        <w:t>2</w:t>
+      </w:r>
+      <w:r>
+        <w:t>.</w:t>
+      </w:r>
+      <w:r>
+        <w:t>4</w:t>
+      </w:r>
+      <w:r>
+        <w:t xml:space="preserve"> </w:t>
+      </w:r>
+      <w:r>
+        <w:t>Machbarkeit</w:t>
+      </w:r>
+    </w:p>
+    <w:p>
+      <w:r>
+        <w:t>D</w:t>
+      </w:r>
+      <w:r>
+        <w:t>er angegebene Auftrag ist mit der Programmiersprache Java umsetzbar. Der Betrieb der zu entwickelnden Software ist hardwareseitig nicht sehr Ressourcenbeanspruchend und sollte damit auf jeder Konfiguration betrieben werden können.</w:t>
+      </w:r>
+    </w:p>
+    <w:p/>
+    <w:p>
+      <w:r>
+        <w:t xml:space="preserve">Als reine Entwicklungszeit </w:t>
+      </w:r>
+      <w:r>
+        <w:t xml:space="preserve">bis zum Einreichen des ersten Prototyps beim Auftraggeber werden xx Stunden veranschlagt. </w:t>
+      </w:r>
+    </w:p>
+    <w:p>
+      <w:r>
+        <w:t xml:space="preserve"> </w:t>
+      </w:r>
+    </w:p>
+    <w:p>
+      <w:pPr>
+        <w:pStyle w:val="berschrift1"/>
+      </w:pPr>
+      <w:bookmarkStart w:id="4" w:name="_Toc527541614"/>
+      <w:r>
+        <w:t>3</w:t>
+      </w:r>
+      <w:r>
+        <w:t xml:space="preserve"> Produkteinsatz</w:t>
+      </w:r>
       <w:bookmarkEnd w:id="4"/>
     </w:p>
     <w:p>
-      <w:r>
-        <w:t>Die nachfolgenden User Stories beschreiben Anforderungen, die in der Zukunft der Anwendung hinzugefügt werden könnten.</w:t>
-      </w:r>
+      <w:pPr>
+        <w:pStyle w:val="berschrift2"/>
+      </w:pPr>
+      <w:bookmarkStart w:id="5" w:name="_Toc527541615"/>
+      <w:r>
+        <w:t>3</w:t>
+      </w:r>
+      <w:r>
+        <w:t>.1 Anwendungsbereiche</w:t>
+      </w:r>
+      <w:bookmarkEnd w:id="5"/>
     </w:p>
     <w:p/>
     <w:p>
-      <w:pPr>
+      <w:r>
+        <w:t>Dieses Prog</w:t>
+      </w:r>
+      <w:r>
+        <w:t>ramm hat die Funktion zwei Verzeichnisse zu analysieren, zu vergleichen und schlussendlich zu synchronisieren.</w:t>
+      </w:r>
+      <w:r>
+        <w:t xml:space="preserve"> D</w:t>
+      </w:r>
+      <w:r>
+        <w:t xml:space="preserve">ie Synchronisation eines Ordners </w:t>
+      </w:r>
+      <w:r>
+        <w:t xml:space="preserve">kann </w:t>
+      </w:r>
+      <w:r>
+        <w:t xml:space="preserve">auch </w:t>
+      </w:r>
+      <w:r>
+        <w:t>als Ba</w:t>
+      </w:r>
+      <w:r>
+        <w:t>ckup für eben jenes Verzeichnis dienen</w:t>
+      </w:r>
+      <w:r>
+        <w:t>. Dies kann über im Dateisystem eingebundene Ordner erfolgen.</w:t>
+      </w:r>
+    </w:p>
+    <w:p/>
+    <w:p>
+      <w:pPr>
+        <w:pStyle w:val="berschrift2"/>
+      </w:pPr>
+      <w:bookmarkStart w:id="6" w:name="_Toc527541616"/>
+      <w:r>
+        <w:t>3</w:t>
+      </w:r>
+      <w:r>
+        <w:t>.2 Zielgruppen</w:t>
+      </w:r>
+      <w:bookmarkEnd w:id="6"/>
+    </w:p>
+    <w:p/>
+    <w:p>
+      <w:r>
+        <w:t xml:space="preserve">Dieses Programm </w:t>
+      </w:r>
+      <w:r>
+        <w:t>ist besonders für Personen interessant</w:t>
+      </w:r>
+      <w:r>
+        <w:t>,</w:t>
+      </w:r>
+      <w:r>
+        <w:t xml:space="preserve"> die häufig auf unterschiedlichen Rechnern arbeiten müssen und den aktuellen Stand eines Ordners auf allen Geräten zur Verfügung gestellt haben wollen.</w:t>
+      </w:r>
+    </w:p>
+    <w:p/>
+    <w:p>
+      <w:pPr>
+        <w:pStyle w:val="berschrift2"/>
+      </w:pPr>
+      <w:bookmarkStart w:id="7" w:name="_Toc527541617"/>
+      <w:r>
+        <w:t>3</w:t>
+      </w:r>
+      <w:r>
+        <w:t>.3 Betriebsbedingung</w:t>
+      </w:r>
+      <w:bookmarkEnd w:id="7"/>
+    </w:p>
+    <w:p/>
+    <w:p>
+      <w:r>
+        <w:t>Der Benutzer muss ein Desktop-Betriebssystem mit der aktuellen Version von Java 8 verwenden. Allerdings wird im Rahmen dieses Projektes die Synchronisierung ausschließlich auf Windows 10 getestet.</w:t>
+      </w:r>
+    </w:p>
+    <w:p/>
+    <w:p>
+      <w:r>
+        <w:t>Soll eine FTP-Verbindung erstellt werden, muss eine Netz</w:t>
+      </w:r>
+      <w:r>
+        <w:t>werk</w:t>
+      </w:r>
+      <w:r>
+        <w:t xml:space="preserve">verbindung zu dem entsprechenden FTP-Server </w:t>
+      </w:r>
+      <w:r>
+        <w:t>realisiert werden können.</w:t>
+      </w:r>
+      <w:r>
+        <w:t xml:space="preserve"> </w:t>
+      </w:r>
+    </w:p>
+    <w:p>
+      <w:pPr>
+        <w:pStyle w:val="berschrift1"/>
+      </w:pPr>
+      <w:bookmarkStart w:id="8" w:name="_Toc527541618"/>
+      <w:r>
+        <w:lastRenderedPageBreak/>
+        <w:t>4</w:t>
+      </w:r>
+      <w:r>
+        <w:t xml:space="preserve"> Produktübersicht</w:t>
+      </w:r>
+      <w:bookmarkEnd w:id="8"/>
+    </w:p>
+    <w:p>
+      <w:pPr>
+        <w:pStyle w:val="berschrift2"/>
+      </w:pPr>
+      <w:bookmarkStart w:id="9" w:name="_Toc527541619"/>
+      <w:r>
+        <w:t>4</w:t>
+      </w:r>
+      <w:r>
+        <w:t>.1 Kurze Produktübersicht</w:t>
+      </w:r>
+      <w:bookmarkEnd w:id="9"/>
+    </w:p>
+    <w:p/>
+    <w:p>
+      <w:r>
+        <w:t xml:space="preserve">QuixSync wird </w:t>
+      </w:r>
+      <w:r>
+        <w:t>über eine</w:t>
+      </w:r>
+      <w:r>
+        <w:t xml:space="preserve"> grafische Oberfläche </w:t>
+      </w:r>
+      <w:r>
+        <w:t>bedient</w:t>
+      </w:r>
+      <w:r>
+        <w:t>. Diese soll</w:t>
+      </w:r>
+      <w:r>
+        <w:t xml:space="preserve"> dem Nutzer</w:t>
+      </w:r>
+      <w:r>
+        <w:t xml:space="preserve"> folgende Funktionen </w:t>
+      </w:r>
+      <w:r>
+        <w:t>zur Verfügung stellen</w:t>
+      </w:r>
+      <w:r>
+        <w:t>:</w:t>
+      </w:r>
+    </w:p>
+    <w:p/>
+    <w:p>
+      <w:r>
+        <w:t xml:space="preserve">- </w:t>
+      </w:r>
+      <w:r>
+        <w:tab/>
+        <w:t>Auswählen zweier Verzeichnisse (Quellverzeichnis, Zielverzeichnis)</w:t>
+      </w:r>
+    </w:p>
+    <w:p>
+      <w:r>
+        <w:t xml:space="preserve">- </w:t>
+      </w:r>
+      <w:r>
+        <w:tab/>
+        <w:t>Erstellen einer Indexdatei für ein Verzeichnis</w:t>
+      </w:r>
+    </w:p>
+    <w:p>
+      <w:r>
+        <w:t>-</w:t>
+      </w:r>
+      <w:r>
+        <w:tab/>
+        <w:t xml:space="preserve">Vereinfachtes </w:t>
+      </w:r>
+      <w:r>
+        <w:t>Präsentieren</w:t>
+      </w:r>
+      <w:r>
+        <w:t xml:space="preserve"> einer Indexdatei</w:t>
+      </w:r>
+    </w:p>
+    <w:p>
+      <w:r>
+        <w:t xml:space="preserve">- </w:t>
+      </w:r>
+      <w:r>
+        <w:tab/>
+        <w:t>Erstellen einer Vergleichsdatei</w:t>
+      </w:r>
+      <w:r>
+        <w:t xml:space="preserve"> zwischen</w:t>
+      </w:r>
+      <w:r>
+        <w:t xml:space="preserve"> zwei Indexdateien</w:t>
+      </w:r>
+    </w:p>
+    <w:p>
+      <w:r>
+        <w:t xml:space="preserve">- </w:t>
+      </w:r>
+      <w:r>
+        <w:tab/>
+        <w:t xml:space="preserve">Vereinfachtes </w:t>
+      </w:r>
+      <w:r>
+        <w:t>Präsentieren</w:t>
+      </w:r>
+      <w:r>
+        <w:t xml:space="preserve"> einer Vergleichsdatei</w:t>
+      </w:r>
+    </w:p>
+    <w:p>
+      <w:r>
+        <w:t xml:space="preserve">- </w:t>
+      </w:r>
+      <w:r>
+        <w:tab/>
+        <w:t>Starten einer weichen Synchronisation aufgrund einer Vergleichsdatei</w:t>
+      </w:r>
+    </w:p>
+    <w:p>
+      <w:r>
+        <w:t xml:space="preserve">- </w:t>
+      </w:r>
+      <w:r>
+        <w:tab/>
+        <w:t>Starten einer harten Synchronisation aufgrund einer Vergleichsdatei</w:t>
+      </w:r>
+    </w:p>
+    <w:p>
+      <w:r>
+        <w:t xml:space="preserve">- </w:t>
+      </w:r>
+      <w:r>
+        <w:tab/>
+        <w:t xml:space="preserve">Starten einer kompletten Synchronisation </w:t>
+      </w:r>
+    </w:p>
+    <w:p>
+      <w:pPr>
+        <w:ind w:firstLine="708"/>
+      </w:pPr>
+      <w:r>
+        <w:t>(Erstellen und Vergleich von Indexdateien mit inbegriffen)</w:t>
+      </w:r>
+    </w:p>
+    <w:p>
+      <w:r>
+        <w:t>-</w:t>
+      </w:r>
+      <w:r>
+        <w:tab/>
+        <w:t xml:space="preserve">Setzen von </w:t>
+      </w:r>
+      <w:r>
+        <w:t>Nutzer-spezifischen E</w:t>
+      </w:r>
+      <w:r>
+        <w:t>instellungen</w:t>
+      </w:r>
+    </w:p>
+    <w:p/>
+    <w:p/>
+    <w:p>
+      <w:pPr>
+        <w:pStyle w:val="berschrift2"/>
+      </w:pPr>
+      <w:bookmarkStart w:id="10" w:name="_Toc527541620"/>
+      <w:r>
+        <w:t>4</w:t>
+      </w:r>
+      <w:r>
+        <w:t>.2 UML-Diagramme</w:t>
+      </w:r>
+      <w:bookmarkEnd w:id="10"/>
+    </w:p>
+    <w:p>
+      <w:pPr>
+        <w:pStyle w:val="berschrift3"/>
+      </w:pPr>
+      <w:bookmarkStart w:id="11" w:name="_Toc527541621"/>
+      <w:r>
+        <w:t>4</w:t>
+      </w:r>
+      <w:r>
+        <w:t>.2.1 Ablauf einer kompletten Synchronisation</w:t>
+      </w:r>
+      <w:bookmarkEnd w:id="11"/>
+    </w:p>
+    <w:p/>
+    <w:p>
+      <w:r>
+        <w:t>3 Schritte:</w:t>
+      </w:r>
+    </w:p>
+    <w:p>
+      <w:r>
+        <w:tab/>
+      </w:r>
+      <w:r>
+        <w:tab/>
+        <w:t xml:space="preserve">Indizierung </w:t>
+      </w:r>
+      <w:r>
+        <w:sym w:font="Wingdings" w:char="F0E0"/>
+      </w:r>
+      <w:r>
+        <w:t xml:space="preserve"> Vergleichen </w:t>
+      </w:r>
+      <w:r>
+        <w:sym w:font="Wingdings" w:char="F0E0"/>
+      </w:r>
+      <w:r>
+        <w:t xml:space="preserve"> Synchronisieren</w:t>
+      </w:r>
+    </w:p>
+    <w:p>
+      <w:pPr>
+        <w:ind w:left="708" w:firstLine="708"/>
+      </w:pPr>
+      <w:r>
+        <w:t>(Bedenken, das Diagramm muss im Hochformat sein)</w:t>
+      </w:r>
+    </w:p>
+    <w:p/>
+    <w:p>
+      <w:pPr>
+        <w:spacing w:after="160" w:line="259" w:lineRule="auto"/>
+        <w:jc w:val="left"/>
         <w:rPr>
-          <w:sz w:val="28"/>
-          <w:szCs w:val="32"/>
+          <w:rFonts w:eastAsiaTheme="majorEastAsia" w:cstheme="majorBidi"/>
+          <w:i/>
+          <w:color w:val="000000" w:themeColor="text1"/>
+          <w:szCs w:val="24"/>
         </w:rPr>
       </w:pPr>
       <w:r>
-        <w:t xml:space="preserve">Als Anwender möchte ich </w:t>
-      </w:r>
-      <w:r>
-        <w:t xml:space="preserve">eine auf UNIX-Systemen optimierte </w:t>
-      </w:r>
-      <w:r>
-        <w:t>Dateisynchronis</w:t>
-      </w:r>
-      <w:r>
-        <w:t>ation</w:t>
+        <w:br w:type="page"/>
+      </w:r>
+    </w:p>
+    <w:p>
+      <w:pPr>
+        <w:pStyle w:val="berschrift3"/>
+      </w:pPr>
+      <w:bookmarkStart w:id="12" w:name="_Toc527541622"/>
+      <w:r>
+        <w:lastRenderedPageBreak/>
+        <w:t>4</w:t>
+      </w:r>
+      <w:r>
+        <w:t>.2.2   Indizierung</w:t>
+      </w:r>
+      <w:bookmarkEnd w:id="12"/>
+    </w:p>
+    <w:p/>
+    <w:p>
+      <w:r>
+        <w:t>Parameter: Verzeichnis</w:t>
+      </w:r>
+    </w:p>
+    <w:p>
+      <w:pPr>
+        <w:ind w:firstLine="708"/>
+      </w:pPr>
+      <w:r>
+        <w:sym w:font="Wingdings" w:char="F0E0"/>
+      </w:r>
+      <w:r>
+        <w:t xml:space="preserve"> Inhalt wird aufgelistet</w:t>
+      </w:r>
+    </w:p>
+    <w:p>
+      <w:r>
+        <w:tab/>
+      </w:r>
+      <w:r>
+        <w:sym w:font="Wingdings" w:char="F0E0"/>
+      </w:r>
+      <w:r>
+        <w:t xml:space="preserve"> zwei Arrays werden erstellt (Ordner, Dateien)</w:t>
+      </w:r>
+    </w:p>
+    <w:p>
+      <w:r>
+        <w:tab/>
+      </w:r>
+      <w:r>
+        <w:tab/>
+      </w:r>
+      <w:r>
+        <w:sym w:font="Wingdings" w:char="F0E0"/>
+      </w:r>
+      <w:r>
+        <w:t xml:space="preserve"> Informationen zu der Datei werden gespeichert:</w:t>
+      </w:r>
+    </w:p>
+    <w:p>
+      <w:r>
+        <w:tab/>
+      </w:r>
+      <w:r>
+        <w:tab/>
+      </w:r>
+      <w:r>
+        <w:tab/>
+      </w:r>
+      <w:r>
+        <w:t>(siehe 3.3.1)</w:t>
+      </w:r>
+    </w:p>
+    <w:p/>
+    <w:p>
+      <w:r>
+        <w:tab/>
+      </w:r>
+      <w:r>
+        <w:tab/>
+      </w:r>
+      <w:r>
+        <w:sym w:font="Wingdings" w:char="F0E0"/>
+      </w:r>
+      <w:r>
+        <w:t xml:space="preserve"> Informationen zum Ordner werden gesammelt:</w:t>
+      </w:r>
+    </w:p>
+    <w:p>
+      <w:r>
+        <w:tab/>
+      </w:r>
+      <w:r>
+        <w:tab/>
+      </w:r>
+      <w:r>
+        <w:tab/>
+      </w:r>
+      <w:r>
+        <w:t>(siehe 3.3.</w:t>
+      </w:r>
+      <w:r>
+        <w:t>1</w:t>
+      </w:r>
+      <w:r>
+        <w:t>)</w:t>
+      </w:r>
+    </w:p>
+    <w:p>
+      <w:pPr>
+        <w:ind w:left="2124" w:firstLine="708"/>
+      </w:pPr>
+    </w:p>
+    <w:p>
+      <w:r>
+        <w:tab/>
+      </w:r>
+      <w:r>
+        <w:sym w:font="Wingdings" w:char="F0E0"/>
+      </w:r>
+      <w:r>
+        <w:t xml:space="preserve"> rekursive Inhaltauflistung der Ordner</w:t>
+      </w:r>
+    </w:p>
+    <w:p>
+      <w:r>
+        <w:tab/>
+      </w:r>
+      <w:r>
+        <w:sym w:font="Wingdings" w:char="F0E0"/>
+      </w:r>
+      <w:r>
+        <w:t xml:space="preserve"> Speicherung der Arrays mit weiteren Informationen</w:t>
+      </w:r>
+      <w:r>
+        <w:t xml:space="preserve"> in einer Datei</w:t>
+      </w:r>
+    </w:p>
+    <w:p>
+      <w:r>
+        <w:tab/>
+      </w:r>
+      <w:r>
+        <w:tab/>
+      </w:r>
+      <w:r>
+        <w:sym w:font="Wingdings" w:char="F0E0"/>
+      </w:r>
+      <w:r>
+        <w:t xml:space="preserve"> Anzahl der Dateien</w:t>
+      </w:r>
+    </w:p>
+    <w:p>
+      <w:r>
+        <w:tab/>
+      </w:r>
+      <w:r>
+        <w:tab/>
+      </w:r>
+      <w:r>
+        <w:sym w:font="Wingdings" w:char="F0E0"/>
+      </w:r>
+    </w:p>
+    <w:p/>
+    <w:p>
+      <w:pPr>
+        <w:spacing w:after="160" w:line="259" w:lineRule="auto"/>
+        <w:jc w:val="left"/>
+        <w:rPr>
+          <w:rFonts w:eastAsiaTheme="majorEastAsia" w:cstheme="majorBidi"/>
+          <w:i/>
+          <w:color w:val="000000" w:themeColor="text1"/>
+          <w:szCs w:val="24"/>
+        </w:rPr>
+      </w:pPr>
+      <w:r>
+        <w:br w:type="page"/>
+      </w:r>
+    </w:p>
+    <w:p>
+      <w:pPr>
+        <w:pStyle w:val="berschrift3"/>
+      </w:pPr>
+      <w:bookmarkStart w:id="13" w:name="_Toc527541623"/>
+      <w:r>
+        <w:lastRenderedPageBreak/>
+        <w:t>4</w:t>
+      </w:r>
+      <w:r>
+        <w:t>.2.3 Vergleich</w:t>
+      </w:r>
+      <w:bookmarkEnd w:id="13"/>
+    </w:p>
+    <w:p/>
+    <w:p>
+      <w:r>
+        <w:t>Parameter: zwei Indizierungsdateien</w:t>
+      </w:r>
+      <w:r>
+        <w:t>, isHardSync</w:t>
+      </w:r>
+    </w:p>
+    <w:p/>
+    <w:p>
+      <w:pPr>
+        <w:ind w:left="708"/>
+      </w:pPr>
+      <w:r>
+        <w:sym w:font="Wingdings" w:char="F0E0"/>
+      </w:r>
+      <w:r>
+        <w:t xml:space="preserve"> Schleife der Elemente (Ordner/Dateien) der ersten Ebene werden von dem Quellindex aufgerufen </w:t>
+      </w:r>
+    </w:p>
+    <w:p>
+      <w:pPr>
+        <w:ind w:left="708"/>
+      </w:pPr>
+      <w:r>
+        <w:tab/>
+      </w:r>
+      <w:r>
+        <w:sym w:font="Wingdings" w:char="F0E0"/>
+      </w:r>
+      <w:r>
+        <w:t xml:space="preserve"> Suche der Datei mit dem Erstelldatum in dem Zielindex</w:t>
+      </w:r>
+    </w:p>
+    <w:p>
+      <w:r>
+        <w:tab/>
+      </w:r>
+      <w:r>
+        <w:tab/>
+      </w:r>
+      <w:r>
+        <w:tab/>
+      </w:r>
+      <w:r>
+        <w:sym w:font="Wingdings" w:char="F0E0"/>
+      </w:r>
+      <w:r>
+        <w:t xml:space="preserve"> gefunden?</w:t>
+      </w:r>
+    </w:p>
+    <w:p>
+      <w:pPr>
+        <w:ind w:left="2829" w:hanging="705"/>
+      </w:pPr>
+      <w:r>
+        <w:t>ja</w:t>
+      </w:r>
+      <w:r>
+        <w:tab/>
+      </w:r>
+      <w:r>
+        <w:sym w:font="Wingdings" w:char="F0E0"/>
+      </w:r>
+      <w:r>
+        <w:t xml:space="preserve"> Flag „isCompared“ wird auf true gesetzt</w:t>
+      </w:r>
+    </w:p>
+    <w:p>
+      <w:pPr>
+        <w:ind w:left="2829"/>
+      </w:pPr>
+      <w:r>
+        <w:sym w:font="Wingdings" w:char="F0E0"/>
+      </w:r>
+      <w:r>
+        <w:t xml:space="preserve"> ist der Name, die Dateigröße oder das „zuletzt geändert“ verschieden</w:t>
+      </w:r>
+      <w:r>
+        <w:t>?</w:t>
+      </w:r>
+    </w:p>
+    <w:p>
+      <w:r>
+        <w:tab/>
+      </w:r>
+      <w:r>
+        <w:tab/>
+      </w:r>
+      <w:r>
+        <w:tab/>
+      </w:r>
+      <w:r>
+        <w:tab/>
+      </w:r>
+      <w:r>
+        <w:t>ja</w:t>
+      </w:r>
+      <w:r>
+        <w:tab/>
+      </w:r>
+      <w:r>
+        <w:sym w:font="Wingdings" w:char="F0E0"/>
+      </w:r>
+      <w:r>
+        <w:t xml:space="preserve"> Element</w:t>
+      </w:r>
+      <w:r>
+        <w:t xml:space="preserve"> wird im </w:t>
+      </w:r>
+      <w:proofErr w:type="spellStart"/>
+      <w:r>
+        <w:t>Return</w:t>
+      </w:r>
+      <w:r>
+        <w:t>CopyA</w:t>
+      </w:r>
+      <w:r>
+        <w:t>rray</w:t>
+      </w:r>
+      <w:proofErr w:type="spellEnd"/>
+      <w:r>
+        <w:t xml:space="preserve"> gespeichert</w:t>
+      </w:r>
+    </w:p>
+    <w:p>
+      <w:r>
+        <w:tab/>
+      </w:r>
+      <w:r>
+        <w:tab/>
+      </w:r>
+      <w:r>
+        <w:tab/>
+      </w:r>
+      <w:r>
+        <w:tab/>
+      </w:r>
+      <w:proofErr w:type="spellStart"/>
+      <w:r>
+        <w:t>nein</w:t>
+      </w:r>
+      <w:proofErr w:type="spellEnd"/>
+      <w:r>
+        <w:tab/>
+      </w:r>
+      <w:r>
+        <w:sym w:font="Wingdings" w:char="F0E0"/>
+      </w:r>
+      <w:r>
+        <w:t xml:space="preserve"> Datei wird ignoriert</w:t>
+      </w:r>
+    </w:p>
+    <w:p>
+      <w:r>
+        <w:tab/>
+      </w:r>
+      <w:r>
+        <w:tab/>
+      </w:r>
+      <w:r>
+        <w:tab/>
+      </w:r>
+      <w:proofErr w:type="spellStart"/>
+      <w:r>
+        <w:t>nein</w:t>
+      </w:r>
+      <w:proofErr w:type="spellEnd"/>
+      <w:r>
+        <w:tab/>
+      </w:r>
+      <w:r>
+        <w:sym w:font="Wingdings" w:char="F0E0"/>
+      </w:r>
+      <w:r>
+        <w:t xml:space="preserve"> Element wird </w:t>
+      </w:r>
+      <w:proofErr w:type="spellStart"/>
+      <w:r>
+        <w:t>Return</w:t>
+      </w:r>
+      <w:r>
+        <w:t>CopyA</w:t>
+      </w:r>
+      <w:r>
+        <w:t>rray</w:t>
+      </w:r>
+      <w:proofErr w:type="spellEnd"/>
+      <w:r>
+        <w:t xml:space="preserve"> gespeichert</w:t>
+      </w:r>
+    </w:p>
+    <w:p>
+      <w:pPr>
+        <w:ind w:left="705"/>
+      </w:pPr>
+      <w:r>
+        <w:sym w:font="Wingdings" w:char="F0E0"/>
       </w:r>
       <w:r>
         <w:t xml:space="preserve"> </w:t>
       </w:r>
       <w:r>
-        <w:t>durchführen</w:t>
-      </w:r>
-      <w:r>
-        <w:t>.</w:t>
-      </w:r>
+        <w:t xml:space="preserve">Ordner aus dem </w:t>
+      </w:r>
+      <w:proofErr w:type="spellStart"/>
+      <w:r>
+        <w:t>Return</w:t>
+      </w:r>
+      <w:r>
+        <w:t>CopyA</w:t>
+      </w:r>
+      <w:r>
+        <w:t>rray</w:t>
+      </w:r>
+      <w:proofErr w:type="spellEnd"/>
+      <w:r>
+        <w:t>, werden auf dieselbe Weise rekursiv verglichen</w:t>
+      </w:r>
+    </w:p>
+    <w:p/>
+    <w:p>
+      <w:r>
+        <w:tab/>
+      </w:r>
+      <w:r>
+        <w:sym w:font="Wingdings" w:char="F0E0"/>
+      </w:r>
+      <w:r>
+        <w:t xml:space="preserve"> isHardSync?</w:t>
+      </w:r>
+    </w:p>
+    <w:p>
+      <w:pPr>
+        <w:ind w:left="708" w:hanging="708"/>
+      </w:pPr>
+      <w:r>
+        <w:tab/>
+        <w:t>ja</w:t>
+      </w:r>
+      <w:r>
+        <w:tab/>
+      </w:r>
+      <w:r>
+        <w:sym w:font="Wingdings" w:char="F0E0"/>
+      </w:r>
+      <w:r>
+        <w:t xml:space="preserve"> Schleife der Elemente der ersten Ebene werden von dem Zielindex </w:t>
+      </w:r>
+    </w:p>
+    <w:p>
+      <w:pPr>
+        <w:ind w:left="708" w:firstLine="708"/>
+      </w:pPr>
+      <w:r>
+        <w:t>aufgerufen</w:t>
+      </w:r>
+    </w:p>
+    <w:p>
+      <w:pPr>
+        <w:ind w:left="708" w:firstLine="708"/>
+      </w:pPr>
+      <w:r>
+        <w:tab/>
+      </w:r>
+      <w:r>
+        <w:sym w:font="Wingdings" w:char="F0E0"/>
+      </w:r>
+      <w:r>
+        <w:t xml:space="preserve"> „isCompared“ == true?</w:t>
+      </w:r>
+    </w:p>
+    <w:p>
+      <w:pPr>
+        <w:ind w:left="708" w:firstLine="708"/>
+      </w:pPr>
+      <w:r>
+        <w:tab/>
+        <w:t>ja</w:t>
+      </w:r>
+      <w:r>
+        <w:tab/>
+      </w:r>
+      <w:r>
+        <w:sym w:font="Wingdings" w:char="F0E0"/>
+      </w:r>
+      <w:r>
+        <w:t xml:space="preserve"> nichts geschieht</w:t>
+      </w:r>
+    </w:p>
+    <w:p>
+      <w:pPr>
+        <w:ind w:left="708" w:firstLine="708"/>
+      </w:pPr>
+      <w:r>
+        <w:tab/>
+      </w:r>
+      <w:proofErr w:type="spellStart"/>
+      <w:r>
+        <w:t>nein</w:t>
+      </w:r>
+      <w:proofErr w:type="spellEnd"/>
+      <w:r>
+        <w:tab/>
+      </w:r>
+      <w:r>
+        <w:sym w:font="Wingdings" w:char="F0E0"/>
+      </w:r>
+      <w:r>
+        <w:t xml:space="preserve"> Element wird im </w:t>
+      </w:r>
+      <w:proofErr w:type="spellStart"/>
+      <w:r>
+        <w:t>ReturnDeleteArray</w:t>
+      </w:r>
+      <w:proofErr w:type="spellEnd"/>
+      <w:r>
+        <w:t xml:space="preserve"> gespeichert</w:t>
+      </w:r>
+    </w:p>
+    <w:p>
+      <w:r>
+        <w:tab/>
+        <w:t>nein</w:t>
+      </w:r>
+      <w:r>
+        <w:tab/>
+      </w:r>
+      <w:r>
+        <w:sym w:font="Wingdings" w:char="F0E0"/>
+      </w:r>
+      <w:r>
+        <w:t xml:space="preserve"> nichts geschieht</w:t>
+      </w:r>
+    </w:p>
+    <w:p/>
+    <w:p>
+      <w:r>
+        <w:tab/>
+      </w:r>
+      <w:r>
+        <w:sym w:font="Wingdings" w:char="F0E0"/>
+      </w:r>
+      <w:r>
+        <w:t xml:space="preserve"> </w:t>
+      </w:r>
+      <w:proofErr w:type="spellStart"/>
+      <w:r>
+        <w:t>Return</w:t>
+      </w:r>
+      <w:r>
+        <w:t>CopyA</w:t>
+      </w:r>
+      <w:r>
+        <w:t>rray</w:t>
+      </w:r>
+      <w:proofErr w:type="spellEnd"/>
+      <w:r>
+        <w:t xml:space="preserve"> </w:t>
+      </w:r>
+      <w:r>
+        <w:t xml:space="preserve">und </w:t>
+      </w:r>
+      <w:proofErr w:type="spellStart"/>
+      <w:r>
+        <w:t>ReturnDeleteArray</w:t>
+      </w:r>
+      <w:proofErr w:type="spellEnd"/>
+      <w:r>
+        <w:t xml:space="preserve"> werden </w:t>
+      </w:r>
+      <w:r>
+        <w:t>in einer Datei gespeichert</w:t>
+      </w:r>
+    </w:p>
+    <w:p>
+      <w:pPr>
+        <w:spacing w:after="160" w:line="259" w:lineRule="auto"/>
+        <w:jc w:val="left"/>
+        <w:rPr>
+          <w:rFonts w:eastAsiaTheme="majorEastAsia" w:cstheme="majorBidi"/>
+          <w:i/>
+          <w:color w:val="000000" w:themeColor="text1"/>
+          <w:szCs w:val="24"/>
+        </w:rPr>
+      </w:pPr>
       <w:r>
         <w:br w:type="page"/>
       </w:r>
     </w:p>
     <w:p>
       <w:pPr>
-        <w:pStyle w:val="berschrift1"/>
-      </w:pPr>
-      <w:bookmarkStart w:id="5" w:name="_Toc527541614"/>
+        <w:pStyle w:val="berschrift3"/>
+      </w:pPr>
+      <w:bookmarkStart w:id="14" w:name="_Toc527541624"/>
       <w:r>
         <w:lastRenderedPageBreak/>
-        <w:t>2 Produkteinsatz</w:t>
-      </w:r>
-      <w:bookmarkEnd w:id="5"/>
+        <w:t>4</w:t>
+      </w:r>
+      <w:r>
+        <w:t>.2.4 Synchronisierung</w:t>
+      </w:r>
+      <w:bookmarkEnd w:id="14"/>
+    </w:p>
+    <w:p/>
+    <w:p>
+      <w:r>
+        <w:t>Parameter: Vergleichsdatei</w:t>
+      </w:r>
+    </w:p>
+    <w:p>
+      <w:r>
+        <w:tab/>
+      </w:r>
+    </w:p>
+    <w:p>
+      <w:r>
+        <w:tab/>
+      </w:r>
+      <w:r>
+        <w:sym w:font="Wingdings" w:char="F0E0"/>
+      </w:r>
+      <w:r>
+        <w:t xml:space="preserve"> Array der fehlenden Daten</w:t>
+      </w:r>
+      <w:r>
+        <w:t>(</w:t>
+      </w:r>
+      <w:proofErr w:type="spellStart"/>
+      <w:r>
+        <w:t>ReturnCopyArray</w:t>
+      </w:r>
+      <w:proofErr w:type="spellEnd"/>
+      <w:r>
+        <w:t>)</w:t>
+      </w:r>
+      <w:r>
+        <w:t xml:space="preserve">, wird nach und nach </w:t>
+      </w:r>
+    </w:p>
+    <w:p>
+      <w:pPr>
+        <w:ind w:left="708"/>
+      </w:pPr>
+      <w:r>
+        <w:t>durchgegangen</w:t>
+      </w:r>
+    </w:p>
+    <w:p>
+      <w:r>
+        <w:tab/>
+      </w:r>
+      <w:r>
+        <w:tab/>
+      </w:r>
+      <w:r>
+        <w:sym w:font="Wingdings" w:char="F0E0"/>
+      </w:r>
+      <w:r>
+        <w:t xml:space="preserve"> Daten werden kopiert </w:t>
+      </w:r>
+    </w:p>
+    <w:p>
+      <w:pPr>
+        <w:spacing w:after="160" w:line="259" w:lineRule="auto"/>
+        <w:ind w:left="705"/>
+        <w:jc w:val="left"/>
+      </w:pPr>
+      <w:r>
+        <w:sym w:font="Wingdings" w:char="F0E0"/>
+      </w:r>
+      <w:r>
+        <w:t xml:space="preserve"> Array der zu löschenden Daten (</w:t>
+      </w:r>
+      <w:proofErr w:type="spellStart"/>
+      <w:r>
+        <w:t>ReturnDeleteArray</w:t>
+      </w:r>
+      <w:proofErr w:type="spellEnd"/>
+      <w:r>
+        <w:t>), wird nach und nach durchgegangen</w:t>
+      </w:r>
+    </w:p>
+    <w:p>
+      <w:pPr>
+        <w:spacing w:after="160" w:line="259" w:lineRule="auto"/>
+        <w:ind w:left="705"/>
+        <w:jc w:val="left"/>
+      </w:pPr>
+      <w:r>
+        <w:tab/>
+      </w:r>
+      <w:r>
+        <w:tab/>
+      </w:r>
+      <w:r>
+        <w:sym w:font="Wingdings" w:char="F0E0"/>
+      </w:r>
+      <w:r>
+        <w:t xml:space="preserve"> Daten werden gelöscht</w:t>
+      </w:r>
+      <w:r>
+        <w:br w:type="page"/>
+      </w:r>
     </w:p>
     <w:p>
       <w:pPr>
         <w:pStyle w:val="berschrift2"/>
       </w:pPr>
-      <w:bookmarkStart w:id="6" w:name="_Toc527541615"/>
-      <w:r>
-        <w:t>2.1 Anwendungsbereiche</w:t>
-      </w:r>
-      <w:bookmarkEnd w:id="6"/>
+      <w:bookmarkStart w:id="15" w:name="_Toc527541625"/>
+      <w:r>
+        <w:lastRenderedPageBreak/>
+        <w:t>4</w:t>
+      </w:r>
+      <w:r>
+        <w:t>.3 ER Diagramm</w:t>
+      </w:r>
+      <w:r>
+        <w:t>e</w:t>
+      </w:r>
+      <w:bookmarkEnd w:id="15"/>
+    </w:p>
+    <w:p>
+      <w:r>
+        <w:t>4</w:t>
+      </w:r>
+      <w:r>
+        <w:t xml:space="preserve">.3.1 </w:t>
+      </w:r>
+      <w:r>
+        <w:t>Speicherelement</w:t>
+      </w:r>
     </w:p>
     <w:p/>
     <w:p>
       <w:r>
-        <w:t>Dieses Prog</w:t>
-      </w:r>
-      <w:r>
-        <w:t>ramm hat die Funktion zwei Verzeichnisse zu analysieren, zu vergleichen und schlussendlich zu synchronisieren.</w:t>
-      </w:r>
-      <w:r>
-        <w:t xml:space="preserve"> D</w:t>
-      </w:r>
-      <w:r>
-        <w:t xml:space="preserve">ie Synchronisation eines Ordners </w:t>
-      </w:r>
-      <w:r>
-        <w:t xml:space="preserve">kann </w:t>
-      </w:r>
-      <w:r>
-        <w:t xml:space="preserve">auch </w:t>
-      </w:r>
-      <w:r>
-        <w:t>als Ba</w:t>
-      </w:r>
-      <w:r>
-        <w:t>ckup für eben jenes Verzeichnis dienen</w:t>
-      </w:r>
-      <w:r>
-        <w:t>. Dies kann über im Dateisystem eingebundene Ordner erfolgen.</w:t>
+        <w:tab/>
+        <w:t>Datei enthält Eigenschaften:</w:t>
+      </w:r>
+    </w:p>
+    <w:p>
+      <w:r>
+        <w:tab/>
+      </w:r>
+      <w:r>
+        <w:tab/>
+        <w:t>- Erstelldatum</w:t>
+      </w:r>
+      <w:r>
+        <w:tab/>
+        <w:t>(Timestamp)</w:t>
+      </w:r>
+    </w:p>
+    <w:p>
+      <w:r>
+        <w:tab/>
+      </w:r>
+      <w:r>
+        <w:tab/>
+        <w:t>- zuletzt geändert</w:t>
+      </w:r>
+      <w:r>
+        <w:tab/>
+        <w:t>(Timestamp)</w:t>
+      </w:r>
+    </w:p>
+    <w:p>
+      <w:r>
+        <w:tab/>
+      </w:r>
+      <w:r>
+        <w:tab/>
+        <w:t>- absoluter Pfad</w:t>
+      </w:r>
+      <w:r>
+        <w:tab/>
+        <w:t>(String)</w:t>
+      </w:r>
+    </w:p>
+    <w:p>
+      <w:r>
+        <w:tab/>
+      </w:r>
+      <w:r>
+        <w:tab/>
+        <w:t>- Speichergröße</w:t>
+      </w:r>
+      <w:r>
+        <w:tab/>
+        <w:t>(File Size (</w:t>
+      </w:r>
+      <w:r>
+        <w:t>siehe 3.3.2</w:t>
+      </w:r>
+      <w:r>
+        <w:t xml:space="preserve"> ))</w:t>
       </w:r>
     </w:p>
     <w:p/>
     <w:p>
-      <w:pPr>
-        <w:pStyle w:val="berschrift2"/>
-      </w:pPr>
-      <w:bookmarkStart w:id="7" w:name="_Toc527541616"/>
-      <w:r>
-        <w:t>2.2 Zielgruppen</w:t>
-      </w:r>
-      <w:bookmarkEnd w:id="7"/>
+      <w:r>
+        <w:tab/>
+        <w:t>Spezialisierungen:</w:t>
+      </w:r>
+    </w:p>
+    <w:p>
+      <w:r>
+        <w:tab/>
+      </w:r>
+      <w:r>
+        <w:tab/>
+        <w:t>- Datei</w:t>
+      </w:r>
+    </w:p>
+    <w:p>
+      <w:r>
+        <w:tab/>
+      </w:r>
+      <w:r>
+        <w:tab/>
+        <w:t>- Ordner</w:t>
+      </w:r>
     </w:p>
     <w:p/>
     <w:p>
       <w:r>
-        <w:t xml:space="preserve">Dieses Programm </w:t>
-      </w:r>
-      <w:r>
-        <w:t>ist besonders für Personen interessant</w:t>
-      </w:r>
-      <w:r>
-        <w:t>,</w:t>
-      </w:r>
-      <w:r>
-        <w:t xml:space="preserve"> die häufig auf unterschiedlichen Rechnern arbeiten müssen und den aktuellen Stand eines Ordners auf allen Geräten zur Verfügung gestellt haben wollen.</w:t>
+        <w:tab/>
+        <w:t>Abhängigkeiten:</w:t>
+      </w:r>
+    </w:p>
+    <w:p>
+      <w:r>
+        <w:tab/>
+      </w:r>
+      <w:r>
+        <w:tab/>
+      </w:r>
+      <w:r>
+        <w:t xml:space="preserve">Datei hat einen </w:t>
+      </w:r>
+      <w:r>
+        <w:t>übergeordneten Ordner</w:t>
+      </w:r>
+      <w:r>
+        <w:tab/>
+        <w:t>(String)</w:t>
       </w:r>
     </w:p>
     <w:p/>
     <w:p>
-      <w:pPr>
-        <w:pStyle w:val="berschrift2"/>
-      </w:pPr>
-      <w:bookmarkStart w:id="8" w:name="_Toc527541617"/>
-      <w:r>
-        <w:t>2.3 Betriebsbedingung</w:t>
-      </w:r>
-      <w:bookmarkEnd w:id="8"/>
+      <w:r>
+        <w:t>4</w:t>
+      </w:r>
+      <w:r>
+        <w:t>.3.2</w:t>
+      </w:r>
+      <w:r>
+        <w:t xml:space="preserve"> File Size</w:t>
+      </w:r>
     </w:p>
     <w:p/>
     <w:p>
       <w:r>
-        <w:t>Der Benutzer muss ein Desktop-Betriebssystem mit der aktuellen Version von Java 8 verwenden. Allerdings wird im Rahmen dieses Projektes die Synchronisierung ausschließlich auf Windows 10 getestet.</w:t>
+        <w:tab/>
+        <w:t>Eigenschaften:</w:t>
+      </w:r>
+    </w:p>
+    <w:p>
+      <w:r>
+        <w:tab/>
+      </w:r>
+      <w:r>
+        <w:tab/>
+      </w:r>
+      <w:r>
+        <w:tab/>
+        <w:t xml:space="preserve">- Größe </w:t>
+      </w:r>
+      <w:r>
+        <w:tab/>
+        <w:t>(float)</w:t>
+      </w:r>
+    </w:p>
+    <w:p>
+      <w:r>
+        <w:tab/>
+      </w:r>
+      <w:r>
+        <w:tab/>
+      </w:r>
+      <w:r>
+        <w:tab/>
+        <w:t>- Vorzeichen</w:t>
+      </w:r>
+      <w:r>
+        <w:tab/>
+        <w:t>(char)</w:t>
       </w:r>
     </w:p>
     <w:p/>
-    <w:p>
-      <w:r>
-        <w:t>Soll eine FTP-Verbindung erstellt werden, muss eine Netz</w:t>
-      </w:r>
-      <w:r>
-        <w:t>werk</w:t>
-      </w:r>
-      <w:r>
-        <w:t xml:space="preserve">verbindung zu dem entsprechenden FTP-Server </w:t>
-      </w:r>
-      <w:r>
-        <w:t>realisiert werden können.</w:t>
-      </w:r>
-      <w:r>
-        <w:t xml:space="preserve"> </w:t>
-      </w:r>
-    </w:p>
     <w:p/>
     <w:p>
       <w:pPr>
@@ -2715,1114 +3893,101 @@
       <w:pPr>
         <w:pStyle w:val="berschrift1"/>
       </w:pPr>
-      <w:bookmarkStart w:id="9" w:name="_Toc527541618"/>
+      <w:bookmarkStart w:id="16" w:name="_Toc527541626"/>
       <w:r>
         <w:lastRenderedPageBreak/>
-        <w:t>3 Produktübersicht</w:t>
-      </w:r>
-      <w:bookmarkEnd w:id="9"/>
+        <w:t>5</w:t>
+      </w:r>
+      <w:r>
+        <w:t xml:space="preserve"> Produktfunktionen</w:t>
+      </w:r>
+      <w:bookmarkEnd w:id="16"/>
     </w:p>
     <w:p>
       <w:pPr>
         <w:pStyle w:val="berschrift2"/>
       </w:pPr>
-      <w:bookmarkStart w:id="10" w:name="_Toc527541619"/>
-      <w:r>
-        <w:t>3.1 Kurze Produktübersicht</w:t>
-      </w:r>
-      <w:bookmarkEnd w:id="10"/>
-    </w:p>
-    <w:p/>
-    <w:p>
-      <w:r>
-        <w:t xml:space="preserve">QuixSync wird </w:t>
-      </w:r>
-      <w:r>
-        <w:t>über eine</w:t>
-      </w:r>
-      <w:r>
-        <w:t xml:space="preserve"> grafische Oberfläche </w:t>
-      </w:r>
-      <w:r>
-        <w:t>bedient</w:t>
-      </w:r>
-      <w:r>
-        <w:t>. Diese soll</w:t>
-      </w:r>
-      <w:r>
-        <w:t xml:space="preserve"> dem Nutzer</w:t>
-      </w:r>
-      <w:r>
-        <w:t xml:space="preserve"> folgende Funktionen </w:t>
-      </w:r>
-      <w:r>
-        <w:t>zur Verfügung stellen</w:t>
-      </w:r>
-      <w:r>
-        <w:t>:</w:t>
-      </w:r>
-    </w:p>
-    <w:p/>
-    <w:p>
-      <w:r>
-        <w:t xml:space="preserve">- </w:t>
-      </w:r>
-      <w:r>
-        <w:tab/>
-        <w:t>Auswählen zweier Verzeichnisse (Quellverzeichnis, Zielverzeichnis)</w:t>
-      </w:r>
-    </w:p>
-    <w:p>
-      <w:r>
-        <w:t xml:space="preserve">- </w:t>
-      </w:r>
-      <w:r>
-        <w:tab/>
-        <w:t>Erstellen einer Indexdatei für ein Verzeichnis</w:t>
-      </w:r>
-    </w:p>
-    <w:p>
-      <w:r>
-        <w:t>-</w:t>
-      </w:r>
-      <w:r>
-        <w:tab/>
-        <w:t xml:space="preserve">Vereinfachtes </w:t>
-      </w:r>
-      <w:r>
-        <w:t>Präsentieren</w:t>
-      </w:r>
-      <w:r>
-        <w:t xml:space="preserve"> einer Indexdatei</w:t>
-      </w:r>
-    </w:p>
-    <w:p>
-      <w:r>
-        <w:t xml:space="preserve">- </w:t>
-      </w:r>
-      <w:r>
-        <w:tab/>
-        <w:t>Erstellen einer Vergleichsdatei</w:t>
-      </w:r>
-      <w:r>
-        <w:t xml:space="preserve"> zwischen</w:t>
-      </w:r>
-      <w:r>
-        <w:t xml:space="preserve"> zwei Indexdateien</w:t>
-      </w:r>
-    </w:p>
-    <w:p>
-      <w:r>
-        <w:t xml:space="preserve">- </w:t>
-      </w:r>
-      <w:r>
-        <w:tab/>
-        <w:t xml:space="preserve">Vereinfachtes </w:t>
-      </w:r>
-      <w:r>
-        <w:t>Präsentieren</w:t>
-      </w:r>
-      <w:r>
-        <w:t xml:space="preserve"> einer Vergleichsdatei</w:t>
-      </w:r>
-    </w:p>
-    <w:p>
-      <w:r>
-        <w:t xml:space="preserve">- </w:t>
-      </w:r>
-      <w:r>
-        <w:tab/>
-        <w:t>Starten einer weichen Synchronisation aufgrund einer Vergleichsdatei</w:t>
-      </w:r>
-    </w:p>
-    <w:p>
-      <w:r>
-        <w:t xml:space="preserve">- </w:t>
-      </w:r>
-      <w:r>
-        <w:tab/>
-        <w:t>Starten einer harten Synchronisation aufgrund einer Vergleichsdatei</w:t>
-      </w:r>
-    </w:p>
-    <w:p>
-      <w:r>
-        <w:t xml:space="preserve">- </w:t>
-      </w:r>
-      <w:r>
-        <w:tab/>
-        <w:t xml:space="preserve">Starten einer kompletten Synchronisation </w:t>
-      </w:r>
-    </w:p>
-    <w:p>
-      <w:pPr>
-        <w:ind w:firstLine="708"/>
-      </w:pPr>
-      <w:r>
-        <w:t>(Erstellen und Vergleich von Indexdateien mit inbegriffen)</w:t>
-      </w:r>
-    </w:p>
-    <w:p>
-      <w:r>
-        <w:t>-</w:t>
-      </w:r>
-      <w:r>
-        <w:tab/>
-        <w:t xml:space="preserve">Setzen von </w:t>
-      </w:r>
-      <w:r>
-        <w:t>Nutzer-spezifischen E</w:t>
-      </w:r>
-      <w:r>
-        <w:t>instellungen</w:t>
-      </w:r>
-    </w:p>
-    <w:p/>
-    <w:p/>
+      <w:bookmarkStart w:id="17" w:name="_Toc527541627"/>
+      <w:r>
+        <w:t>5</w:t>
+      </w:r>
+      <w:r>
+        <w:t>.1</w:t>
+      </w:r>
+      <w:r>
+        <w:t xml:space="preserve"> Analysieren</w:t>
+      </w:r>
+      <w:bookmarkEnd w:id="17"/>
+    </w:p>
     <w:p>
       <w:pPr>
         <w:pStyle w:val="berschrift2"/>
       </w:pPr>
-      <w:bookmarkStart w:id="11" w:name="_Toc527541620"/>
-      <w:r>
-        <w:t>3.2 UML-Diagramme</w:t>
-      </w:r>
-      <w:bookmarkEnd w:id="11"/>
-    </w:p>
-    <w:p>
-      <w:pPr>
-        <w:pStyle w:val="berschrift3"/>
-      </w:pPr>
-      <w:bookmarkStart w:id="12" w:name="_Toc527541621"/>
-      <w:r>
-        <w:t>3.2.1 Ablauf einer kompletten Synchronisation</w:t>
-      </w:r>
-      <w:bookmarkEnd w:id="12"/>
-    </w:p>
-    <w:p/>
-    <w:p>
-      <w:r>
-        <w:t>3 Schritte:</w:t>
-      </w:r>
-    </w:p>
-    <w:p>
-      <w:r>
-        <w:tab/>
-      </w:r>
-      <w:r>
-        <w:tab/>
-        <w:t xml:space="preserve">Indizierung </w:t>
-      </w:r>
-      <w:r>
-        <w:sym w:font="Wingdings" w:char="F0E0"/>
-      </w:r>
-      <w:r>
-        <w:t xml:space="preserve"> Vergleichen </w:t>
-      </w:r>
-      <w:r>
-        <w:sym w:font="Wingdings" w:char="F0E0"/>
-      </w:r>
-      <w:r>
-        <w:t xml:space="preserve"> Synchronisieren</w:t>
-      </w:r>
-    </w:p>
-    <w:p>
-      <w:pPr>
-        <w:ind w:left="708" w:firstLine="708"/>
-      </w:pPr>
-      <w:r>
-        <w:t>(Bedenken, das Diagramm muss im Hochformat sein)</w:t>
-      </w:r>
-    </w:p>
-    <w:p/>
-    <w:p>
-      <w:pPr>
-        <w:spacing w:after="160" w:line="259" w:lineRule="auto"/>
-        <w:jc w:val="left"/>
-        <w:rPr>
-          <w:rFonts w:eastAsiaTheme="majorEastAsia" w:cstheme="majorBidi"/>
-          <w:i/>
-          <w:color w:val="000000" w:themeColor="text1"/>
-          <w:szCs w:val="24"/>
-        </w:rPr>
-      </w:pPr>
-      <w:r>
-        <w:br w:type="page"/>
-      </w:r>
-    </w:p>
-    <w:p>
-      <w:pPr>
-        <w:pStyle w:val="berschrift3"/>
-      </w:pPr>
-      <w:bookmarkStart w:id="13" w:name="_Toc527541622"/>
-      <w:r>
-        <w:lastRenderedPageBreak/>
-        <w:t>3.2.2   Indizierung</w:t>
-      </w:r>
-      <w:bookmarkEnd w:id="13"/>
-    </w:p>
-    <w:p/>
-    <w:p>
-      <w:r>
-        <w:t>Parameter: Verzeichnis</w:t>
-      </w:r>
-    </w:p>
-    <w:p>
-      <w:pPr>
-        <w:ind w:firstLine="708"/>
-      </w:pPr>
-      <w:r>
-        <w:sym w:font="Wingdings" w:char="F0E0"/>
-      </w:r>
-      <w:r>
-        <w:t xml:space="preserve"> Inhalt wird aufgelistet</w:t>
-      </w:r>
-    </w:p>
-    <w:p>
-      <w:r>
-        <w:tab/>
-      </w:r>
-      <w:r>
-        <w:sym w:font="Wingdings" w:char="F0E0"/>
-      </w:r>
-      <w:r>
-        <w:t xml:space="preserve"> zwei Arrays werden erstellt (Ordner, Dateien)</w:t>
-      </w:r>
-    </w:p>
-    <w:p>
-      <w:r>
-        <w:tab/>
-      </w:r>
-      <w:r>
-        <w:tab/>
-      </w:r>
-      <w:r>
-        <w:sym w:font="Wingdings" w:char="F0E0"/>
-      </w:r>
-      <w:r>
-        <w:t xml:space="preserve"> Informationen zu der Datei werden gespeichert:</w:t>
-      </w:r>
-    </w:p>
-    <w:p>
-      <w:r>
-        <w:tab/>
-      </w:r>
-      <w:r>
-        <w:tab/>
-      </w:r>
-      <w:r>
-        <w:tab/>
-      </w:r>
-      <w:r>
-        <w:t>(siehe 3.3.1)</w:t>
-      </w:r>
-    </w:p>
-    <w:p/>
-    <w:p>
-      <w:r>
-        <w:tab/>
-      </w:r>
-      <w:r>
-        <w:tab/>
-      </w:r>
-      <w:r>
-        <w:sym w:font="Wingdings" w:char="F0E0"/>
-      </w:r>
-      <w:r>
-        <w:t xml:space="preserve"> Informationen zum Ordner werden gesammelt:</w:t>
-      </w:r>
-    </w:p>
-    <w:p>
-      <w:r>
-        <w:tab/>
-      </w:r>
-      <w:r>
-        <w:tab/>
-      </w:r>
-      <w:r>
-        <w:tab/>
-      </w:r>
-      <w:r>
-        <w:t>(siehe 3.3.</w:t>
-      </w:r>
-      <w:r>
-        <w:t>1</w:t>
+      <w:bookmarkStart w:id="18" w:name="_Toc527541628"/>
+      <w:r>
+        <w:t>5</w:t>
+      </w:r>
+      <w:r>
+        <w:t>.2 Vergleichen</w:t>
+      </w:r>
+      <w:bookmarkEnd w:id="18"/>
+    </w:p>
+    <w:p>
+      <w:pPr>
+        <w:pStyle w:val="berschrift2"/>
+      </w:pPr>
+      <w:bookmarkStart w:id="19" w:name="_Toc527541629"/>
+      <w:r>
+        <w:t>5</w:t>
+      </w:r>
+      <w:r>
+        <w:t>.3 Synchronisierung</w:t>
+      </w:r>
+      <w:bookmarkEnd w:id="19"/>
+    </w:p>
+    <w:p>
+      <w:pPr>
+        <w:pStyle w:val="berschrift2"/>
+      </w:pPr>
+      <w:bookmarkStart w:id="20" w:name="_Toc527541630"/>
+      <w:r>
+        <w:t>5</w:t>
+      </w:r>
+      <w:r>
+        <w:t>.4 FTP-Verbindungen</w:t>
+      </w:r>
+      <w:bookmarkEnd w:id="20"/>
+    </w:p>
+    <w:p>
+      <w:pPr>
+        <w:pStyle w:val="berschrift2"/>
+      </w:pPr>
+      <w:bookmarkStart w:id="21" w:name="_Toc527541631"/>
+      <w:r>
+        <w:t>(</w:t>
+      </w:r>
+      <w:r>
+        <w:t>5</w:t>
+      </w:r>
+      <w:r>
+        <w:t xml:space="preserve">.5 </w:t>
+      </w:r>
+      <w:proofErr w:type="spellStart"/>
+      <w:r>
+        <w:t>Daemon</w:t>
+      </w:r>
+      <w:proofErr w:type="spellEnd"/>
+      <w:r>
+        <w:t xml:space="preserve"> </w:t>
+      </w:r>
+      <w:r>
+        <w:t>Betrieb</w:t>
       </w:r>
       <w:r>
         <w:t>)</w:t>
       </w:r>
-    </w:p>
-    <w:p>
-      <w:pPr>
-        <w:ind w:left="2124" w:firstLine="708"/>
-      </w:pPr>
-    </w:p>
-    <w:p>
-      <w:r>
-        <w:tab/>
-      </w:r>
-      <w:r>
-        <w:sym w:font="Wingdings" w:char="F0E0"/>
-      </w:r>
-      <w:r>
-        <w:t xml:space="preserve"> rekursive Inhaltauflistung der Ordner</w:t>
-      </w:r>
-    </w:p>
-    <w:p>
-      <w:r>
-        <w:tab/>
-      </w:r>
-      <w:r>
-        <w:sym w:font="Wingdings" w:char="F0E0"/>
-      </w:r>
-      <w:r>
-        <w:t xml:space="preserve"> Speicherung der Arrays mit weiteren Informationen</w:t>
-      </w:r>
-      <w:r>
-        <w:t xml:space="preserve"> in einer Datei</w:t>
-      </w:r>
-    </w:p>
-    <w:p>
-      <w:r>
-        <w:tab/>
-      </w:r>
-      <w:r>
-        <w:tab/>
-      </w:r>
-      <w:r>
-        <w:sym w:font="Wingdings" w:char="F0E0"/>
-      </w:r>
-      <w:r>
-        <w:t xml:space="preserve"> Anzahl der Dateien</w:t>
-      </w:r>
-    </w:p>
-    <w:p>
-      <w:r>
-        <w:tab/>
-      </w:r>
-      <w:r>
-        <w:tab/>
-      </w:r>
-      <w:r>
-        <w:sym w:font="Wingdings" w:char="F0E0"/>
-      </w:r>
-    </w:p>
-    <w:p/>
-    <w:p>
-      <w:pPr>
-        <w:spacing w:after="160" w:line="259" w:lineRule="auto"/>
-        <w:jc w:val="left"/>
-        <w:rPr>
-          <w:rFonts w:eastAsiaTheme="majorEastAsia" w:cstheme="majorBidi"/>
-          <w:i/>
-          <w:color w:val="000000" w:themeColor="text1"/>
-          <w:szCs w:val="24"/>
-        </w:rPr>
-      </w:pPr>
-      <w:r>
-        <w:br w:type="page"/>
-      </w:r>
-    </w:p>
-    <w:p>
-      <w:pPr>
-        <w:pStyle w:val="berschrift3"/>
-      </w:pPr>
-      <w:bookmarkStart w:id="14" w:name="_Toc527541623"/>
-      <w:r>
-        <w:lastRenderedPageBreak/>
-        <w:t>3.2.3 Vergleich</w:t>
-      </w:r>
-      <w:bookmarkEnd w:id="14"/>
-    </w:p>
-    <w:p/>
-    <w:p>
-      <w:r>
-        <w:t>Parameter: zwei Indizierungsdateien</w:t>
-      </w:r>
-      <w:r>
-        <w:t>, isHardSync</w:t>
-      </w:r>
-    </w:p>
-    <w:p/>
-    <w:p>
-      <w:pPr>
-        <w:ind w:left="708"/>
-      </w:pPr>
-      <w:r>
-        <w:sym w:font="Wingdings" w:char="F0E0"/>
-      </w:r>
-      <w:r>
-        <w:t xml:space="preserve"> Schleife der Elemente (Ordner/Dateien) der ersten Ebene werden von dem Quellindex aufgerufen </w:t>
-      </w:r>
-    </w:p>
-    <w:p>
-      <w:pPr>
-        <w:ind w:left="708"/>
-      </w:pPr>
-      <w:r>
-        <w:tab/>
-      </w:r>
-      <w:r>
-        <w:sym w:font="Wingdings" w:char="F0E0"/>
-      </w:r>
-      <w:r>
-        <w:t xml:space="preserve"> Suche der Datei mit dem Erstelldatum in dem Zielindex</w:t>
-      </w:r>
-    </w:p>
-    <w:p>
-      <w:r>
-        <w:tab/>
-      </w:r>
-      <w:r>
-        <w:tab/>
-      </w:r>
-      <w:r>
-        <w:tab/>
-      </w:r>
-      <w:r>
-        <w:sym w:font="Wingdings" w:char="F0E0"/>
-      </w:r>
-      <w:r>
-        <w:t xml:space="preserve"> gefunden?</w:t>
-      </w:r>
-    </w:p>
-    <w:p>
-      <w:pPr>
-        <w:ind w:left="2829" w:hanging="705"/>
-      </w:pPr>
-      <w:r>
-        <w:t>ja</w:t>
-      </w:r>
-      <w:r>
-        <w:tab/>
-      </w:r>
-      <w:r>
-        <w:sym w:font="Wingdings" w:char="F0E0"/>
-      </w:r>
-      <w:r>
-        <w:t xml:space="preserve"> Flag „isCompared“ wird auf true gesetzt</w:t>
-      </w:r>
-    </w:p>
-    <w:p>
-      <w:pPr>
-        <w:ind w:left="2829"/>
-      </w:pPr>
-      <w:r>
-        <w:sym w:font="Wingdings" w:char="F0E0"/>
-      </w:r>
-      <w:r>
-        <w:t xml:space="preserve"> ist der Name, die Dateigröße oder das „zuletzt geändert“ verschieden</w:t>
-      </w:r>
-      <w:r>
-        <w:t>?</w:t>
-      </w:r>
-    </w:p>
-    <w:p>
-      <w:r>
-        <w:tab/>
-      </w:r>
-      <w:r>
-        <w:tab/>
-      </w:r>
-      <w:r>
-        <w:tab/>
-      </w:r>
-      <w:r>
-        <w:tab/>
-      </w:r>
-      <w:r>
-        <w:t>ja</w:t>
-      </w:r>
-      <w:r>
-        <w:tab/>
-      </w:r>
-      <w:r>
-        <w:sym w:font="Wingdings" w:char="F0E0"/>
-      </w:r>
-      <w:r>
-        <w:t xml:space="preserve"> Element</w:t>
-      </w:r>
-      <w:r>
-        <w:t xml:space="preserve"> wird im </w:t>
-      </w:r>
-      <w:proofErr w:type="spellStart"/>
-      <w:r>
-        <w:t>Return</w:t>
-      </w:r>
-      <w:r>
-        <w:t>CopyA</w:t>
-      </w:r>
-      <w:r>
-        <w:t>rray</w:t>
-      </w:r>
-      <w:proofErr w:type="spellEnd"/>
-      <w:r>
-        <w:t xml:space="preserve"> gespeichert</w:t>
-      </w:r>
-    </w:p>
-    <w:p>
-      <w:r>
-        <w:tab/>
-      </w:r>
-      <w:r>
-        <w:tab/>
-      </w:r>
-      <w:r>
-        <w:tab/>
-      </w:r>
-      <w:r>
-        <w:tab/>
-      </w:r>
-      <w:proofErr w:type="spellStart"/>
-      <w:r>
-        <w:t>nein</w:t>
-      </w:r>
-      <w:proofErr w:type="spellEnd"/>
-      <w:r>
-        <w:tab/>
-      </w:r>
-      <w:r>
-        <w:sym w:font="Wingdings" w:char="F0E0"/>
-      </w:r>
-      <w:r>
-        <w:t xml:space="preserve"> Datei wird ignoriert</w:t>
-      </w:r>
-    </w:p>
-    <w:p>
-      <w:r>
-        <w:tab/>
-      </w:r>
-      <w:r>
-        <w:tab/>
-      </w:r>
-      <w:r>
-        <w:tab/>
-      </w:r>
-      <w:proofErr w:type="spellStart"/>
-      <w:r>
-        <w:t>nein</w:t>
-      </w:r>
-      <w:proofErr w:type="spellEnd"/>
-      <w:r>
-        <w:tab/>
-      </w:r>
-      <w:r>
-        <w:sym w:font="Wingdings" w:char="F0E0"/>
-      </w:r>
-      <w:r>
-        <w:t xml:space="preserve"> Element wird </w:t>
-      </w:r>
-      <w:proofErr w:type="spellStart"/>
-      <w:r>
-        <w:t>Return</w:t>
-      </w:r>
-      <w:r>
-        <w:t>CopyA</w:t>
-      </w:r>
-      <w:r>
-        <w:t>rray</w:t>
-      </w:r>
-      <w:proofErr w:type="spellEnd"/>
-      <w:r>
-        <w:t xml:space="preserve"> gespeichert</w:t>
-      </w:r>
-    </w:p>
-    <w:p>
-      <w:pPr>
-        <w:ind w:left="705"/>
-      </w:pPr>
-      <w:r>
-        <w:sym w:font="Wingdings" w:char="F0E0"/>
-      </w:r>
-      <w:r>
-        <w:t xml:space="preserve"> </w:t>
-      </w:r>
-      <w:r>
-        <w:t xml:space="preserve">Ordner aus dem </w:t>
-      </w:r>
-      <w:proofErr w:type="spellStart"/>
-      <w:r>
-        <w:t>Return</w:t>
-      </w:r>
-      <w:r>
-        <w:t>CopyA</w:t>
-      </w:r>
-      <w:r>
-        <w:t>rray</w:t>
-      </w:r>
-      <w:proofErr w:type="spellEnd"/>
-      <w:r>
-        <w:t>, werden auf dieselbe Weise rekursiv verglichen</w:t>
-      </w:r>
-    </w:p>
-    <w:p/>
-    <w:p>
-      <w:r>
-        <w:tab/>
-      </w:r>
-      <w:r>
-        <w:sym w:font="Wingdings" w:char="F0E0"/>
-      </w:r>
-      <w:r>
-        <w:t xml:space="preserve"> isHardSync?</w:t>
-      </w:r>
-    </w:p>
-    <w:p>
-      <w:pPr>
-        <w:ind w:left="708" w:hanging="708"/>
-      </w:pPr>
-      <w:r>
-        <w:tab/>
-        <w:t>ja</w:t>
-      </w:r>
-      <w:r>
-        <w:tab/>
-      </w:r>
-      <w:r>
-        <w:sym w:font="Wingdings" w:char="F0E0"/>
-      </w:r>
-      <w:r>
-        <w:t xml:space="preserve"> Schleife der Elemente der ersten Ebene werden von dem Zielindex </w:t>
-      </w:r>
-    </w:p>
-    <w:p>
-      <w:pPr>
-        <w:ind w:left="708" w:firstLine="708"/>
-      </w:pPr>
-      <w:r>
-        <w:t>aufgerufen</w:t>
-      </w:r>
-    </w:p>
-    <w:p>
-      <w:pPr>
-        <w:ind w:left="708" w:firstLine="708"/>
-      </w:pPr>
-      <w:r>
-        <w:tab/>
-      </w:r>
-      <w:r>
-        <w:sym w:font="Wingdings" w:char="F0E0"/>
-      </w:r>
-      <w:r>
-        <w:t xml:space="preserve"> „isCompared“ == true?</w:t>
-      </w:r>
-    </w:p>
-    <w:p>
-      <w:pPr>
-        <w:ind w:left="708" w:firstLine="708"/>
-      </w:pPr>
-      <w:r>
-        <w:tab/>
-        <w:t>ja</w:t>
-      </w:r>
-      <w:r>
-        <w:tab/>
-      </w:r>
-      <w:r>
-        <w:sym w:font="Wingdings" w:char="F0E0"/>
-      </w:r>
-      <w:r>
-        <w:t xml:space="preserve"> nichts geschieht</w:t>
-      </w:r>
-    </w:p>
-    <w:p>
-      <w:pPr>
-        <w:ind w:left="708" w:firstLine="708"/>
-      </w:pPr>
-      <w:r>
-        <w:tab/>
-      </w:r>
-      <w:proofErr w:type="spellStart"/>
-      <w:r>
-        <w:t>nein</w:t>
-      </w:r>
-      <w:proofErr w:type="spellEnd"/>
-      <w:r>
-        <w:tab/>
-      </w:r>
-      <w:r>
-        <w:sym w:font="Wingdings" w:char="F0E0"/>
-      </w:r>
-      <w:r>
-        <w:t xml:space="preserve"> Element wird im </w:t>
-      </w:r>
-      <w:proofErr w:type="spellStart"/>
-      <w:r>
-        <w:t>ReturnDeleteArray</w:t>
-      </w:r>
-      <w:proofErr w:type="spellEnd"/>
-      <w:r>
-        <w:t xml:space="preserve"> gespeichert</w:t>
-      </w:r>
-    </w:p>
-    <w:p>
-      <w:r>
-        <w:tab/>
-        <w:t>nein</w:t>
-      </w:r>
-      <w:r>
-        <w:tab/>
-      </w:r>
-      <w:r>
-        <w:sym w:font="Wingdings" w:char="F0E0"/>
-      </w:r>
-      <w:r>
-        <w:t xml:space="preserve"> nichts geschieht</w:t>
-      </w:r>
-    </w:p>
-    <w:p/>
-    <w:p>
-      <w:r>
-        <w:tab/>
-      </w:r>
-      <w:r>
-        <w:sym w:font="Wingdings" w:char="F0E0"/>
-      </w:r>
-      <w:r>
-        <w:t xml:space="preserve"> </w:t>
-      </w:r>
-      <w:proofErr w:type="spellStart"/>
-      <w:r>
-        <w:t>Return</w:t>
-      </w:r>
-      <w:r>
-        <w:t>CopyA</w:t>
-      </w:r>
-      <w:r>
-        <w:t>rray</w:t>
-      </w:r>
-      <w:proofErr w:type="spellEnd"/>
-      <w:r>
-        <w:t xml:space="preserve"> </w:t>
-      </w:r>
-      <w:r>
-        <w:t xml:space="preserve">und </w:t>
-      </w:r>
-      <w:proofErr w:type="spellStart"/>
-      <w:r>
-        <w:t>ReturnDeleteArray</w:t>
-      </w:r>
-      <w:proofErr w:type="spellEnd"/>
-      <w:r>
-        <w:t xml:space="preserve"> werden </w:t>
-      </w:r>
-      <w:r>
-        <w:t>in einer Datei gespeichert</w:t>
-      </w:r>
-    </w:p>
-    <w:p>
-      <w:pPr>
-        <w:spacing w:after="160" w:line="259" w:lineRule="auto"/>
-        <w:jc w:val="left"/>
-        <w:rPr>
-          <w:rFonts w:eastAsiaTheme="majorEastAsia" w:cstheme="majorBidi"/>
-          <w:i/>
-          <w:color w:val="000000" w:themeColor="text1"/>
-          <w:szCs w:val="24"/>
-        </w:rPr>
-      </w:pPr>
-      <w:r>
-        <w:br w:type="page"/>
-      </w:r>
-    </w:p>
-    <w:p>
-      <w:pPr>
-        <w:pStyle w:val="berschrift3"/>
-      </w:pPr>
-      <w:bookmarkStart w:id="15" w:name="_Toc527541624"/>
-      <w:r>
-        <w:lastRenderedPageBreak/>
-        <w:t>3.2.4 Synchronisierung</w:t>
-      </w:r>
-      <w:bookmarkEnd w:id="15"/>
-    </w:p>
-    <w:p/>
-    <w:p>
-      <w:r>
-        <w:t>Parameter: Vergleichsdatei</w:t>
-      </w:r>
-    </w:p>
-    <w:p>
-      <w:r>
-        <w:tab/>
-      </w:r>
-    </w:p>
-    <w:p>
-      <w:r>
-        <w:tab/>
-      </w:r>
-      <w:r>
-        <w:sym w:font="Wingdings" w:char="F0E0"/>
-      </w:r>
-      <w:r>
-        <w:t xml:space="preserve"> Array der fehlenden Daten</w:t>
-      </w:r>
-      <w:r>
-        <w:t>(</w:t>
-      </w:r>
-      <w:proofErr w:type="spellStart"/>
-      <w:r>
-        <w:t>ReturnCopyArray</w:t>
-      </w:r>
-      <w:proofErr w:type="spellEnd"/>
-      <w:r>
-        <w:t>)</w:t>
-      </w:r>
-      <w:r>
-        <w:t xml:space="preserve">, wird nach und nach </w:t>
-      </w:r>
-    </w:p>
-    <w:p>
-      <w:pPr>
-        <w:ind w:left="708"/>
-      </w:pPr>
-      <w:r>
-        <w:t>durchgegangen</w:t>
-      </w:r>
-    </w:p>
-    <w:p>
-      <w:r>
-        <w:tab/>
-      </w:r>
-      <w:r>
-        <w:tab/>
-      </w:r>
-      <w:r>
-        <w:sym w:font="Wingdings" w:char="F0E0"/>
-      </w:r>
-      <w:r>
-        <w:t xml:space="preserve"> Daten werden kopiert </w:t>
-      </w:r>
-    </w:p>
-    <w:p>
-      <w:pPr>
-        <w:spacing w:after="160" w:line="259" w:lineRule="auto"/>
-        <w:ind w:left="705"/>
-        <w:jc w:val="left"/>
-      </w:pPr>
-      <w:r>
-        <w:sym w:font="Wingdings" w:char="F0E0"/>
-      </w:r>
-      <w:r>
-        <w:t xml:space="preserve"> Array der zu löschenden Daten (</w:t>
-      </w:r>
-      <w:proofErr w:type="spellStart"/>
-      <w:r>
-        <w:t>ReturnDeleteArray</w:t>
-      </w:r>
-      <w:proofErr w:type="spellEnd"/>
-      <w:r>
-        <w:t>), wird nach und nach durchgegangen</w:t>
-      </w:r>
-    </w:p>
-    <w:p>
-      <w:pPr>
-        <w:spacing w:after="160" w:line="259" w:lineRule="auto"/>
-        <w:ind w:left="705"/>
-        <w:jc w:val="left"/>
-      </w:pPr>
-      <w:r>
-        <w:tab/>
-      </w:r>
-      <w:r>
-        <w:tab/>
-      </w:r>
-      <w:r>
-        <w:sym w:font="Wingdings" w:char="F0E0"/>
-      </w:r>
-      <w:r>
-        <w:t xml:space="preserve"> Daten werden gelöscht</w:t>
-      </w:r>
-      <w:r>
-        <w:br w:type="page"/>
-      </w:r>
-    </w:p>
-    <w:p>
-      <w:pPr>
-        <w:pStyle w:val="berschrift2"/>
-      </w:pPr>
-      <w:bookmarkStart w:id="16" w:name="_Toc527541625"/>
-      <w:r>
-        <w:lastRenderedPageBreak/>
-        <w:t>3.3 ER Diagramm</w:t>
-      </w:r>
-      <w:r>
-        <w:t>e</w:t>
-      </w:r>
-      <w:bookmarkEnd w:id="16"/>
-    </w:p>
-    <w:p>
-      <w:r>
-        <w:t xml:space="preserve">3.3.1 </w:t>
-      </w:r>
-      <w:r>
-        <w:t>Speicherelement</w:t>
-      </w:r>
-    </w:p>
-    <w:p/>
-    <w:p>
-      <w:r>
-        <w:tab/>
-        <w:t>Datei enthält Eigenschaften:</w:t>
-      </w:r>
-    </w:p>
-    <w:p>
-      <w:r>
-        <w:tab/>
-      </w:r>
-      <w:r>
-        <w:tab/>
-        <w:t>- Erstelldatum</w:t>
-      </w:r>
-      <w:r>
-        <w:tab/>
-        <w:t>(Timestamp)</w:t>
-      </w:r>
-    </w:p>
-    <w:p>
-      <w:r>
-        <w:tab/>
-      </w:r>
-      <w:r>
-        <w:tab/>
-        <w:t>- zuletzt geändert</w:t>
-      </w:r>
-      <w:r>
-        <w:tab/>
-        <w:t>(Timestamp)</w:t>
-      </w:r>
-    </w:p>
-    <w:p>
-      <w:r>
-        <w:tab/>
-      </w:r>
-      <w:r>
-        <w:tab/>
-        <w:t>- absoluter Pfad</w:t>
-      </w:r>
-      <w:r>
-        <w:tab/>
-        <w:t>(String)</w:t>
-      </w:r>
-    </w:p>
-    <w:p>
-      <w:r>
-        <w:tab/>
-      </w:r>
-      <w:r>
-        <w:tab/>
-        <w:t>- Speichergröße</w:t>
-      </w:r>
-      <w:r>
-        <w:tab/>
-        <w:t>(File Size (</w:t>
-      </w:r>
-      <w:r>
-        <w:t>siehe 3.3.2</w:t>
-      </w:r>
-      <w:r>
-        <w:t xml:space="preserve"> ))</w:t>
-      </w:r>
-    </w:p>
-    <w:p/>
-    <w:p>
-      <w:r>
-        <w:tab/>
-        <w:t>Spezialisierungen:</w:t>
-      </w:r>
-    </w:p>
-    <w:p>
-      <w:r>
-        <w:tab/>
-      </w:r>
-      <w:r>
-        <w:tab/>
-        <w:t>- Datei</w:t>
-      </w:r>
-    </w:p>
-    <w:p>
-      <w:r>
-        <w:tab/>
-      </w:r>
-      <w:r>
-        <w:tab/>
-        <w:t>- Ordner</w:t>
-      </w:r>
-    </w:p>
-    <w:p/>
-    <w:p>
-      <w:r>
-        <w:tab/>
-        <w:t>Abhängigkeiten:</w:t>
-      </w:r>
-    </w:p>
-    <w:p>
-      <w:r>
-        <w:tab/>
-      </w:r>
-      <w:r>
-        <w:tab/>
-      </w:r>
-      <w:r>
-        <w:t xml:space="preserve">Datei hat einen </w:t>
-      </w:r>
-      <w:r>
-        <w:t>übergeordneten Ordner</w:t>
-      </w:r>
-      <w:r>
-        <w:tab/>
-        <w:t>(String)</w:t>
-      </w:r>
-    </w:p>
-    <w:p/>
-    <w:p>
-      <w:r>
-        <w:t>3.3.2</w:t>
-      </w:r>
-      <w:r>
-        <w:t xml:space="preserve"> File Size</w:t>
-      </w:r>
-    </w:p>
-    <w:p/>
-    <w:p>
-      <w:r>
-        <w:tab/>
-        <w:t>Eigenschaften:</w:t>
-      </w:r>
-    </w:p>
-    <w:p>
-      <w:r>
-        <w:tab/>
-      </w:r>
-      <w:r>
-        <w:tab/>
-      </w:r>
-      <w:r>
-        <w:tab/>
-        <w:t xml:space="preserve">- Größe </w:t>
-      </w:r>
-      <w:r>
-        <w:tab/>
-        <w:t>(float)</w:t>
-      </w:r>
-    </w:p>
-    <w:p>
-      <w:r>
-        <w:tab/>
-      </w:r>
-      <w:r>
-        <w:tab/>
-      </w:r>
-      <w:r>
-        <w:tab/>
-        <w:t>- Vorzeichen</w:t>
-      </w:r>
-      <w:r>
-        <w:tab/>
-        <w:t>(char)</w:t>
-      </w:r>
-    </w:p>
-    <w:p/>
-    <w:p/>
+      <w:bookmarkEnd w:id="21"/>
+    </w:p>
     <w:p>
       <w:pPr>
         <w:spacing w:after="160" w:line="259" w:lineRule="auto"/>
@@ -3844,75 +4009,13 @@
       <w:pPr>
         <w:pStyle w:val="berschrift1"/>
       </w:pPr>
-      <w:bookmarkStart w:id="17" w:name="_Toc527541626"/>
+      <w:bookmarkStart w:id="22" w:name="_Toc527541632"/>
       <w:r>
         <w:lastRenderedPageBreak/>
-        <w:t>4 Produktfunktionen</w:t>
-      </w:r>
-      <w:bookmarkEnd w:id="17"/>
-    </w:p>
-    <w:p>
-      <w:pPr>
-        <w:pStyle w:val="berschrift2"/>
-      </w:pPr>
-      <w:bookmarkStart w:id="18" w:name="_Toc527541627"/>
-      <w:r>
-        <w:t>4.1</w:t>
-      </w:r>
-      <w:r>
-        <w:t xml:space="preserve"> Analysieren</w:t>
-      </w:r>
-      <w:bookmarkEnd w:id="18"/>
-    </w:p>
-    <w:p>
-      <w:pPr>
-        <w:pStyle w:val="berschrift2"/>
-      </w:pPr>
-      <w:bookmarkStart w:id="19" w:name="_Toc527541628"/>
-      <w:r>
-        <w:t>4.2 Vergleichen</w:t>
-      </w:r>
-      <w:bookmarkEnd w:id="19"/>
-    </w:p>
-    <w:p>
-      <w:pPr>
-        <w:pStyle w:val="berschrift2"/>
-      </w:pPr>
-      <w:bookmarkStart w:id="20" w:name="_Toc527541629"/>
-      <w:r>
-        <w:t>4.3 Synchronisierung</w:t>
-      </w:r>
-      <w:bookmarkEnd w:id="20"/>
-    </w:p>
-    <w:p>
-      <w:pPr>
-        <w:pStyle w:val="berschrift2"/>
-      </w:pPr>
-      <w:bookmarkStart w:id="21" w:name="_Toc527541630"/>
-      <w:r>
-        <w:t>4.4 FTP-Verbindungen</w:t>
-      </w:r>
-      <w:bookmarkEnd w:id="21"/>
-    </w:p>
-    <w:p>
-      <w:pPr>
-        <w:pStyle w:val="berschrift2"/>
-      </w:pPr>
-      <w:bookmarkStart w:id="22" w:name="_Toc527541631"/>
-      <w:r>
-        <w:t>(</w:t>
-      </w:r>
-      <w:r>
-        <w:t xml:space="preserve">4.5 </w:t>
-      </w:r>
-      <w:r>
-        <w:t xml:space="preserve">Daemon </w:t>
-      </w:r>
-      <w:r>
-        <w:t>Betrieb</w:t>
-      </w:r>
-      <w:r>
-        <w:t>)</w:t>
+        <w:t>6</w:t>
+      </w:r>
+      <w:r>
+        <w:t xml:space="preserve"> Benutzeroberfläche</w:t>
       </w:r>
       <w:bookmarkEnd w:id="22"/>
     </w:p>
@@ -3933,34 +4036,6 @@
         <w:br w:type="page"/>
       </w:r>
     </w:p>
-    <w:p>
-      <w:pPr>
-        <w:pStyle w:val="berschrift1"/>
-      </w:pPr>
-      <w:bookmarkStart w:id="23" w:name="_Toc527541632"/>
-      <w:r>
-        <w:lastRenderedPageBreak/>
-        <w:t>5 Benutzeroberfläche</w:t>
-      </w:r>
-      <w:bookmarkEnd w:id="23"/>
-    </w:p>
-    <w:p>
-      <w:pPr>
-        <w:spacing w:after="160" w:line="259" w:lineRule="auto"/>
-        <w:jc w:val="left"/>
-        <w:rPr>
-          <w:rFonts w:eastAsiaTheme="majorEastAsia" w:cstheme="majorBidi"/>
-          <w:b/>
-          <w:i/>
-          <w:color w:val="000000" w:themeColor="text1"/>
-          <w:sz w:val="28"/>
-          <w:szCs w:val="32"/>
-        </w:rPr>
-      </w:pPr>
-      <w:r>
-        <w:br w:type="page"/>
-      </w:r>
-    </w:p>
     <w:p/>
     <w:p/>
     <w:p/>
@@ -3971,6 +4046,8 @@
         <w:spacing w:after="160" w:line="259" w:lineRule="auto"/>
         <w:jc w:val="left"/>
       </w:pPr>
+      <w:bookmarkStart w:id="23" w:name="_GoBack"/>
+      <w:bookmarkEnd w:id="23"/>
     </w:p>
     <w:sectPr>
       <w:headerReference w:type="default" r:id="rId8"/>
@@ -4021,6 +4098,7 @@
         <w:docPartUnique/>
       </w:docPartObj>
     </w:sdtPr>
+    <w:sdtEndPr/>
     <w:sdtContent>
       <w:p>
         <w:pPr>
@@ -4123,7 +4201,7 @@
       <w:rPr>
         <w:noProof/>
       </w:rPr>
-      <w:t>2 Produkteinsatz</w:t>
+      <w:t>6 Benutzeroberfläche</w:t>
     </w:r>
     <w:r>
       <w:rPr>
@@ -5371,7 +5449,7 @@
 </file>
 
 <file path=customXml/itemProps1.xml><?xml version="1.0" encoding="utf-8"?>
-<ds:datastoreItem xmlns:ds="http://schemas.openxmlformats.org/officeDocument/2006/customXml" ds:itemID="{2CA98D2A-06D1-49EB-B203-63253D639222}">
+<ds:datastoreItem xmlns:ds="http://schemas.openxmlformats.org/officeDocument/2006/customXml" ds:itemID="{BE08A4A4-AC3C-4048-A83A-FFE6C47B4431}">
   <ds:schemaRefs>
     <ds:schemaRef ds:uri="http://schemas.openxmlformats.org/officeDocument/2006/bibliography"/>
   </ds:schemaRefs>

</xml_diff>

<commit_message>
Updated_Pflichtenheft: Added Mockups and described functions
</commit_message>
<xml_diff>
--- a/docs/Pflichtenheft.docx
+++ b/docs/Pflichtenheft.docx
@@ -233,6 +233,13 @@
         </w:p>
         <w:p>
           <w:pPr>
+            <w:rPr>
+              <w:lang w:eastAsia="de-DE"/>
+            </w:rPr>
+          </w:pPr>
+        </w:p>
+        <w:p>
+          <w:pPr>
             <w:pStyle w:val="Verzeichnis1"/>
             <w:tabs>
               <w:tab w:val="right" w:leader="dot" w:pos="9061"/>
@@ -253,7 +260,7 @@
           <w:r>
             <w:fldChar w:fldCharType="separate"/>
           </w:r>
-          <w:hyperlink w:anchor="_Toc527614901" w:history="1">
+          <w:hyperlink w:anchor="_Toc527625462" w:history="1">
             <w:r>
               <w:rPr>
                 <w:rStyle w:val="Hyperlink"/>
@@ -280,7 +287,7 @@
                 <w:noProof/>
                 <w:webHidden/>
               </w:rPr>
-              <w:instrText xml:space="preserve"> PAGEREF _Toc527614901 \h </w:instrText>
+              <w:instrText xml:space="preserve"> PAGEREF _Toc527625462 \h </w:instrText>
             </w:r>
             <w:r>
               <w:rPr>
@@ -300,7 +307,7 @@
                 <w:noProof/>
                 <w:webHidden/>
               </w:rPr>
-              <w:t>3</w:t>
+              <w:t>4</w:t>
             </w:r>
             <w:r>
               <w:rPr>
@@ -324,7 +331,7 @@
               <w:lang w:eastAsia="de-DE"/>
             </w:rPr>
           </w:pPr>
-          <w:hyperlink w:anchor="_Toc527614902" w:history="1">
+          <w:hyperlink w:anchor="_Toc527625463" w:history="1">
             <w:r>
               <w:rPr>
                 <w:rStyle w:val="Hyperlink"/>
@@ -351,7 +358,7 @@
                 <w:noProof/>
                 <w:webHidden/>
               </w:rPr>
-              <w:instrText xml:space="preserve"> PAGEREF _Toc527614902 \h </w:instrText>
+              <w:instrText xml:space="preserve"> PAGEREF _Toc527625463 \h </w:instrText>
             </w:r>
             <w:r>
               <w:rPr>
@@ -371,7 +378,7 @@
                 <w:noProof/>
                 <w:webHidden/>
               </w:rPr>
-              <w:t>3</w:t>
+              <w:t>4</w:t>
             </w:r>
             <w:r>
               <w:rPr>
@@ -395,7 +402,7 @@
               <w:lang w:eastAsia="de-DE"/>
             </w:rPr>
           </w:pPr>
-          <w:hyperlink w:anchor="_Toc527614903" w:history="1">
+          <w:hyperlink w:anchor="_Toc527625464" w:history="1">
             <w:r>
               <w:rPr>
                 <w:rStyle w:val="Hyperlink"/>
@@ -422,7 +429,7 @@
                 <w:noProof/>
                 <w:webHidden/>
               </w:rPr>
-              <w:instrText xml:space="preserve"> PAGEREF _Toc527614903 \h </w:instrText>
+              <w:instrText xml:space="preserve"> PAGEREF _Toc527625464 \h </w:instrText>
             </w:r>
             <w:r>
               <w:rPr>
@@ -442,7 +449,7 @@
                 <w:noProof/>
                 <w:webHidden/>
               </w:rPr>
-              <w:t>3</w:t>
+              <w:t>4</w:t>
             </w:r>
             <w:r>
               <w:rPr>
@@ -466,7 +473,7 @@
               <w:lang w:eastAsia="de-DE"/>
             </w:rPr>
           </w:pPr>
-          <w:hyperlink w:anchor="_Toc527614904" w:history="1">
+          <w:hyperlink w:anchor="_Toc527625465" w:history="1">
             <w:r>
               <w:rPr>
                 <w:rStyle w:val="Hyperlink"/>
@@ -493,7 +500,7 @@
                 <w:noProof/>
                 <w:webHidden/>
               </w:rPr>
-              <w:instrText xml:space="preserve"> PAGEREF _Toc527614904 \h </w:instrText>
+              <w:instrText xml:space="preserve"> PAGEREF _Toc527625465 \h </w:instrText>
             </w:r>
             <w:r>
               <w:rPr>
@@ -513,7 +520,7 @@
                 <w:noProof/>
                 <w:webHidden/>
               </w:rPr>
-              <w:t>3</w:t>
+              <w:t>4</w:t>
             </w:r>
             <w:r>
               <w:rPr>
@@ -537,7 +544,7 @@
               <w:lang w:eastAsia="de-DE"/>
             </w:rPr>
           </w:pPr>
-          <w:hyperlink w:anchor="_Toc527614905" w:history="1">
+          <w:hyperlink w:anchor="_Toc527625466" w:history="1">
             <w:r>
               <w:rPr>
                 <w:rStyle w:val="Hyperlink"/>
@@ -564,7 +571,7 @@
                 <w:noProof/>
                 <w:webHidden/>
               </w:rPr>
-              <w:instrText xml:space="preserve"> PAGEREF _Toc527614905 \h </w:instrText>
+              <w:instrText xml:space="preserve"> PAGEREF _Toc527625466 \h </w:instrText>
             </w:r>
             <w:r>
               <w:rPr>
@@ -608,7 +615,7 @@
               <w:lang w:eastAsia="de-DE"/>
             </w:rPr>
           </w:pPr>
-          <w:hyperlink w:anchor="_Toc527614906" w:history="1">
+          <w:hyperlink w:anchor="_Toc527625467" w:history="1">
             <w:r>
               <w:rPr>
                 <w:rStyle w:val="Hyperlink"/>
@@ -635,7 +642,7 @@
                 <w:noProof/>
                 <w:webHidden/>
               </w:rPr>
-              <w:instrText xml:space="preserve"> PAGEREF _Toc527614906 \h </w:instrText>
+              <w:instrText xml:space="preserve"> PAGEREF _Toc527625467 \h </w:instrText>
             </w:r>
             <w:r>
               <w:rPr>
@@ -655,7 +662,7 @@
                 <w:noProof/>
                 <w:webHidden/>
               </w:rPr>
-              <w:t>4</w:t>
+              <w:t>5</w:t>
             </w:r>
             <w:r>
               <w:rPr>
@@ -679,7 +686,7 @@
               <w:lang w:eastAsia="de-DE"/>
             </w:rPr>
           </w:pPr>
-          <w:hyperlink w:anchor="_Toc527614907" w:history="1">
+          <w:hyperlink w:anchor="_Toc527625468" w:history="1">
             <w:r>
               <w:rPr>
                 <w:rStyle w:val="Hyperlink"/>
@@ -706,7 +713,7 @@
                 <w:noProof/>
                 <w:webHidden/>
               </w:rPr>
-              <w:instrText xml:space="preserve"> PAGEREF _Toc527614907 \h </w:instrText>
+              <w:instrText xml:space="preserve"> PAGEREF _Toc527625468 \h </w:instrText>
             </w:r>
             <w:r>
               <w:rPr>
@@ -726,7 +733,7 @@
                 <w:noProof/>
                 <w:webHidden/>
               </w:rPr>
-              <w:t>4</w:t>
+              <w:t>5</w:t>
             </w:r>
             <w:r>
               <w:rPr>
@@ -750,7 +757,7 @@
               <w:lang w:eastAsia="de-DE"/>
             </w:rPr>
           </w:pPr>
-          <w:hyperlink w:anchor="_Toc527614908" w:history="1">
+          <w:hyperlink w:anchor="_Toc527625469" w:history="1">
             <w:r>
               <w:rPr>
                 <w:rStyle w:val="Hyperlink"/>
@@ -777,7 +784,7 @@
                 <w:noProof/>
                 <w:webHidden/>
               </w:rPr>
-              <w:instrText xml:space="preserve"> PAGEREF _Toc527614908 \h </w:instrText>
+              <w:instrText xml:space="preserve"> PAGEREF _Toc527625469 \h </w:instrText>
             </w:r>
             <w:r>
               <w:rPr>
@@ -797,7 +804,7 @@
                 <w:noProof/>
                 <w:webHidden/>
               </w:rPr>
-              <w:t>4</w:t>
+              <w:t>5</w:t>
             </w:r>
             <w:r>
               <w:rPr>
@@ -821,7 +828,7 @@
               <w:lang w:eastAsia="de-DE"/>
             </w:rPr>
           </w:pPr>
-          <w:hyperlink w:anchor="_Toc527614909" w:history="1">
+          <w:hyperlink w:anchor="_Toc527625470" w:history="1">
             <w:r>
               <w:rPr>
                 <w:rStyle w:val="Hyperlink"/>
@@ -848,7 +855,7 @@
                 <w:noProof/>
                 <w:webHidden/>
               </w:rPr>
-              <w:instrText xml:space="preserve"> PAGEREF _Toc527614909 \h </w:instrText>
+              <w:instrText xml:space="preserve"> PAGEREF _Toc527625470 \h </w:instrText>
             </w:r>
             <w:r>
               <w:rPr>
@@ -892,7 +899,7 @@
               <w:lang w:eastAsia="de-DE"/>
             </w:rPr>
           </w:pPr>
-          <w:hyperlink w:anchor="_Toc527614910" w:history="1">
+          <w:hyperlink w:anchor="_Toc527625471" w:history="1">
             <w:r>
               <w:rPr>
                 <w:rStyle w:val="Hyperlink"/>
@@ -919,7 +926,7 @@
                 <w:noProof/>
                 <w:webHidden/>
               </w:rPr>
-              <w:instrText xml:space="preserve"> PAGEREF _Toc527614910 \h </w:instrText>
+              <w:instrText xml:space="preserve"> PAGEREF _Toc527625471 \h </w:instrText>
             </w:r>
             <w:r>
               <w:rPr>
@@ -939,7 +946,7 @@
                 <w:noProof/>
                 <w:webHidden/>
               </w:rPr>
-              <w:t>5</w:t>
+              <w:t>6</w:t>
             </w:r>
             <w:r>
               <w:rPr>
@@ -963,7 +970,7 @@
               <w:lang w:eastAsia="de-DE"/>
             </w:rPr>
           </w:pPr>
-          <w:hyperlink w:anchor="_Toc527614911" w:history="1">
+          <w:hyperlink w:anchor="_Toc527625472" w:history="1">
             <w:r>
               <w:rPr>
                 <w:rStyle w:val="Hyperlink"/>
@@ -990,7 +997,7 @@
                 <w:noProof/>
                 <w:webHidden/>
               </w:rPr>
-              <w:instrText xml:space="preserve"> PAGEREF _Toc527614911 \h </w:instrText>
+              <w:instrText xml:space="preserve"> PAGEREF _Toc527625472 \h </w:instrText>
             </w:r>
             <w:r>
               <w:rPr>
@@ -1010,7 +1017,7 @@
                 <w:noProof/>
                 <w:webHidden/>
               </w:rPr>
-              <w:t>5</w:t>
+              <w:t>6</w:t>
             </w:r>
             <w:r>
               <w:rPr>
@@ -1034,7 +1041,7 @@
               <w:lang w:eastAsia="de-DE"/>
             </w:rPr>
           </w:pPr>
-          <w:hyperlink w:anchor="_Toc527614912" w:history="1">
+          <w:hyperlink w:anchor="_Toc527625473" w:history="1">
             <w:r>
               <w:rPr>
                 <w:rStyle w:val="Hyperlink"/>
@@ -1061,7 +1068,7 @@
                 <w:noProof/>
                 <w:webHidden/>
               </w:rPr>
-              <w:instrText xml:space="preserve"> PAGEREF _Toc527614912 \h </w:instrText>
+              <w:instrText xml:space="preserve"> PAGEREF _Toc527625473 \h </w:instrText>
             </w:r>
             <w:r>
               <w:rPr>
@@ -1081,7 +1088,7 @@
                 <w:noProof/>
                 <w:webHidden/>
               </w:rPr>
-              <w:t>5</w:t>
+              <w:t>6</w:t>
             </w:r>
             <w:r>
               <w:rPr>
@@ -1105,7 +1112,7 @@
               <w:lang w:eastAsia="de-DE"/>
             </w:rPr>
           </w:pPr>
-          <w:hyperlink w:anchor="_Toc527614913" w:history="1">
+          <w:hyperlink w:anchor="_Toc527625474" w:history="1">
             <w:r>
               <w:rPr>
                 <w:rStyle w:val="Hyperlink"/>
@@ -1132,7 +1139,7 @@
                 <w:noProof/>
                 <w:webHidden/>
               </w:rPr>
-              <w:instrText xml:space="preserve"> PAGEREF _Toc527614913 \h </w:instrText>
+              <w:instrText xml:space="preserve"> PAGEREF _Toc527625474 \h </w:instrText>
             </w:r>
             <w:r>
               <w:rPr>
@@ -1152,7 +1159,7 @@
                 <w:noProof/>
                 <w:webHidden/>
               </w:rPr>
-              <w:t>5</w:t>
+              <w:t>6</w:t>
             </w:r>
             <w:r>
               <w:rPr>
@@ -1176,7 +1183,7 @@
               <w:lang w:eastAsia="de-DE"/>
             </w:rPr>
           </w:pPr>
-          <w:hyperlink w:anchor="_Toc527614914" w:history="1">
+          <w:hyperlink w:anchor="_Toc527625475" w:history="1">
             <w:r>
               <w:rPr>
                 <w:rStyle w:val="Hyperlink"/>
@@ -1203,7 +1210,7 @@
                 <w:noProof/>
                 <w:webHidden/>
               </w:rPr>
-              <w:instrText xml:space="preserve"> PAGEREF _Toc527614914 \h </w:instrText>
+              <w:instrText xml:space="preserve"> PAGEREF _Toc527625475 \h </w:instrText>
             </w:r>
             <w:r>
               <w:rPr>
@@ -1223,7 +1230,7 @@
                 <w:noProof/>
                 <w:webHidden/>
               </w:rPr>
-              <w:t>5</w:t>
+              <w:t>6</w:t>
             </w:r>
             <w:r>
               <w:rPr>
@@ -1247,7 +1254,7 @@
               <w:lang w:eastAsia="de-DE"/>
             </w:rPr>
           </w:pPr>
-          <w:hyperlink w:anchor="_Toc527614915" w:history="1">
+          <w:hyperlink w:anchor="_Toc527625476" w:history="1">
             <w:r>
               <w:rPr>
                 <w:rStyle w:val="Hyperlink"/>
@@ -1274,7 +1281,7 @@
                 <w:noProof/>
                 <w:webHidden/>
               </w:rPr>
-              <w:instrText xml:space="preserve"> PAGEREF _Toc527614915 \h </w:instrText>
+              <w:instrText xml:space="preserve"> PAGEREF _Toc527625476 \h </w:instrText>
             </w:r>
             <w:r>
               <w:rPr>
@@ -1294,7 +1301,7 @@
                 <w:noProof/>
                 <w:webHidden/>
               </w:rPr>
-              <w:t>6</w:t>
+              <w:t>7</w:t>
             </w:r>
             <w:r>
               <w:rPr>
@@ -1318,7 +1325,7 @@
               <w:lang w:eastAsia="de-DE"/>
             </w:rPr>
           </w:pPr>
-          <w:hyperlink w:anchor="_Toc527614916" w:history="1">
+          <w:hyperlink w:anchor="_Toc527625477" w:history="1">
             <w:r>
               <w:rPr>
                 <w:rStyle w:val="Hyperlink"/>
@@ -1345,7 +1352,7 @@
                 <w:noProof/>
                 <w:webHidden/>
               </w:rPr>
-              <w:instrText xml:space="preserve"> PAGEREF _Toc527614916 \h </w:instrText>
+              <w:instrText xml:space="preserve"> PAGEREF _Toc527625477 \h </w:instrText>
             </w:r>
             <w:r>
               <w:rPr>
@@ -1365,7 +1372,7 @@
                 <w:noProof/>
                 <w:webHidden/>
               </w:rPr>
-              <w:t>6</w:t>
+              <w:t>7</w:t>
             </w:r>
             <w:r>
               <w:rPr>
@@ -1389,7 +1396,7 @@
               <w:lang w:eastAsia="de-DE"/>
             </w:rPr>
           </w:pPr>
-          <w:hyperlink w:anchor="_Toc527614917" w:history="1">
+          <w:hyperlink w:anchor="_Toc527625478" w:history="1">
             <w:r>
               <w:rPr>
                 <w:rStyle w:val="Hyperlink"/>
@@ -1416,7 +1423,7 @@
                 <w:noProof/>
                 <w:webHidden/>
               </w:rPr>
-              <w:instrText xml:space="preserve"> PAGEREF _Toc527614917 \h </w:instrText>
+              <w:instrText xml:space="preserve"> PAGEREF _Toc527625478 \h </w:instrText>
             </w:r>
             <w:r>
               <w:rPr>
@@ -1436,7 +1443,7 @@
                 <w:noProof/>
                 <w:webHidden/>
               </w:rPr>
-              <w:t>6</w:t>
+              <w:t>8</w:t>
             </w:r>
             <w:r>
               <w:rPr>
@@ -1460,7 +1467,7 @@
               <w:lang w:eastAsia="de-DE"/>
             </w:rPr>
           </w:pPr>
-          <w:hyperlink w:anchor="_Toc527614918" w:history="1">
+          <w:hyperlink w:anchor="_Toc527625479" w:history="1">
             <w:r>
               <w:rPr>
                 <w:rStyle w:val="Hyperlink"/>
@@ -1487,7 +1494,7 @@
                 <w:noProof/>
                 <w:webHidden/>
               </w:rPr>
-              <w:instrText xml:space="preserve"> PAGEREF _Toc527614918 \h </w:instrText>
+              <w:instrText xml:space="preserve"> PAGEREF _Toc527625479 \h </w:instrText>
             </w:r>
             <w:r>
               <w:rPr>
@@ -1507,7 +1514,7 @@
                 <w:noProof/>
                 <w:webHidden/>
               </w:rPr>
-              <w:t>6</w:t>
+              <w:t>8</w:t>
             </w:r>
             <w:r>
               <w:rPr>
@@ -1531,7 +1538,7 @@
               <w:lang w:eastAsia="de-DE"/>
             </w:rPr>
           </w:pPr>
-          <w:hyperlink w:anchor="_Toc527614919" w:history="1">
+          <w:hyperlink w:anchor="_Toc527625480" w:history="1">
             <w:r>
               <w:rPr>
                 <w:rStyle w:val="Hyperlink"/>
@@ -1558,7 +1565,7 @@
                 <w:noProof/>
                 <w:webHidden/>
               </w:rPr>
-              <w:instrText xml:space="preserve"> PAGEREF _Toc527614919 \h </w:instrText>
+              <w:instrText xml:space="preserve"> PAGEREF _Toc527625480 \h </w:instrText>
             </w:r>
             <w:r>
               <w:rPr>
@@ -1578,7 +1585,7 @@
                 <w:noProof/>
                 <w:webHidden/>
               </w:rPr>
-              <w:t>7</w:t>
+              <w:t>9</w:t>
             </w:r>
             <w:r>
               <w:rPr>
@@ -1602,7 +1609,7 @@
               <w:lang w:eastAsia="de-DE"/>
             </w:rPr>
           </w:pPr>
-          <w:hyperlink w:anchor="_Toc527614920" w:history="1">
+          <w:hyperlink w:anchor="_Toc527625481" w:history="1">
             <w:r>
               <w:rPr>
                 <w:rStyle w:val="Hyperlink"/>
@@ -1629,7 +1636,7 @@
                 <w:noProof/>
                 <w:webHidden/>
               </w:rPr>
-              <w:instrText xml:space="preserve"> PAGEREF _Toc527614920 \h </w:instrText>
+              <w:instrText xml:space="preserve"> PAGEREF _Toc527625481 \h </w:instrText>
             </w:r>
             <w:r>
               <w:rPr>
@@ -1649,7 +1656,7 @@
                 <w:noProof/>
                 <w:webHidden/>
               </w:rPr>
-              <w:t>8</w:t>
+              <w:t>10</w:t>
             </w:r>
             <w:r>
               <w:rPr>
@@ -1673,7 +1680,7 @@
               <w:lang w:eastAsia="de-DE"/>
             </w:rPr>
           </w:pPr>
-          <w:hyperlink w:anchor="_Toc527614921" w:history="1">
+          <w:hyperlink w:anchor="_Toc527625482" w:history="1">
             <w:r>
               <w:rPr>
                 <w:rStyle w:val="Hyperlink"/>
@@ -1700,7 +1707,7 @@
                 <w:noProof/>
                 <w:webHidden/>
               </w:rPr>
-              <w:instrText xml:space="preserve"> PAGEREF _Toc527614921 \h </w:instrText>
+              <w:instrText xml:space="preserve"> PAGEREF _Toc527625482 \h </w:instrText>
             </w:r>
             <w:r>
               <w:rPr>
@@ -1720,7 +1727,7 @@
                 <w:noProof/>
                 <w:webHidden/>
               </w:rPr>
-              <w:t>9</w:t>
+              <w:t>11</w:t>
             </w:r>
             <w:r>
               <w:rPr>
@@ -1744,7 +1751,7 @@
               <w:lang w:eastAsia="de-DE"/>
             </w:rPr>
           </w:pPr>
-          <w:hyperlink w:anchor="_Toc527614922" w:history="1">
+          <w:hyperlink w:anchor="_Toc527625483" w:history="1">
             <w:r>
               <w:rPr>
                 <w:rStyle w:val="Hyperlink"/>
@@ -1771,7 +1778,7 @@
                 <w:noProof/>
                 <w:webHidden/>
               </w:rPr>
-              <w:instrText xml:space="preserve"> PAGEREF _Toc527614922 \h </w:instrText>
+              <w:instrText xml:space="preserve"> PAGEREF _Toc527625483 \h </w:instrText>
             </w:r>
             <w:r>
               <w:rPr>
@@ -1791,7 +1798,601 @@
                 <w:noProof/>
                 <w:webHidden/>
               </w:rPr>
-              <w:t>10</w:t>
+              <w:t>12</w:t>
+            </w:r>
+            <w:r>
+              <w:rPr>
+                <w:noProof/>
+                <w:webHidden/>
+              </w:rPr>
+              <w:fldChar w:fldCharType="end"/>
+            </w:r>
+          </w:hyperlink>
+          <w:bookmarkStart w:id="0" w:name="_GoBack"/>
+          <w:bookmarkEnd w:id="0"/>
+        </w:p>
+        <w:p>
+          <w:pPr>
+            <w:pStyle w:val="Verzeichnis3"/>
+            <w:tabs>
+              <w:tab w:val="right" w:leader="dot" w:pos="9061"/>
+            </w:tabs>
+            <w:rPr>
+              <w:rFonts w:asciiTheme="minorHAnsi" w:eastAsiaTheme="minorEastAsia" w:hAnsiTheme="minorHAnsi"/>
+              <w:noProof/>
+              <w:sz w:val="22"/>
+              <w:lang w:eastAsia="de-DE"/>
+            </w:rPr>
+          </w:pPr>
+          <w:hyperlink w:anchor="_Toc527625484" w:history="1">
+            <w:r>
+              <w:rPr>
+                <w:rStyle w:val="Hyperlink"/>
+                <w:noProof/>
+              </w:rPr>
+              <w:t>4.3.1 Speicherelement</w:t>
+            </w:r>
+            <w:r>
+              <w:rPr>
+                <w:noProof/>
+                <w:webHidden/>
+              </w:rPr>
+              <w:tab/>
+            </w:r>
+            <w:r>
+              <w:rPr>
+                <w:noProof/>
+                <w:webHidden/>
+              </w:rPr>
+              <w:fldChar w:fldCharType="begin"/>
+            </w:r>
+            <w:r>
+              <w:rPr>
+                <w:noProof/>
+                <w:webHidden/>
+              </w:rPr>
+              <w:instrText xml:space="preserve"> PAGEREF _Toc527625484 \h </w:instrText>
+            </w:r>
+            <w:r>
+              <w:rPr>
+                <w:noProof/>
+                <w:webHidden/>
+              </w:rPr>
+            </w:r>
+            <w:r>
+              <w:rPr>
+                <w:noProof/>
+                <w:webHidden/>
+              </w:rPr>
+              <w:fldChar w:fldCharType="separate"/>
+            </w:r>
+            <w:r>
+              <w:rPr>
+                <w:noProof/>
+                <w:webHidden/>
+              </w:rPr>
+              <w:t>12</w:t>
+            </w:r>
+            <w:r>
+              <w:rPr>
+                <w:noProof/>
+                <w:webHidden/>
+              </w:rPr>
+              <w:fldChar w:fldCharType="end"/>
+            </w:r>
+          </w:hyperlink>
+        </w:p>
+        <w:p>
+          <w:pPr>
+            <w:pStyle w:val="Verzeichnis3"/>
+            <w:tabs>
+              <w:tab w:val="right" w:leader="dot" w:pos="9061"/>
+            </w:tabs>
+            <w:rPr>
+              <w:rFonts w:asciiTheme="minorHAnsi" w:eastAsiaTheme="minorEastAsia" w:hAnsiTheme="minorHAnsi"/>
+              <w:noProof/>
+              <w:sz w:val="22"/>
+              <w:lang w:eastAsia="de-DE"/>
+            </w:rPr>
+          </w:pPr>
+          <w:hyperlink w:anchor="_Toc527625485" w:history="1">
+            <w:r>
+              <w:rPr>
+                <w:rStyle w:val="Hyperlink"/>
+                <w:noProof/>
+              </w:rPr>
+              <w:t>4.3.2 File Size</w:t>
+            </w:r>
+            <w:r>
+              <w:rPr>
+                <w:noProof/>
+                <w:webHidden/>
+              </w:rPr>
+              <w:tab/>
+            </w:r>
+            <w:r>
+              <w:rPr>
+                <w:noProof/>
+                <w:webHidden/>
+              </w:rPr>
+              <w:fldChar w:fldCharType="begin"/>
+            </w:r>
+            <w:r>
+              <w:rPr>
+                <w:noProof/>
+                <w:webHidden/>
+              </w:rPr>
+              <w:instrText xml:space="preserve"> PAGEREF _Toc527625485 \h </w:instrText>
+            </w:r>
+            <w:r>
+              <w:rPr>
+                <w:noProof/>
+                <w:webHidden/>
+              </w:rPr>
+            </w:r>
+            <w:r>
+              <w:rPr>
+                <w:noProof/>
+                <w:webHidden/>
+              </w:rPr>
+              <w:fldChar w:fldCharType="separate"/>
+            </w:r>
+            <w:r>
+              <w:rPr>
+                <w:noProof/>
+                <w:webHidden/>
+              </w:rPr>
+              <w:t>12</w:t>
+            </w:r>
+            <w:r>
+              <w:rPr>
+                <w:noProof/>
+                <w:webHidden/>
+              </w:rPr>
+              <w:fldChar w:fldCharType="end"/>
+            </w:r>
+          </w:hyperlink>
+        </w:p>
+        <w:p>
+          <w:pPr>
+            <w:pStyle w:val="Verzeichnis1"/>
+            <w:tabs>
+              <w:tab w:val="right" w:leader="dot" w:pos="9061"/>
+            </w:tabs>
+            <w:rPr>
+              <w:rStyle w:val="Hyperlink"/>
+              <w:noProof/>
+            </w:rPr>
+          </w:pPr>
+        </w:p>
+        <w:p>
+          <w:pPr>
+            <w:pStyle w:val="Verzeichnis1"/>
+            <w:tabs>
+              <w:tab w:val="right" w:leader="dot" w:pos="9061"/>
+            </w:tabs>
+            <w:rPr>
+              <w:rStyle w:val="Hyperlink"/>
+              <w:noProof/>
+            </w:rPr>
+          </w:pPr>
+        </w:p>
+        <w:p>
+          <w:pPr>
+            <w:pStyle w:val="Verzeichnis1"/>
+            <w:tabs>
+              <w:tab w:val="right" w:leader="dot" w:pos="9061"/>
+            </w:tabs>
+            <w:rPr>
+              <w:rFonts w:asciiTheme="minorHAnsi" w:eastAsiaTheme="minorEastAsia" w:hAnsiTheme="minorHAnsi"/>
+              <w:noProof/>
+              <w:sz w:val="22"/>
+              <w:lang w:eastAsia="de-DE"/>
+            </w:rPr>
+          </w:pPr>
+          <w:hyperlink w:anchor="_Toc527625486" w:history="1">
+            <w:r>
+              <w:rPr>
+                <w:rStyle w:val="Hyperlink"/>
+                <w:noProof/>
+              </w:rPr>
+              <w:t>5 Produktfunktionen</w:t>
+            </w:r>
+            <w:r>
+              <w:rPr>
+                <w:noProof/>
+                <w:webHidden/>
+              </w:rPr>
+              <w:tab/>
+            </w:r>
+            <w:r>
+              <w:rPr>
+                <w:noProof/>
+                <w:webHidden/>
+              </w:rPr>
+              <w:fldChar w:fldCharType="begin"/>
+            </w:r>
+            <w:r>
+              <w:rPr>
+                <w:noProof/>
+                <w:webHidden/>
+              </w:rPr>
+              <w:instrText xml:space="preserve"> PAGEREF _Toc527625486 \h </w:instrText>
+            </w:r>
+            <w:r>
+              <w:rPr>
+                <w:noProof/>
+                <w:webHidden/>
+              </w:rPr>
+            </w:r>
+            <w:r>
+              <w:rPr>
+                <w:noProof/>
+                <w:webHidden/>
+              </w:rPr>
+              <w:fldChar w:fldCharType="separate"/>
+            </w:r>
+            <w:r>
+              <w:rPr>
+                <w:noProof/>
+                <w:webHidden/>
+              </w:rPr>
+              <w:t>13</w:t>
+            </w:r>
+            <w:r>
+              <w:rPr>
+                <w:noProof/>
+                <w:webHidden/>
+              </w:rPr>
+              <w:fldChar w:fldCharType="end"/>
+            </w:r>
+          </w:hyperlink>
+        </w:p>
+        <w:p>
+          <w:pPr>
+            <w:pStyle w:val="Verzeichnis2"/>
+            <w:tabs>
+              <w:tab w:val="right" w:leader="dot" w:pos="9061"/>
+            </w:tabs>
+            <w:rPr>
+              <w:rFonts w:asciiTheme="minorHAnsi" w:eastAsiaTheme="minorEastAsia" w:hAnsiTheme="minorHAnsi"/>
+              <w:noProof/>
+              <w:sz w:val="22"/>
+              <w:lang w:eastAsia="de-DE"/>
+            </w:rPr>
+          </w:pPr>
+          <w:hyperlink w:anchor="_Toc527625487" w:history="1">
+            <w:r>
+              <w:rPr>
+                <w:rStyle w:val="Hyperlink"/>
+                <w:noProof/>
+              </w:rPr>
+              <w:t>5.1 Analysieren</w:t>
+            </w:r>
+            <w:r>
+              <w:rPr>
+                <w:noProof/>
+                <w:webHidden/>
+              </w:rPr>
+              <w:tab/>
+            </w:r>
+            <w:r>
+              <w:rPr>
+                <w:noProof/>
+                <w:webHidden/>
+              </w:rPr>
+              <w:fldChar w:fldCharType="begin"/>
+            </w:r>
+            <w:r>
+              <w:rPr>
+                <w:noProof/>
+                <w:webHidden/>
+              </w:rPr>
+              <w:instrText xml:space="preserve"> PAGEREF _Toc527625487 \h </w:instrText>
+            </w:r>
+            <w:r>
+              <w:rPr>
+                <w:noProof/>
+                <w:webHidden/>
+              </w:rPr>
+            </w:r>
+            <w:r>
+              <w:rPr>
+                <w:noProof/>
+                <w:webHidden/>
+              </w:rPr>
+              <w:fldChar w:fldCharType="separate"/>
+            </w:r>
+            <w:r>
+              <w:rPr>
+                <w:noProof/>
+                <w:webHidden/>
+              </w:rPr>
+              <w:t>13</w:t>
+            </w:r>
+            <w:r>
+              <w:rPr>
+                <w:noProof/>
+                <w:webHidden/>
+              </w:rPr>
+              <w:fldChar w:fldCharType="end"/>
+            </w:r>
+          </w:hyperlink>
+        </w:p>
+        <w:p>
+          <w:pPr>
+            <w:pStyle w:val="Verzeichnis2"/>
+            <w:tabs>
+              <w:tab w:val="right" w:leader="dot" w:pos="9061"/>
+            </w:tabs>
+            <w:rPr>
+              <w:rFonts w:asciiTheme="minorHAnsi" w:eastAsiaTheme="minorEastAsia" w:hAnsiTheme="minorHAnsi"/>
+              <w:noProof/>
+              <w:sz w:val="22"/>
+              <w:lang w:eastAsia="de-DE"/>
+            </w:rPr>
+          </w:pPr>
+          <w:hyperlink w:anchor="_Toc527625488" w:history="1">
+            <w:r>
+              <w:rPr>
+                <w:rStyle w:val="Hyperlink"/>
+                <w:noProof/>
+              </w:rPr>
+              <w:t>5.2 Vergleichen</w:t>
+            </w:r>
+            <w:r>
+              <w:rPr>
+                <w:noProof/>
+                <w:webHidden/>
+              </w:rPr>
+              <w:tab/>
+            </w:r>
+            <w:r>
+              <w:rPr>
+                <w:noProof/>
+                <w:webHidden/>
+              </w:rPr>
+              <w:fldChar w:fldCharType="begin"/>
+            </w:r>
+            <w:r>
+              <w:rPr>
+                <w:noProof/>
+                <w:webHidden/>
+              </w:rPr>
+              <w:instrText xml:space="preserve"> PAGEREF _Toc527625488 \h </w:instrText>
+            </w:r>
+            <w:r>
+              <w:rPr>
+                <w:noProof/>
+                <w:webHidden/>
+              </w:rPr>
+            </w:r>
+            <w:r>
+              <w:rPr>
+                <w:noProof/>
+                <w:webHidden/>
+              </w:rPr>
+              <w:fldChar w:fldCharType="separate"/>
+            </w:r>
+            <w:r>
+              <w:rPr>
+                <w:noProof/>
+                <w:webHidden/>
+              </w:rPr>
+              <w:t>13</w:t>
+            </w:r>
+            <w:r>
+              <w:rPr>
+                <w:noProof/>
+                <w:webHidden/>
+              </w:rPr>
+              <w:fldChar w:fldCharType="end"/>
+            </w:r>
+          </w:hyperlink>
+        </w:p>
+        <w:p>
+          <w:pPr>
+            <w:pStyle w:val="Verzeichnis2"/>
+            <w:tabs>
+              <w:tab w:val="right" w:leader="dot" w:pos="9061"/>
+            </w:tabs>
+            <w:rPr>
+              <w:rFonts w:asciiTheme="minorHAnsi" w:eastAsiaTheme="minorEastAsia" w:hAnsiTheme="minorHAnsi"/>
+              <w:noProof/>
+              <w:sz w:val="22"/>
+              <w:lang w:eastAsia="de-DE"/>
+            </w:rPr>
+          </w:pPr>
+          <w:hyperlink w:anchor="_Toc527625489" w:history="1">
+            <w:r>
+              <w:rPr>
+                <w:rStyle w:val="Hyperlink"/>
+                <w:noProof/>
+              </w:rPr>
+              <w:t>5.3 Synchronisierung</w:t>
+            </w:r>
+            <w:r>
+              <w:rPr>
+                <w:noProof/>
+                <w:webHidden/>
+              </w:rPr>
+              <w:tab/>
+            </w:r>
+            <w:r>
+              <w:rPr>
+                <w:noProof/>
+                <w:webHidden/>
+              </w:rPr>
+              <w:fldChar w:fldCharType="begin"/>
+            </w:r>
+            <w:r>
+              <w:rPr>
+                <w:noProof/>
+                <w:webHidden/>
+              </w:rPr>
+              <w:instrText xml:space="preserve"> PAGEREF _Toc527625489 \h </w:instrText>
+            </w:r>
+            <w:r>
+              <w:rPr>
+                <w:noProof/>
+                <w:webHidden/>
+              </w:rPr>
+            </w:r>
+            <w:r>
+              <w:rPr>
+                <w:noProof/>
+                <w:webHidden/>
+              </w:rPr>
+              <w:fldChar w:fldCharType="separate"/>
+            </w:r>
+            <w:r>
+              <w:rPr>
+                <w:noProof/>
+                <w:webHidden/>
+              </w:rPr>
+              <w:t>14</w:t>
+            </w:r>
+            <w:r>
+              <w:rPr>
+                <w:noProof/>
+                <w:webHidden/>
+              </w:rPr>
+              <w:fldChar w:fldCharType="end"/>
+            </w:r>
+          </w:hyperlink>
+        </w:p>
+        <w:p>
+          <w:pPr>
+            <w:pStyle w:val="Verzeichnis2"/>
+            <w:tabs>
+              <w:tab w:val="right" w:leader="dot" w:pos="9061"/>
+            </w:tabs>
+            <w:rPr>
+              <w:rFonts w:asciiTheme="minorHAnsi" w:eastAsiaTheme="minorEastAsia" w:hAnsiTheme="minorHAnsi"/>
+              <w:noProof/>
+              <w:sz w:val="22"/>
+              <w:lang w:eastAsia="de-DE"/>
+            </w:rPr>
+          </w:pPr>
+          <w:hyperlink w:anchor="_Toc527625490" w:history="1">
+            <w:r>
+              <w:rPr>
+                <w:rStyle w:val="Hyperlink"/>
+                <w:noProof/>
+              </w:rPr>
+              <w:t>5.4 FTP-Verbindungen</w:t>
+            </w:r>
+            <w:r>
+              <w:rPr>
+                <w:noProof/>
+                <w:webHidden/>
+              </w:rPr>
+              <w:tab/>
+            </w:r>
+            <w:r>
+              <w:rPr>
+                <w:noProof/>
+                <w:webHidden/>
+              </w:rPr>
+              <w:fldChar w:fldCharType="begin"/>
+            </w:r>
+            <w:r>
+              <w:rPr>
+                <w:noProof/>
+                <w:webHidden/>
+              </w:rPr>
+              <w:instrText xml:space="preserve"> PAGEREF _Toc527625490 \h </w:instrText>
+            </w:r>
+            <w:r>
+              <w:rPr>
+                <w:noProof/>
+                <w:webHidden/>
+              </w:rPr>
+            </w:r>
+            <w:r>
+              <w:rPr>
+                <w:noProof/>
+                <w:webHidden/>
+              </w:rPr>
+              <w:fldChar w:fldCharType="separate"/>
+            </w:r>
+            <w:r>
+              <w:rPr>
+                <w:noProof/>
+                <w:webHidden/>
+              </w:rPr>
+              <w:t>14</w:t>
+            </w:r>
+            <w:r>
+              <w:rPr>
+                <w:noProof/>
+                <w:webHidden/>
+              </w:rPr>
+              <w:fldChar w:fldCharType="end"/>
+            </w:r>
+          </w:hyperlink>
+        </w:p>
+        <w:p>
+          <w:pPr>
+            <w:pStyle w:val="Verzeichnis2"/>
+            <w:tabs>
+              <w:tab w:val="right" w:leader="dot" w:pos="9061"/>
+            </w:tabs>
+            <w:rPr>
+              <w:rFonts w:asciiTheme="minorHAnsi" w:eastAsiaTheme="minorEastAsia" w:hAnsiTheme="minorHAnsi"/>
+              <w:noProof/>
+              <w:sz w:val="22"/>
+              <w:lang w:eastAsia="de-DE"/>
+            </w:rPr>
+          </w:pPr>
+          <w:hyperlink w:anchor="_Toc527625491" w:history="1">
+            <w:r>
+              <w:rPr>
+                <w:rStyle w:val="Hyperlink"/>
+                <w:noProof/>
+              </w:rPr>
+              <w:t>5.5 Daemon Betrieb</w:t>
+            </w:r>
+            <w:r>
+              <w:rPr>
+                <w:noProof/>
+                <w:webHidden/>
+              </w:rPr>
+              <w:tab/>
+            </w:r>
+            <w:r>
+              <w:rPr>
+                <w:noProof/>
+                <w:webHidden/>
+              </w:rPr>
+              <w:fldChar w:fldCharType="begin"/>
+            </w:r>
+            <w:r>
+              <w:rPr>
+                <w:noProof/>
+                <w:webHidden/>
+              </w:rPr>
+              <w:instrText xml:space="preserve"> PAGEREF _Toc527625491 \h </w:instrText>
+            </w:r>
+            <w:r>
+              <w:rPr>
+                <w:noProof/>
+                <w:webHidden/>
+              </w:rPr>
+            </w:r>
+            <w:r>
+              <w:rPr>
+                <w:noProof/>
+                <w:webHidden/>
+              </w:rPr>
+              <w:fldChar w:fldCharType="separate"/>
+            </w:r>
+            <w:r>
+              <w:rPr>
+                <w:noProof/>
+                <w:webHidden/>
+              </w:rPr>
+              <w:t>14</w:t>
             </w:r>
             <w:r>
               <w:rPr>
@@ -1815,13 +2416,13 @@
               <w:lang w:eastAsia="de-DE"/>
             </w:rPr>
           </w:pPr>
-          <w:hyperlink w:anchor="_Toc527614923" w:history="1">
+          <w:hyperlink w:anchor="_Toc527625492" w:history="1">
             <w:r>
               <w:rPr>
                 <w:rStyle w:val="Hyperlink"/>
                 <w:noProof/>
               </w:rPr>
-              <w:t>5 Produktfunktionen</w:t>
+              <w:t>6 Benutzeroberfläche</w:t>
             </w:r>
             <w:r>
               <w:rPr>
@@ -1842,7 +2443,7 @@
                 <w:noProof/>
                 <w:webHidden/>
               </w:rPr>
-              <w:instrText xml:space="preserve"> PAGEREF _Toc527614923 \h </w:instrText>
+              <w:instrText xml:space="preserve"> PAGEREF _Toc527625492 \h </w:instrText>
             </w:r>
             <w:r>
               <w:rPr>
@@ -1862,362 +2463,7 @@
                 <w:noProof/>
                 <w:webHidden/>
               </w:rPr>
-              <w:t>11</w:t>
-            </w:r>
-            <w:r>
-              <w:rPr>
-                <w:noProof/>
-                <w:webHidden/>
-              </w:rPr>
-              <w:fldChar w:fldCharType="end"/>
-            </w:r>
-          </w:hyperlink>
-        </w:p>
-        <w:p>
-          <w:pPr>
-            <w:pStyle w:val="Verzeichnis2"/>
-            <w:tabs>
-              <w:tab w:val="right" w:leader="dot" w:pos="9061"/>
-            </w:tabs>
-            <w:rPr>
-              <w:rFonts w:asciiTheme="minorHAnsi" w:eastAsiaTheme="minorEastAsia" w:hAnsiTheme="minorHAnsi"/>
-              <w:noProof/>
-              <w:sz w:val="22"/>
-              <w:lang w:eastAsia="de-DE"/>
-            </w:rPr>
-          </w:pPr>
-          <w:hyperlink w:anchor="_Toc527614924" w:history="1">
-            <w:r>
-              <w:rPr>
-                <w:rStyle w:val="Hyperlink"/>
-                <w:noProof/>
-              </w:rPr>
-              <w:t>5.1 Analysieren</w:t>
-            </w:r>
-            <w:r>
-              <w:rPr>
-                <w:noProof/>
-                <w:webHidden/>
-              </w:rPr>
-              <w:tab/>
-            </w:r>
-            <w:r>
-              <w:rPr>
-                <w:noProof/>
-                <w:webHidden/>
-              </w:rPr>
-              <w:fldChar w:fldCharType="begin"/>
-            </w:r>
-            <w:r>
-              <w:rPr>
-                <w:noProof/>
-                <w:webHidden/>
-              </w:rPr>
-              <w:instrText xml:space="preserve"> PAGEREF _Toc527614924 \h </w:instrText>
-            </w:r>
-            <w:r>
-              <w:rPr>
-                <w:noProof/>
-                <w:webHidden/>
-              </w:rPr>
-            </w:r>
-            <w:r>
-              <w:rPr>
-                <w:noProof/>
-                <w:webHidden/>
-              </w:rPr>
-              <w:fldChar w:fldCharType="separate"/>
-            </w:r>
-            <w:r>
-              <w:rPr>
-                <w:noProof/>
-                <w:webHidden/>
-              </w:rPr>
-              <w:t>11</w:t>
-            </w:r>
-            <w:r>
-              <w:rPr>
-                <w:noProof/>
-                <w:webHidden/>
-              </w:rPr>
-              <w:fldChar w:fldCharType="end"/>
-            </w:r>
-          </w:hyperlink>
-        </w:p>
-        <w:p>
-          <w:pPr>
-            <w:pStyle w:val="Verzeichnis2"/>
-            <w:tabs>
-              <w:tab w:val="right" w:leader="dot" w:pos="9061"/>
-            </w:tabs>
-            <w:rPr>
-              <w:rFonts w:asciiTheme="minorHAnsi" w:eastAsiaTheme="minorEastAsia" w:hAnsiTheme="minorHAnsi"/>
-              <w:noProof/>
-              <w:sz w:val="22"/>
-              <w:lang w:eastAsia="de-DE"/>
-            </w:rPr>
-          </w:pPr>
-          <w:hyperlink w:anchor="_Toc527614925" w:history="1">
-            <w:r>
-              <w:rPr>
-                <w:rStyle w:val="Hyperlink"/>
-                <w:noProof/>
-              </w:rPr>
-              <w:t>5.2 Vergleichen</w:t>
-            </w:r>
-            <w:r>
-              <w:rPr>
-                <w:noProof/>
-                <w:webHidden/>
-              </w:rPr>
-              <w:tab/>
-            </w:r>
-            <w:r>
-              <w:rPr>
-                <w:noProof/>
-                <w:webHidden/>
-              </w:rPr>
-              <w:fldChar w:fldCharType="begin"/>
-            </w:r>
-            <w:r>
-              <w:rPr>
-                <w:noProof/>
-                <w:webHidden/>
-              </w:rPr>
-              <w:instrText xml:space="preserve"> PAGEREF _Toc527614925 \h </w:instrText>
-            </w:r>
-            <w:r>
-              <w:rPr>
-                <w:noProof/>
-                <w:webHidden/>
-              </w:rPr>
-            </w:r>
-            <w:r>
-              <w:rPr>
-                <w:noProof/>
-                <w:webHidden/>
-              </w:rPr>
-              <w:fldChar w:fldCharType="separate"/>
-            </w:r>
-            <w:r>
-              <w:rPr>
-                <w:noProof/>
-                <w:webHidden/>
-              </w:rPr>
-              <w:t>11</w:t>
-            </w:r>
-            <w:r>
-              <w:rPr>
-                <w:noProof/>
-                <w:webHidden/>
-              </w:rPr>
-              <w:fldChar w:fldCharType="end"/>
-            </w:r>
-          </w:hyperlink>
-        </w:p>
-        <w:p>
-          <w:pPr>
-            <w:pStyle w:val="Verzeichnis2"/>
-            <w:tabs>
-              <w:tab w:val="right" w:leader="dot" w:pos="9061"/>
-            </w:tabs>
-            <w:rPr>
-              <w:rFonts w:asciiTheme="minorHAnsi" w:eastAsiaTheme="minorEastAsia" w:hAnsiTheme="minorHAnsi"/>
-              <w:noProof/>
-              <w:sz w:val="22"/>
-              <w:lang w:eastAsia="de-DE"/>
-            </w:rPr>
-          </w:pPr>
-          <w:hyperlink w:anchor="_Toc527614926" w:history="1">
-            <w:r>
-              <w:rPr>
-                <w:rStyle w:val="Hyperlink"/>
-                <w:noProof/>
-              </w:rPr>
-              <w:t>5.3 Synchronisierung</w:t>
-            </w:r>
-            <w:r>
-              <w:rPr>
-                <w:noProof/>
-                <w:webHidden/>
-              </w:rPr>
-              <w:tab/>
-            </w:r>
-            <w:r>
-              <w:rPr>
-                <w:noProof/>
-                <w:webHidden/>
-              </w:rPr>
-              <w:fldChar w:fldCharType="begin"/>
-            </w:r>
-            <w:r>
-              <w:rPr>
-                <w:noProof/>
-                <w:webHidden/>
-              </w:rPr>
-              <w:instrText xml:space="preserve"> PAGEREF _Toc527614926 \h </w:instrText>
-            </w:r>
-            <w:r>
-              <w:rPr>
-                <w:noProof/>
-                <w:webHidden/>
-              </w:rPr>
-            </w:r>
-            <w:r>
-              <w:rPr>
-                <w:noProof/>
-                <w:webHidden/>
-              </w:rPr>
-              <w:fldChar w:fldCharType="separate"/>
-            </w:r>
-            <w:r>
-              <w:rPr>
-                <w:noProof/>
-                <w:webHidden/>
-              </w:rPr>
-              <w:t>11</w:t>
-            </w:r>
-            <w:r>
-              <w:rPr>
-                <w:noProof/>
-                <w:webHidden/>
-              </w:rPr>
-              <w:fldChar w:fldCharType="end"/>
-            </w:r>
-          </w:hyperlink>
-        </w:p>
-        <w:p>
-          <w:pPr>
-            <w:pStyle w:val="Verzeichnis2"/>
-            <w:tabs>
-              <w:tab w:val="right" w:leader="dot" w:pos="9061"/>
-            </w:tabs>
-            <w:rPr>
-              <w:rFonts w:asciiTheme="minorHAnsi" w:eastAsiaTheme="minorEastAsia" w:hAnsiTheme="minorHAnsi"/>
-              <w:noProof/>
-              <w:sz w:val="22"/>
-              <w:lang w:eastAsia="de-DE"/>
-            </w:rPr>
-          </w:pPr>
-          <w:hyperlink w:anchor="_Toc527614927" w:history="1">
-            <w:r>
-              <w:rPr>
-                <w:rStyle w:val="Hyperlink"/>
-                <w:noProof/>
-              </w:rPr>
-              <w:t>5.4 FTP-Verbindungen</w:t>
-            </w:r>
-            <w:r>
-              <w:rPr>
-                <w:noProof/>
-                <w:webHidden/>
-              </w:rPr>
-              <w:tab/>
-            </w:r>
-            <w:r>
-              <w:rPr>
-                <w:noProof/>
-                <w:webHidden/>
-              </w:rPr>
-              <w:fldChar w:fldCharType="begin"/>
-            </w:r>
-            <w:r>
-              <w:rPr>
-                <w:noProof/>
-                <w:webHidden/>
-              </w:rPr>
-              <w:instrText xml:space="preserve"> PAGEREF _Toc527614927 \h </w:instrText>
-            </w:r>
-            <w:r>
-              <w:rPr>
-                <w:noProof/>
-                <w:webHidden/>
-              </w:rPr>
-            </w:r>
-            <w:r>
-              <w:rPr>
-                <w:noProof/>
-                <w:webHidden/>
-              </w:rPr>
-              <w:fldChar w:fldCharType="separate"/>
-            </w:r>
-            <w:r>
-              <w:rPr>
-                <w:noProof/>
-                <w:webHidden/>
-              </w:rPr>
-              <w:t>11</w:t>
-            </w:r>
-            <w:r>
-              <w:rPr>
-                <w:noProof/>
-                <w:webHidden/>
-              </w:rPr>
-              <w:fldChar w:fldCharType="end"/>
-            </w:r>
-          </w:hyperlink>
-        </w:p>
-        <w:p>
-          <w:pPr>
-            <w:pStyle w:val="Verzeichnis2"/>
-            <w:tabs>
-              <w:tab w:val="right" w:leader="dot" w:pos="9061"/>
-            </w:tabs>
-            <w:rPr>
-              <w:rFonts w:asciiTheme="minorHAnsi" w:eastAsiaTheme="minorEastAsia" w:hAnsiTheme="minorHAnsi"/>
-              <w:noProof/>
-              <w:sz w:val="22"/>
-              <w:lang w:eastAsia="de-DE"/>
-            </w:rPr>
-          </w:pPr>
-          <w:hyperlink w:anchor="_Toc527614928" w:history="1">
-            <w:r>
-              <w:rPr>
-                <w:rStyle w:val="Hyperlink"/>
-                <w:noProof/>
-              </w:rPr>
-              <w:t>(5.5 Daemon Betrieb)</w:t>
-            </w:r>
-            <w:r>
-              <w:rPr>
-                <w:noProof/>
-                <w:webHidden/>
-              </w:rPr>
-              <w:tab/>
-            </w:r>
-            <w:r>
-              <w:rPr>
-                <w:noProof/>
-                <w:webHidden/>
-              </w:rPr>
-              <w:fldChar w:fldCharType="begin"/>
-            </w:r>
-            <w:r>
-              <w:rPr>
-                <w:noProof/>
-                <w:webHidden/>
-              </w:rPr>
-              <w:instrText xml:space="preserve"> PAGEREF _Toc527614928 \h </w:instrText>
-            </w:r>
-            <w:r>
-              <w:rPr>
-                <w:noProof/>
-                <w:webHidden/>
-              </w:rPr>
-            </w:r>
-            <w:r>
-              <w:rPr>
-                <w:noProof/>
-                <w:webHidden/>
-              </w:rPr>
-              <w:fldChar w:fldCharType="separate"/>
-            </w:r>
-            <w:r>
-              <w:rPr>
-                <w:noProof/>
-                <w:webHidden/>
-              </w:rPr>
-              <w:t>11</w:t>
+              <w:t>15</w:t>
             </w:r>
             <w:r>
               <w:rPr>
@@ -2241,13 +2487,13 @@
               <w:lang w:eastAsia="de-DE"/>
             </w:rPr>
           </w:pPr>
-          <w:hyperlink w:anchor="_Toc527614929" w:history="1">
+          <w:hyperlink w:anchor="_Toc527625493" w:history="1">
             <w:r>
               <w:rPr>
                 <w:rStyle w:val="Hyperlink"/>
                 <w:noProof/>
               </w:rPr>
-              <w:t>6 Benutzeroberfläche</w:t>
+              <w:t>7. Abbildungsverzeichnis</w:t>
             </w:r>
             <w:r>
               <w:rPr>
@@ -2268,7 +2514,7 @@
                 <w:noProof/>
                 <w:webHidden/>
               </w:rPr>
-              <w:instrText xml:space="preserve"> PAGEREF _Toc527614929 \h </w:instrText>
+              <w:instrText xml:space="preserve"> PAGEREF _Toc527625493 \h </w:instrText>
             </w:r>
             <w:r>
               <w:rPr>
@@ -2288,7 +2534,7 @@
                 <w:noProof/>
                 <w:webHidden/>
               </w:rPr>
-              <w:t>12</w:t>
+              <w:t>20</w:t>
             </w:r>
             <w:r>
               <w:rPr>
@@ -2320,29 +2566,47 @@
     <w:p/>
     <w:p>
       <w:pPr>
+        <w:spacing w:after="160" w:line="259" w:lineRule="auto"/>
+        <w:jc w:val="left"/>
+        <w:rPr>
+          <w:rFonts w:eastAsiaTheme="majorEastAsia" w:cstheme="majorBidi"/>
+          <w:b/>
+          <w:i/>
+          <w:color w:val="000000" w:themeColor="text1"/>
+          <w:sz w:val="28"/>
+          <w:szCs w:val="32"/>
+        </w:rPr>
+      </w:pPr>
+      <w:r>
+        <w:br w:type="page"/>
+      </w:r>
+    </w:p>
+    <w:p>
+      <w:pPr>
         <w:pStyle w:val="berschrift1"/>
       </w:pPr>
-      <w:bookmarkStart w:id="0" w:name="_Toc527614901"/>
-      <w:r>
+      <w:bookmarkStart w:id="1" w:name="_Toc527625462"/>
+      <w:r>
+        <w:lastRenderedPageBreak/>
         <w:t>1</w:t>
       </w:r>
       <w:r>
         <w:t xml:space="preserve"> Auftrag</w:t>
       </w:r>
-      <w:bookmarkEnd w:id="0"/>
+      <w:bookmarkEnd w:id="1"/>
     </w:p>
     <w:p>
       <w:pPr>
         <w:pStyle w:val="berschrift2"/>
       </w:pPr>
-      <w:bookmarkStart w:id="1" w:name="_Toc527614902"/>
+      <w:bookmarkStart w:id="2" w:name="_Toc527625463"/>
       <w:r>
         <w:t>1</w:t>
       </w:r>
       <w:r>
         <w:t>.1 Beteiligte Personen</w:t>
       </w:r>
-      <w:bookmarkEnd w:id="1"/>
+      <w:bookmarkEnd w:id="2"/>
     </w:p>
     <w:p/>
     <w:p>
@@ -2482,14 +2746,14 @@
       <w:pPr>
         <w:pStyle w:val="berschrift2"/>
       </w:pPr>
-      <w:bookmarkStart w:id="2" w:name="_Toc527614903"/>
+      <w:bookmarkStart w:id="3" w:name="_Toc527625464"/>
       <w:r>
         <w:t>1</w:t>
       </w:r>
       <w:r>
         <w:t>.2 Auftragsbeschreibung</w:t>
       </w:r>
-      <w:bookmarkEnd w:id="2"/>
+      <w:bookmarkEnd w:id="3"/>
     </w:p>
     <w:p>
       <w:pPr>
@@ -2506,14 +2770,14 @@
       <w:pPr>
         <w:pStyle w:val="berschrift2"/>
       </w:pPr>
-      <w:bookmarkStart w:id="3" w:name="_Toc527614904"/>
+      <w:bookmarkStart w:id="4" w:name="_Toc527625465"/>
       <w:r>
         <w:t>1</w:t>
       </w:r>
       <w:r>
         <w:t>.3 Meilensteine</w:t>
       </w:r>
-      <w:bookmarkEnd w:id="3"/>
+      <w:bookmarkEnd w:id="4"/>
     </w:p>
     <w:p/>
     <w:p>
@@ -2563,7 +2827,6 @@
     </w:p>
     <w:p>
       <w:r>
-        <w:lastRenderedPageBreak/>
         <w:t>Präsentation:</w:t>
       </w:r>
       <w:r>
@@ -2582,14 +2845,14 @@
       <w:pPr>
         <w:pStyle w:val="berschrift2"/>
       </w:pPr>
-      <w:bookmarkStart w:id="4" w:name="_Toc527614905"/>
+      <w:bookmarkStart w:id="5" w:name="_Toc527625466"/>
       <w:r>
         <w:t>1</w:t>
       </w:r>
       <w:r>
         <w:t>.4 Dokumentation</w:t>
       </w:r>
-      <w:bookmarkEnd w:id="4"/>
+      <w:bookmarkEnd w:id="5"/>
     </w:p>
     <w:p>
       <w:r>
@@ -2614,8 +2877,9 @@
       <w:pPr>
         <w:pStyle w:val="berschrift1"/>
       </w:pPr>
-      <w:bookmarkStart w:id="5" w:name="_Toc527614906"/>
-      <w:r>
+      <w:bookmarkStart w:id="6" w:name="_Toc527625467"/>
+      <w:r>
+        <w:lastRenderedPageBreak/>
         <w:t>2</w:t>
       </w:r>
       <w:r>
@@ -2624,161 +2888,156 @@
       <w:r>
         <w:t>Anforderungen</w:t>
       </w:r>
-      <w:bookmarkEnd w:id="5"/>
-    </w:p>
+      <w:bookmarkEnd w:id="6"/>
+    </w:p>
+    <w:p>
+      <w:r>
+        <w:t>Die Anforderungen werden in</w:t>
+      </w:r>
+      <w:r>
+        <w:t xml:space="preserve"> Form von</w:t>
+      </w:r>
+      <w:r>
+        <w:t xml:space="preserve"> User Stories dargestellt. Diese beschreiben einen spezifischen Anwendungsfall, welcher von der Anwendung ausgelöst werden soll.</w:t>
+      </w:r>
+    </w:p>
+    <w:p/>
     <w:p>
       <w:pPr>
         <w:pStyle w:val="berschrift2"/>
       </w:pPr>
-    </w:p>
-    <w:p>
-      <w:r>
-        <w:t>Die Anforderungen werden in</w:t>
-      </w:r>
-      <w:r>
-        <w:t xml:space="preserve"> Form von</w:t>
-      </w:r>
-      <w:r>
-        <w:t xml:space="preserve"> User Stories dargestellt. Diese beschreiben einen spezifischen Anwendungsfall, welcher von der Anwendung ausgelöst werden soll.</w:t>
+      <w:bookmarkStart w:id="7" w:name="_Toc527625468"/>
+      <w:r>
+        <w:t>2</w:t>
+      </w:r>
+      <w:r>
+        <w:t>.1 Pflichtanforderungen</w:t>
+      </w:r>
+      <w:bookmarkEnd w:id="7"/>
+    </w:p>
+    <w:p>
+      <w:r>
+        <w:t xml:space="preserve">Als Anwender möchte ich </w:t>
+      </w:r>
+      <w:r>
+        <w:t xml:space="preserve">einen konkreten Ordner mit einem anderen </w:t>
+      </w:r>
+      <w:r>
+        <w:t>v</w:t>
+      </w:r>
+      <w:r>
+        <w:t xml:space="preserve">ergleichen. </w:t>
+      </w:r>
+      <w:r>
+        <w:t>Als Ergebnis dieses Vergleiches</w:t>
+      </w:r>
+      <w:r>
+        <w:t xml:space="preserve"> sollen </w:t>
+      </w:r>
+      <w:r>
+        <w:t>mir die</w:t>
+      </w:r>
+      <w:r>
+        <w:t xml:space="preserve"> Unterschiede auf</w:t>
+      </w:r>
+      <w:r>
+        <w:t>gelistet</w:t>
+      </w:r>
+      <w:r>
+        <w:t xml:space="preserve"> werden.</w:t>
       </w:r>
     </w:p>
     <w:p/>
     <w:p>
+      <w:r>
+        <w:t xml:space="preserve">Als Anwender möchte ich </w:t>
+      </w:r>
+      <w:r>
+        <w:t xml:space="preserve">einen </w:t>
+      </w:r>
+      <w:r>
+        <w:t xml:space="preserve">bestimmten </w:t>
+      </w:r>
+      <w:r>
+        <w:t xml:space="preserve">Ordner an verschiedenen </w:t>
+      </w:r>
+      <w:r>
+        <w:t>Stellen innerhalb des Dateisystems ablegen</w:t>
+      </w:r>
+      <w:r>
+        <w:t>. Diese</w:t>
+      </w:r>
+      <w:r>
+        <w:t xml:space="preserve"> verschiedenen Ordner</w:t>
+      </w:r>
+      <w:r>
+        <w:t xml:space="preserve"> </w:t>
+      </w:r>
+      <w:r>
+        <w:t>sollen</w:t>
+      </w:r>
+      <w:r>
+        <w:t xml:space="preserve"> den</w:t>
+      </w:r>
+      <w:r>
+        <w:t xml:space="preserve"> </w:t>
+      </w:r>
+      <w:r>
+        <w:t>selben Informationsgehalt</w:t>
+      </w:r>
+      <w:r>
+        <w:t xml:space="preserve"> </w:t>
+      </w:r>
+      <w:r>
+        <w:t xml:space="preserve">und Struktur </w:t>
+      </w:r>
+      <w:r>
+        <w:t>besitzen</w:t>
+      </w:r>
+      <w:r>
+        <w:t>.</w:t>
+      </w:r>
+    </w:p>
+    <w:p/>
+    <w:p>
+      <w:r>
+        <w:t>A</w:t>
+      </w:r>
+      <w:r>
+        <w:t xml:space="preserve">ls </w:t>
+      </w:r>
+      <w:r>
+        <w:t>Anwender</w:t>
+      </w:r>
+      <w:r>
+        <w:t xml:space="preserve"> möchte ich eine graph</w:t>
+      </w:r>
+      <w:r>
+        <w:t xml:space="preserve">ische Benutzeroberfläche für die Konfiguration und Bedienung </w:t>
+      </w:r>
+      <w:r>
+        <w:t xml:space="preserve">des Programmes </w:t>
+      </w:r>
+      <w:r>
+        <w:t>verwenden.</w:t>
+      </w:r>
+      <w:r>
+        <w:t>.</w:t>
+      </w:r>
+    </w:p>
+    <w:p/>
+    <w:p>
       <w:pPr>
         <w:pStyle w:val="berschrift2"/>
       </w:pPr>
-      <w:bookmarkStart w:id="6" w:name="_Toc527614907"/>
+      <w:bookmarkStart w:id="8" w:name="_Toc527625469"/>
       <w:r>
         <w:t>2</w:t>
       </w:r>
       <w:r>
-        <w:t>.1 Pflichtanforderungen</w:t>
-      </w:r>
-      <w:bookmarkEnd w:id="6"/>
-    </w:p>
-    <w:p>
-      <w:r>
-        <w:t xml:space="preserve">Als Anwender möchte ich </w:t>
-      </w:r>
-      <w:r>
-        <w:t xml:space="preserve">einen konkreten Ordner mit einem anderen </w:t>
-      </w:r>
-      <w:r>
-        <w:t>v</w:t>
-      </w:r>
-      <w:r>
-        <w:t xml:space="preserve">ergleichen. </w:t>
-      </w:r>
-      <w:r>
-        <w:t>Als Ergebnis dieses Vergleiches</w:t>
-      </w:r>
-      <w:r>
-        <w:t xml:space="preserve"> sollen </w:t>
-      </w:r>
-      <w:r>
-        <w:t>mir die</w:t>
-      </w:r>
-      <w:r>
-        <w:t xml:space="preserve"> Unterschiede auf</w:t>
-      </w:r>
-      <w:r>
-        <w:t>gelistet</w:t>
-      </w:r>
-      <w:r>
-        <w:t xml:space="preserve"> werden.</w:t>
-      </w:r>
-    </w:p>
-    <w:p/>
-    <w:p>
-      <w:r>
-        <w:t xml:space="preserve">Als Anwender möchte ich </w:t>
-      </w:r>
-      <w:r>
-        <w:t xml:space="preserve">einen </w:t>
-      </w:r>
-      <w:r>
-        <w:t xml:space="preserve">bestimmten </w:t>
-      </w:r>
-      <w:r>
-        <w:t xml:space="preserve">Ordner an verschiedenen </w:t>
-      </w:r>
-      <w:r>
-        <w:t>Stellen innerhalb des Dateisystems ablegen</w:t>
-      </w:r>
-      <w:r>
-        <w:t>. Diese</w:t>
-      </w:r>
-      <w:r>
-        <w:t xml:space="preserve"> verschiedenen Ordner</w:t>
-      </w:r>
-      <w:r>
-        <w:t xml:space="preserve"> </w:t>
-      </w:r>
-      <w:r>
-        <w:t>sollen</w:t>
-      </w:r>
-      <w:r>
-        <w:t xml:space="preserve"> den</w:t>
-      </w:r>
-      <w:r>
-        <w:t xml:space="preserve"> </w:t>
-      </w:r>
-      <w:r>
-        <w:t>selben Informationsgehalt</w:t>
-      </w:r>
-      <w:r>
-        <w:t xml:space="preserve"> </w:t>
-      </w:r>
-      <w:r>
-        <w:t xml:space="preserve">und Struktur </w:t>
-      </w:r>
-      <w:r>
-        <w:t>besitzen</w:t>
-      </w:r>
-      <w:r>
-        <w:t>.</w:t>
-      </w:r>
-    </w:p>
-    <w:p/>
-    <w:p>
-      <w:r>
-        <w:t>A</w:t>
-      </w:r>
-      <w:r>
-        <w:t xml:space="preserve">ls </w:t>
-      </w:r>
-      <w:r>
-        <w:t>Anwender</w:t>
-      </w:r>
-      <w:r>
-        <w:t xml:space="preserve"> möchte ich eine graph</w:t>
-      </w:r>
-      <w:r>
-        <w:t xml:space="preserve">ische Benutzeroberfläche für die Konfiguration und Bedienung </w:t>
-      </w:r>
-      <w:r>
-        <w:t xml:space="preserve">des Programmes </w:t>
-      </w:r>
-      <w:r>
-        <w:t>verwenden.</w:t>
-      </w:r>
-      <w:r>
-        <w:t>.</w:t>
-      </w:r>
-    </w:p>
-    <w:p/>
-    <w:p>
-      <w:pPr>
-        <w:pStyle w:val="berschrift2"/>
-      </w:pPr>
-      <w:bookmarkStart w:id="7" w:name="_Toc527614908"/>
-      <w:r>
-        <w:t>2</w:t>
-      </w:r>
-      <w:r>
         <w:t>.2 Wunschanforderungen</w:t>
       </w:r>
-      <w:bookmarkEnd w:id="7"/>
+      <w:bookmarkEnd w:id="8"/>
     </w:p>
     <w:p>
       <w:r>
@@ -2883,236 +3142,236 @@
         <w:pStyle w:val="berschrift2"/>
         <w:jc w:val="both"/>
       </w:pPr>
-      <w:bookmarkStart w:id="8" w:name="_Toc527614909"/>
+      <w:bookmarkStart w:id="9" w:name="_Toc527625470"/>
+      <w:r>
+        <w:t>2</w:t>
+      </w:r>
+      <w:r>
+        <w:t>.3 künftige</w:t>
+      </w:r>
+      <w:r>
+        <w:t xml:space="preserve"> </w:t>
+      </w:r>
+      <w:r>
+        <w:t>Anforderungen</w:t>
+      </w:r>
+      <w:bookmarkEnd w:id="9"/>
+    </w:p>
+    <w:p>
+      <w:r>
+        <w:t>Die nachfolgenden User Stories beschreiben Anforderungen, die in der Zukunft der Anwendung hinzugefügt werden könnten.</w:t>
+      </w:r>
+    </w:p>
+    <w:p/>
+    <w:p>
+      <w:r>
+        <w:t xml:space="preserve">Als Anwender möchte ich </w:t>
+      </w:r>
+      <w:r>
+        <w:t xml:space="preserve">eine auf UNIX-Systemen optimierte </w:t>
+      </w:r>
+      <w:r>
+        <w:t>Dateisynchronis</w:t>
+      </w:r>
+      <w:r>
+        <w:t>ation</w:t>
+      </w:r>
+      <w:r>
+        <w:t xml:space="preserve"> </w:t>
+      </w:r>
+      <w:r>
+        <w:t>durchführen</w:t>
+      </w:r>
+      <w:r>
+        <w:t>.</w:t>
+      </w:r>
+    </w:p>
+    <w:p>
+      <w:pPr>
+        <w:pStyle w:val="berschrift2"/>
+        <w:jc w:val="both"/>
+      </w:pPr>
+      <w:bookmarkStart w:id="10" w:name="_Toc527625471"/>
       <w:r>
         <w:lastRenderedPageBreak/>
         <w:t>2</w:t>
       </w:r>
       <w:r>
-        <w:t>.3 künftige</w:t>
-      </w:r>
+        <w:t>.4 Machbarkeit</w:t>
+      </w:r>
+      <w:bookmarkEnd w:id="10"/>
+    </w:p>
+    <w:p>
+      <w:r>
+        <w:t>D</w:t>
+      </w:r>
+      <w:r>
+        <w:t>er angegebene Auftrag ist mit der Programmiersprache Java umsetzbar. Der Betrieb der zu entwickelnden Software ist hardwareseitig nicht sehr Ressourcenbeanspruchend und sollte damit auf jeder Konfiguration betrieben werden können.</w:t>
+      </w:r>
+    </w:p>
+    <w:p/>
+    <w:p>
+      <w:r>
+        <w:t xml:space="preserve">Als reine Entwicklungszeit </w:t>
+      </w:r>
+      <w:r>
+        <w:t xml:space="preserve">bis zum Einreichen des ersten Prototyps beim Auftraggeber werden xx Stunden veranschlagt. </w:t>
+      </w:r>
+    </w:p>
+    <w:p>
       <w:r>
         <w:t xml:space="preserve"> </w:t>
       </w:r>
-      <w:r>
-        <w:t>Anforderungen</w:t>
-      </w:r>
-      <w:bookmarkEnd w:id="8"/>
-    </w:p>
-    <w:p>
-      <w:r>
-        <w:t>Die nachfolgenden User Stories beschreiben Anforderungen, die in der Zukunft der Anwendung hinzugefügt werden könnten.</w:t>
-      </w:r>
+    </w:p>
+    <w:p>
+      <w:pPr>
+        <w:pStyle w:val="berschrift1"/>
+      </w:pPr>
+      <w:bookmarkStart w:id="11" w:name="_Toc527625472"/>
+      <w:r>
+        <w:t>3</w:t>
+      </w:r>
+      <w:r>
+        <w:t xml:space="preserve"> Produkteinsatz</w:t>
+      </w:r>
+      <w:bookmarkEnd w:id="11"/>
+    </w:p>
+    <w:p>
+      <w:pPr>
+        <w:pStyle w:val="berschrift2"/>
+      </w:pPr>
+      <w:bookmarkStart w:id="12" w:name="_Toc527625473"/>
+      <w:r>
+        <w:t>3</w:t>
+      </w:r>
+      <w:r>
+        <w:t>.1 Anwendungsbereiche</w:t>
+      </w:r>
+      <w:bookmarkEnd w:id="12"/>
     </w:p>
     <w:p/>
     <w:p>
       <w:r>
-        <w:t xml:space="preserve">Als Anwender möchte ich </w:t>
-      </w:r>
-      <w:r>
-        <w:t xml:space="preserve">eine auf UNIX-Systemen optimierte </w:t>
-      </w:r>
-      <w:r>
-        <w:t>Dateisynchronis</w:t>
-      </w:r>
-      <w:r>
-        <w:t>ation</w:t>
+        <w:t>Dieses Prog</w:t>
+      </w:r>
+      <w:r>
+        <w:t>ramm hat die Funktion zwei Verzeichnisse zu analysieren, zu vergleichen und schlussendlich zu synchronisieren.</w:t>
+      </w:r>
+      <w:r>
+        <w:t xml:space="preserve"> D</w:t>
+      </w:r>
+      <w:r>
+        <w:t xml:space="preserve">ie Synchronisation eines Ordners </w:t>
+      </w:r>
+      <w:r>
+        <w:t xml:space="preserve">kann </w:t>
+      </w:r>
+      <w:r>
+        <w:t xml:space="preserve">auch </w:t>
+      </w:r>
+      <w:r>
+        <w:t>als Ba</w:t>
+      </w:r>
+      <w:r>
+        <w:t>ckup für eben jenes Verzeichnis dienen</w:t>
+      </w:r>
+      <w:r>
+        <w:t>. Dies kann über im Dateisystem eingebundene Ordner erfolgen.</w:t>
+      </w:r>
+    </w:p>
+    <w:p/>
+    <w:p>
+      <w:pPr>
+        <w:pStyle w:val="berschrift2"/>
+      </w:pPr>
+      <w:bookmarkStart w:id="13" w:name="_Toc527625474"/>
+      <w:r>
+        <w:t>3</w:t>
+      </w:r>
+      <w:r>
+        <w:t>.2 Zielgruppen</w:t>
+      </w:r>
+      <w:bookmarkEnd w:id="13"/>
+    </w:p>
+    <w:p/>
+    <w:p>
+      <w:r>
+        <w:t xml:space="preserve">Dieses Programm </w:t>
+      </w:r>
+      <w:r>
+        <w:t>ist besonders für Personen interessant</w:t>
+      </w:r>
+      <w:r>
+        <w:t>,</w:t>
+      </w:r>
+      <w:r>
+        <w:t xml:space="preserve"> die häufig auf unterschiedlichen Rechnern arbeiten müssen und den aktuellen Stand eines Ordners auf allen Geräten zur Verfügung gestellt haben wollen.</w:t>
+      </w:r>
+    </w:p>
+    <w:p/>
+    <w:p>
+      <w:pPr>
+        <w:pStyle w:val="berschrift2"/>
+      </w:pPr>
+      <w:bookmarkStart w:id="14" w:name="_Toc527625475"/>
+      <w:r>
+        <w:t>3</w:t>
+      </w:r>
+      <w:r>
+        <w:t>.3 Betriebsbedingung</w:t>
+      </w:r>
+      <w:bookmarkEnd w:id="14"/>
+    </w:p>
+    <w:p/>
+    <w:p>
+      <w:r>
+        <w:t>Der Benutzer muss ein Desktop-Betriebssystem mit der aktuellen Version von Java 8 verwenden. Allerdings wird im Rahmen dieses Projektes die Synchronisierung ausschließlich auf Windows 10 getestet.</w:t>
+      </w:r>
+    </w:p>
+    <w:p/>
+    <w:p>
+      <w:r>
+        <w:t>Soll eine FTP-Verbindung erstellt werden, muss eine Netz</w:t>
+      </w:r>
+      <w:r>
+        <w:t>werk</w:t>
+      </w:r>
+      <w:r>
+        <w:t xml:space="preserve">verbindung zu dem entsprechenden FTP-Server </w:t>
+      </w:r>
+      <w:r>
+        <w:t>realisiert werden können.</w:t>
       </w:r>
       <w:r>
         <w:t xml:space="preserve"> </w:t>
       </w:r>
-      <w:r>
-        <w:t>durchführen</w:t>
-      </w:r>
-      <w:r>
-        <w:t>.</w:t>
-      </w:r>
+    </w:p>
+    <w:p>
+      <w:pPr>
+        <w:pStyle w:val="berschrift1"/>
+      </w:pPr>
+      <w:bookmarkStart w:id="15" w:name="_Toc527625476"/>
+      <w:r>
+        <w:lastRenderedPageBreak/>
+        <w:t>4</w:t>
+      </w:r>
+      <w:r>
+        <w:t xml:space="preserve"> Produktübersicht</w:t>
+      </w:r>
+      <w:bookmarkEnd w:id="15"/>
     </w:p>
     <w:p>
       <w:pPr>
         <w:pStyle w:val="berschrift2"/>
-        <w:jc w:val="both"/>
-      </w:pPr>
-      <w:bookmarkStart w:id="9" w:name="_Toc527614910"/>
-      <w:r>
-        <w:t>2</w:t>
-      </w:r>
-      <w:r>
-        <w:t>.4 Machbarkeit</w:t>
-      </w:r>
-      <w:bookmarkEnd w:id="9"/>
-    </w:p>
-    <w:p>
-      <w:r>
-        <w:t>D</w:t>
-      </w:r>
-      <w:r>
-        <w:t>er angegebene Auftrag ist mit der Programmiersprache Java umsetzbar. Der Betrieb der zu entwickelnden Software ist hardwareseitig nicht sehr Ressourcenbeanspruchend und sollte damit auf jeder Konfiguration betrieben werden können.</w:t>
-      </w:r>
-    </w:p>
-    <w:p/>
-    <w:p>
-      <w:r>
-        <w:t xml:space="preserve">Als reine Entwicklungszeit </w:t>
-      </w:r>
-      <w:r>
-        <w:t xml:space="preserve">bis zum Einreichen des ersten Prototyps beim Auftraggeber werden xx Stunden veranschlagt. </w:t>
-      </w:r>
-    </w:p>
-    <w:p>
-      <w:r>
-        <w:t xml:space="preserve"> </w:t>
-      </w:r>
-    </w:p>
-    <w:p>
-      <w:pPr>
-        <w:pStyle w:val="berschrift1"/>
-      </w:pPr>
-      <w:bookmarkStart w:id="10" w:name="_Toc527614911"/>
-      <w:r>
-        <w:t>3</w:t>
-      </w:r>
-      <w:r>
-        <w:t xml:space="preserve"> Produkteinsatz</w:t>
-      </w:r>
-      <w:bookmarkEnd w:id="10"/>
-    </w:p>
-    <w:p>
-      <w:pPr>
-        <w:pStyle w:val="berschrift2"/>
-      </w:pPr>
-      <w:bookmarkStart w:id="11" w:name="_Toc527614912"/>
-      <w:r>
-        <w:t>3</w:t>
-      </w:r>
-      <w:r>
-        <w:t>.1 Anwendungsbereiche</w:t>
-      </w:r>
-      <w:bookmarkEnd w:id="11"/>
-    </w:p>
-    <w:p/>
-    <w:p>
-      <w:r>
-        <w:t>Dieses Prog</w:t>
-      </w:r>
-      <w:r>
-        <w:t>ramm hat die Funktion zwei Verzeichnisse zu analysieren, zu vergleichen und schlussendlich zu synchronisieren.</w:t>
-      </w:r>
-      <w:r>
-        <w:t xml:space="preserve"> D</w:t>
-      </w:r>
-      <w:r>
-        <w:t xml:space="preserve">ie Synchronisation eines Ordners </w:t>
-      </w:r>
-      <w:r>
-        <w:t xml:space="preserve">kann </w:t>
-      </w:r>
-      <w:r>
-        <w:t xml:space="preserve">auch </w:t>
-      </w:r>
-      <w:r>
-        <w:t>als Ba</w:t>
-      </w:r>
-      <w:r>
-        <w:t>ckup für eben jenes Verzeichnis dienen</w:t>
-      </w:r>
-      <w:r>
-        <w:t>. Dies kann über im Dateisystem eingebundene Ordner erfolgen.</w:t>
-      </w:r>
-    </w:p>
-    <w:p/>
-    <w:p>
-      <w:pPr>
-        <w:pStyle w:val="berschrift2"/>
-      </w:pPr>
-      <w:bookmarkStart w:id="12" w:name="_Toc527614913"/>
-      <w:r>
-        <w:t>3</w:t>
-      </w:r>
-      <w:r>
-        <w:t>.2 Zielgruppen</w:t>
-      </w:r>
-      <w:bookmarkEnd w:id="12"/>
-    </w:p>
-    <w:p/>
-    <w:p>
-      <w:r>
-        <w:t xml:space="preserve">Dieses Programm </w:t>
-      </w:r>
-      <w:r>
-        <w:t>ist besonders für Personen interessant</w:t>
-      </w:r>
-      <w:r>
-        <w:t>,</w:t>
-      </w:r>
-      <w:r>
-        <w:t xml:space="preserve"> die häufig auf unterschiedlichen Rechnern arbeiten müssen und den aktuellen Stand eines Ordners auf allen Geräten zur Verfügung gestellt haben wollen.</w:t>
-      </w:r>
-    </w:p>
-    <w:p/>
-    <w:p>
-      <w:pPr>
-        <w:pStyle w:val="berschrift2"/>
-      </w:pPr>
-      <w:bookmarkStart w:id="13" w:name="_Toc527614914"/>
-      <w:r>
-        <w:t>3</w:t>
-      </w:r>
-      <w:r>
-        <w:t>.3 Betriebsbedingung</w:t>
-      </w:r>
-      <w:bookmarkEnd w:id="13"/>
-    </w:p>
-    <w:p/>
-    <w:p>
-      <w:r>
-        <w:lastRenderedPageBreak/>
-        <w:t>Der Benutzer muss ein Desktop-Betriebssystem mit der aktuellen Version von Java 8 verwenden. Allerdings wird im Rahmen dieses Projektes die Synchronisierung ausschließlich auf Windows 10 getestet.</w:t>
-      </w:r>
-    </w:p>
-    <w:p/>
-    <w:p>
-      <w:r>
-        <w:t>Soll eine FTP-Verbindung erstellt werden, muss eine Netz</w:t>
-      </w:r>
-      <w:r>
-        <w:t>werk</w:t>
-      </w:r>
-      <w:r>
-        <w:t xml:space="preserve">verbindung zu dem entsprechenden FTP-Server </w:t>
-      </w:r>
-      <w:r>
-        <w:t>realisiert werden können.</w:t>
-      </w:r>
-      <w:r>
-        <w:t xml:space="preserve"> </w:t>
-      </w:r>
-    </w:p>
-    <w:p>
-      <w:pPr>
-        <w:pStyle w:val="berschrift1"/>
-      </w:pPr>
-      <w:bookmarkStart w:id="14" w:name="_Toc527614915"/>
+      </w:pPr>
+      <w:bookmarkStart w:id="16" w:name="_Toc527625477"/>
       <w:r>
         <w:t>4</w:t>
       </w:r>
       <w:r>
-        <w:t xml:space="preserve"> Produktübersicht</w:t>
-      </w:r>
-      <w:bookmarkEnd w:id="14"/>
-    </w:p>
-    <w:p>
-      <w:pPr>
-        <w:pStyle w:val="berschrift2"/>
-      </w:pPr>
-      <w:bookmarkStart w:id="15" w:name="_Toc527614916"/>
-      <w:r>
-        <w:t>4</w:t>
-      </w:r>
-      <w:r>
         <w:t>.1 Kurze Produktübersicht</w:t>
       </w:r>
-      <w:bookmarkEnd w:id="15"/>
+      <w:bookmarkEnd w:id="16"/>
     </w:p>
     <w:p/>
     <w:p>
@@ -3272,7 +3531,6 @@
           <w:szCs w:val="26"/>
         </w:rPr>
       </w:pPr>
-      <w:bookmarkStart w:id="16" w:name="_Toc527614917"/>
       <w:r>
         <w:br w:type="page"/>
       </w:r>
@@ -3281,6 +3539,7 @@
       <w:pPr>
         <w:pStyle w:val="berschrift2"/>
       </w:pPr>
+      <w:bookmarkStart w:id="17" w:name="_Toc527625478"/>
       <w:r>
         <w:lastRenderedPageBreak/>
         <w:t>4</w:t>
@@ -3288,20 +3547,20 @@
       <w:r>
         <w:t>.2 UML-Diagramme</w:t>
       </w:r>
-      <w:bookmarkEnd w:id="16"/>
+      <w:bookmarkEnd w:id="17"/>
     </w:p>
     <w:p>
       <w:pPr>
         <w:pStyle w:val="berschrift3"/>
       </w:pPr>
-      <w:bookmarkStart w:id="17" w:name="_Toc527614918"/>
+      <w:bookmarkStart w:id="18" w:name="_Toc527625479"/>
       <w:r>
         <w:t>4</w:t>
       </w:r>
       <w:r>
         <w:t>.2.1 Ablauf einer kompletten Synchronisation</w:t>
       </w:r>
-      <w:bookmarkEnd w:id="17"/>
+      <w:bookmarkEnd w:id="18"/>
     </w:p>
     <w:p>
       <w:r>
@@ -3378,7 +3637,7 @@
       <w:pPr>
         <w:pStyle w:val="berschrift3"/>
       </w:pPr>
-      <w:bookmarkStart w:id="18" w:name="_Toc527614919"/>
+      <w:bookmarkStart w:id="19" w:name="_Toc527625480"/>
       <w:r>
         <w:lastRenderedPageBreak/>
         <w:t>4</w:t>
@@ -3386,7 +3645,7 @@
       <w:r>
         <w:t>.2.2   Indizierung</w:t>
       </w:r>
-      <w:bookmarkEnd w:id="18"/>
+      <w:bookmarkEnd w:id="19"/>
     </w:p>
     <w:p/>
     <w:p>
@@ -3468,7 +3727,7 @@
       <w:pPr>
         <w:pStyle w:val="berschrift3"/>
       </w:pPr>
-      <w:bookmarkStart w:id="19" w:name="_Toc527614920"/>
+      <w:bookmarkStart w:id="20" w:name="_Toc527625481"/>
       <w:r>
         <w:lastRenderedPageBreak/>
         <w:t>4</w:t>
@@ -3476,7 +3735,7 @@
       <w:r>
         <w:t>.2.3 Vergleich</w:t>
       </w:r>
-      <w:bookmarkEnd w:id="19"/>
+      <w:bookmarkEnd w:id="20"/>
     </w:p>
     <w:p/>
     <w:p>
@@ -3566,7 +3825,7 @@
       <w:pPr>
         <w:pStyle w:val="berschrift3"/>
       </w:pPr>
-      <w:bookmarkStart w:id="20" w:name="_Toc527614921"/>
+      <w:bookmarkStart w:id="21" w:name="_Toc527625482"/>
       <w:r>
         <w:lastRenderedPageBreak/>
         <w:t>4</w:t>
@@ -3574,7 +3833,7 @@
       <w:r>
         <w:t>.2.4 Synchronisierung</w:t>
       </w:r>
-      <w:bookmarkEnd w:id="20"/>
+      <w:bookmarkEnd w:id="21"/>
     </w:p>
     <w:p/>
     <w:p>
@@ -3655,7 +3914,7 @@
       <w:pPr>
         <w:pStyle w:val="berschrift2"/>
       </w:pPr>
-      <w:bookmarkStart w:id="21" w:name="_Toc527614922"/>
+      <w:bookmarkStart w:id="22" w:name="_Toc527625483"/>
       <w:r>
         <w:lastRenderedPageBreak/>
         <w:t>4</w:t>
@@ -3666,9 +3925,13 @@
       <w:r>
         <w:t>e</w:t>
       </w:r>
-      <w:bookmarkEnd w:id="21"/>
-    </w:p>
-    <w:p>
+      <w:bookmarkEnd w:id="22"/>
+    </w:p>
+    <w:p>
+      <w:pPr>
+        <w:pStyle w:val="berschrift3"/>
+      </w:pPr>
+      <w:bookmarkStart w:id="23" w:name="_Toc527625484"/>
       <w:r>
         <w:rPr>
           <w:noProof/>
@@ -3732,10 +3995,15 @@
       <w:r>
         <w:t>Speicherelement</w:t>
       </w:r>
+      <w:bookmarkEnd w:id="23"/>
     </w:p>
     <w:p/>
     <w:p/>
     <w:p>
+      <w:pPr>
+        <w:pStyle w:val="berschrift3"/>
+      </w:pPr>
+      <w:bookmarkStart w:id="24" w:name="_Toc527625485"/>
       <w:r>
         <w:rPr>
           <w:noProof/>
@@ -3799,6 +4067,7 @@
       <w:r>
         <w:t xml:space="preserve"> File Size</w:t>
       </w:r>
+      <w:bookmarkEnd w:id="24"/>
     </w:p>
     <w:p/>
     <w:p/>
@@ -3823,7 +4092,7 @@
       <w:pPr>
         <w:pStyle w:val="berschrift1"/>
       </w:pPr>
-      <w:bookmarkStart w:id="22" w:name="_Toc527614923"/>
+      <w:bookmarkStart w:id="25" w:name="_Toc527625486"/>
       <w:r>
         <w:lastRenderedPageBreak/>
         <w:t>5</w:t>
@@ -3831,13 +4100,13 @@
       <w:r>
         <w:t xml:space="preserve"> Produktfunktionen</w:t>
       </w:r>
-      <w:bookmarkEnd w:id="22"/>
+      <w:bookmarkEnd w:id="25"/>
     </w:p>
     <w:p>
       <w:pPr>
         <w:pStyle w:val="berschrift2"/>
       </w:pPr>
-      <w:bookmarkStart w:id="23" w:name="_Toc527614924"/>
+      <w:bookmarkStart w:id="26" w:name="_Toc527625487"/>
       <w:r>
         <w:t>5</w:t>
       </w:r>
@@ -3847,7 +4116,7 @@
       <w:r>
         <w:t xml:space="preserve"> Analysieren</w:t>
       </w:r>
-      <w:bookmarkEnd w:id="23"/>
+      <w:bookmarkEnd w:id="26"/>
     </w:p>
     <w:p/>
     <w:p>
@@ -3866,14 +4135,14 @@
       <w:pPr>
         <w:pStyle w:val="berschrift2"/>
       </w:pPr>
-      <w:bookmarkStart w:id="24" w:name="_Toc527614925"/>
+      <w:bookmarkStart w:id="27" w:name="_Toc527625488"/>
       <w:r>
         <w:t>5</w:t>
       </w:r>
       <w:r>
         <w:t>.2 Vergleichen</w:t>
       </w:r>
-      <w:bookmarkEnd w:id="24"/>
+      <w:bookmarkEnd w:id="27"/>
     </w:p>
     <w:p/>
     <w:p>
@@ -3891,44 +4160,55 @@
         <w:t>so lange sie noch nicht in der vorherigen Schleife verglichen wurde. (Flag „isCompared“). Wenn dies bei einem Element der Fall ist, wird der absolute Pfad dieses Objektes in eine weitere neue Liste gespeichert. Diese wird später genutzt um diese Elemente zu löschen, da sie nicht im Quellverzeichnis vorgekommen sind.</w:t>
       </w:r>
     </w:p>
-    <w:p>
-      <w:bookmarkStart w:id="25" w:name="_GoBack"/>
-      <w:bookmarkEnd w:id="25"/>
-    </w:p>
+    <w:p/>
     <w:p>
       <w:pPr>
         <w:pStyle w:val="berschrift2"/>
       </w:pPr>
-      <w:bookmarkStart w:id="26" w:name="_Toc527614926"/>
+      <w:bookmarkStart w:id="28" w:name="_Toc527625489"/>
       <w:r>
         <w:t>5</w:t>
       </w:r>
       <w:r>
         <w:t>.3 Synchronisierung</w:t>
       </w:r>
-      <w:bookmarkEnd w:id="26"/>
-    </w:p>
+      <w:bookmarkEnd w:id="28"/>
+    </w:p>
+    <w:p/>
+    <w:p>
+      <w:r>
+        <w:t>Die Synchronisierung nutzt nun diese beiden Listen. Die erste Liste mit den fehlenden Elementen in dem Zielverzeichnis, und die zu löschenden Elemente</w:t>
+      </w:r>
+      <w:r>
+        <w:t xml:space="preserve"> in dem Zielverzeichnis. So wird durch ein Schleife alle zu kopierenden Elemente durchgegangen und werden in das entsprechende Verzeichnis kopiert. Wenn die Schleife abgeschlossen ist, wird die nächste angestoßen, welche die Elemente im Zielverzeichnis löscht, die nicht im Quellverzeichnis vorkamen.</w:t>
+      </w:r>
+    </w:p>
+    <w:p/>
     <w:p>
       <w:pPr>
         <w:pStyle w:val="berschrift2"/>
       </w:pPr>
-      <w:bookmarkStart w:id="27" w:name="_Toc527614927"/>
+      <w:bookmarkStart w:id="29" w:name="_Toc527625490"/>
       <w:r>
         <w:t>5</w:t>
       </w:r>
       <w:r>
         <w:t>.4 FTP-Verbindungen</w:t>
       </w:r>
-      <w:bookmarkEnd w:id="27"/>
-    </w:p>
+      <w:bookmarkEnd w:id="29"/>
+    </w:p>
+    <w:p/>
+    <w:p>
+      <w:r>
+        <w:t>Bei einer Synchronisierung über FTP verändern sich nur die Funktionen Analyse und Synchronisierung. Denn hierfür muss erst eine FTP-Verbindung etabliert werden und gegebenen Falls Anmeldedaten erfasst werden.</w:t>
+      </w:r>
+    </w:p>
+    <w:p/>
     <w:p>
       <w:pPr>
         <w:pStyle w:val="berschrift2"/>
       </w:pPr>
-      <w:bookmarkStart w:id="28" w:name="_Toc527614928"/>
-      <w:r>
-        <w:t>(</w:t>
-      </w:r>
+      <w:bookmarkStart w:id="30" w:name="_Toc527625491"/>
       <w:r>
         <w:t>5</w:t>
       </w:r>
@@ -3941,11 +4221,27 @@
       <w:r>
         <w:t>Betrieb</w:t>
       </w:r>
-      <w:r>
-        <w:t>)</w:t>
-      </w:r>
-      <w:bookmarkEnd w:id="28"/>
-    </w:p>
+      <w:bookmarkEnd w:id="30"/>
+    </w:p>
+    <w:p/>
+    <w:p>
+      <w:r>
+        <w:t xml:space="preserve">Der eventuelle einzubindende </w:t>
+      </w:r>
+      <w:r>
+        <w:t xml:space="preserve">Daemon Betrieb soll das </w:t>
+      </w:r>
+      <w:r>
+        <w:t>automatische Synchronisieren ermöglichen. Dafür soll ein Verzeichnis überprüft werden</w:t>
+      </w:r>
+      <w:r>
+        <w:t xml:space="preserve">, welches bei einer Änderung mit </w:t>
+      </w:r>
+      <w:r>
+        <w:t>einem anderen synchronisiert wird und die Änderung mit überträgt. Zwischen zwei Synchronisationen soll eine bestimmte Zeitspanne liegen, damit nicht immer wieder eine neue Synchronisierung angestoßen wird.</w:t>
+      </w:r>
+    </w:p>
+    <w:p/>
     <w:p>
       <w:pPr>
         <w:spacing w:after="160" w:line="259" w:lineRule="auto"/>
@@ -3967,7 +4263,7 @@
       <w:pPr>
         <w:pStyle w:val="berschrift1"/>
       </w:pPr>
-      <w:bookmarkStart w:id="29" w:name="_Toc527614929"/>
+      <w:bookmarkStart w:id="31" w:name="_Toc527625492"/>
       <w:r>
         <w:lastRenderedPageBreak/>
         <w:t>6</w:t>
@@ -3975,40 +4271,1006 @@
       <w:r>
         <w:t xml:space="preserve"> Benutzeroberfläche</w:t>
       </w:r>
-      <w:bookmarkEnd w:id="29"/>
-    </w:p>
-    <w:p>
-      <w:pPr>
-        <w:spacing w:after="160" w:line="259" w:lineRule="auto"/>
-        <w:jc w:val="left"/>
+      <w:bookmarkEnd w:id="31"/>
+    </w:p>
+    <w:p>
+      <w:r>
+        <w:t xml:space="preserve">Die nachfolgenden Abbildungen stellen grobe </w:t>
+      </w:r>
+      <w:r>
+        <w:t>Vorstellungen der Anwendung dar. Einige Funktionen sind darin noch nicht so enthalten wie sie später tatsächlich verbaut werden. Jedoch kann man so schon einen Eindruck der Anwendung erhalten.</w:t>
+      </w:r>
+    </w:p>
+    <w:p/>
+    <w:p>
+      <w:pPr>
+        <w:keepNext/>
+      </w:pPr>
+      <w:r>
         <w:rPr>
           <w:rFonts w:eastAsiaTheme="majorEastAsia" w:cstheme="majorBidi"/>
           <w:b/>
           <w:i/>
+          <w:noProof/>
           <w:color w:val="000000" w:themeColor="text1"/>
           <w:sz w:val="28"/>
           <w:szCs w:val="32"/>
         </w:rPr>
-      </w:pPr>
-      <w:r>
-        <w:br w:type="page"/>
+        <w:drawing>
+          <wp:inline distT="0" distB="0" distL="0" distR="0">
+            <wp:extent cx="5105400" cy="3429000"/>
+            <wp:effectExtent l="0" t="0" r="0" b="0"/>
+            <wp:docPr id="4" name="Grafik 4"/>
+            <wp:cNvGraphicFramePr>
+              <a:graphicFrameLocks xmlns:a="http://schemas.openxmlformats.org/drawingml/2006/main" noChangeAspect="1"/>
+            </wp:cNvGraphicFramePr>
+            <a:graphic xmlns:a="http://schemas.openxmlformats.org/drawingml/2006/main">
+              <a:graphicData uri="http://schemas.openxmlformats.org/drawingml/2006/picture">
+                <pic:pic xmlns:pic="http://schemas.openxmlformats.org/drawingml/2006/picture">
+                  <pic:nvPicPr>
+                    <pic:cNvPr id="0" name="Picture 1"/>
+                    <pic:cNvPicPr>
+                      <a:picLocks noChangeAspect="1" noChangeArrowheads="1"/>
+                    </pic:cNvPicPr>
+                  </pic:nvPicPr>
+                  <pic:blipFill>
+                    <a:blip r:embed="rId14">
+                      <a:extLst>
+                        <a:ext uri="{28A0092B-C50C-407E-A947-70E740481C1C}">
+                          <a14:useLocalDpi xmlns:a14="http://schemas.microsoft.com/office/drawing/2010/main" val="0"/>
+                        </a:ext>
+                      </a:extLst>
+                    </a:blip>
+                    <a:srcRect/>
+                    <a:stretch>
+                      <a:fillRect/>
+                    </a:stretch>
+                  </pic:blipFill>
+                  <pic:spPr bwMode="auto">
+                    <a:xfrm>
+                      <a:off x="0" y="0"/>
+                      <a:ext cx="5105400" cy="3429000"/>
+                    </a:xfrm>
+                    <a:prstGeom prst="rect">
+                      <a:avLst/>
+                    </a:prstGeom>
+                    <a:noFill/>
+                    <a:ln>
+                      <a:noFill/>
+                    </a:ln>
+                  </pic:spPr>
+                </pic:pic>
+              </a:graphicData>
+            </a:graphic>
+          </wp:inline>
+        </w:drawing>
+      </w:r>
+    </w:p>
+    <w:p>
+      <w:pPr>
+        <w:pStyle w:val="Beschriftung"/>
+      </w:pPr>
+      <w:bookmarkStart w:id="32" w:name="_Toc527625322"/>
+      <w:r>
+        <w:t xml:space="preserve">Abbildung </w:t>
+      </w:r>
+      <w:r>
+        <w:fldChar w:fldCharType="begin"/>
+      </w:r>
+      <w:r>
+        <w:instrText xml:space="preserve"> SEQ Abbildung \* ARABIC </w:instrText>
+      </w:r>
+      <w:r>
+        <w:fldChar w:fldCharType="separate"/>
+      </w:r>
+      <w:r>
+        <w:rPr>
+          <w:noProof/>
+        </w:rPr>
+        <w:t>1</w:t>
+      </w:r>
+      <w:r>
+        <w:fldChar w:fldCharType="end"/>
+      </w:r>
+      <w:r>
+        <w:t xml:space="preserve"> Hauptseite</w:t>
+      </w:r>
+      <w:bookmarkEnd w:id="32"/>
+    </w:p>
+    <w:p>
+      <w:r>
+        <w:t>Auf der Hauptseite der graphischen Oberfläche wird die Gesamtsynchronisierung angeboten, bei der alle notwendigen Schritte nacheinander ablaufen. Dazu müssen nur die beiden Verzeichnisse angegeben werden. Hier kann auch für den eventuellen Daemon-Betrieb eine Synchronisierung abgespeichert werden, welche dann automatisch abgerufen wird.</w:t>
+      </w:r>
+    </w:p>
+    <w:p>
+      <w:pPr>
+        <w:keepNext/>
+      </w:pPr>
+      <w:r>
+        <w:rPr>
+          <w:rFonts w:eastAsiaTheme="majorEastAsia" w:cstheme="majorBidi"/>
+          <w:b/>
+          <w:i/>
+          <w:noProof/>
+          <w:color w:val="000000" w:themeColor="text1"/>
+          <w:sz w:val="28"/>
+          <w:szCs w:val="32"/>
+        </w:rPr>
+        <w:lastRenderedPageBreak/>
+        <w:drawing>
+          <wp:inline distT="0" distB="0" distL="0" distR="0">
+            <wp:extent cx="5086350" cy="3400425"/>
+            <wp:effectExtent l="0" t="0" r="0" b="9525"/>
+            <wp:docPr id="9" name="Grafik 9"/>
+            <wp:cNvGraphicFramePr>
+              <a:graphicFrameLocks xmlns:a="http://schemas.openxmlformats.org/drawingml/2006/main" noChangeAspect="1"/>
+            </wp:cNvGraphicFramePr>
+            <a:graphic xmlns:a="http://schemas.openxmlformats.org/drawingml/2006/main">
+              <a:graphicData uri="http://schemas.openxmlformats.org/drawingml/2006/picture">
+                <pic:pic xmlns:pic="http://schemas.openxmlformats.org/drawingml/2006/picture">
+                  <pic:nvPicPr>
+                    <pic:cNvPr id="0" name="Picture 2"/>
+                    <pic:cNvPicPr>
+                      <a:picLocks noChangeAspect="1" noChangeArrowheads="1"/>
+                    </pic:cNvPicPr>
+                  </pic:nvPicPr>
+                  <pic:blipFill>
+                    <a:blip r:embed="rId15">
+                      <a:extLst>
+                        <a:ext uri="{28A0092B-C50C-407E-A947-70E740481C1C}">
+                          <a14:useLocalDpi xmlns:a14="http://schemas.microsoft.com/office/drawing/2010/main" val="0"/>
+                        </a:ext>
+                      </a:extLst>
+                    </a:blip>
+                    <a:srcRect/>
+                    <a:stretch>
+                      <a:fillRect/>
+                    </a:stretch>
+                  </pic:blipFill>
+                  <pic:spPr bwMode="auto">
+                    <a:xfrm>
+                      <a:off x="0" y="0"/>
+                      <a:ext cx="5086350" cy="3400425"/>
+                    </a:xfrm>
+                    <a:prstGeom prst="rect">
+                      <a:avLst/>
+                    </a:prstGeom>
+                    <a:noFill/>
+                    <a:ln>
+                      <a:noFill/>
+                    </a:ln>
+                  </pic:spPr>
+                </pic:pic>
+              </a:graphicData>
+            </a:graphic>
+          </wp:inline>
+        </w:drawing>
+      </w:r>
+    </w:p>
+    <w:p>
+      <w:pPr>
+        <w:pStyle w:val="Beschriftung"/>
+      </w:pPr>
+      <w:bookmarkStart w:id="33" w:name="_Toc527625323"/>
+      <w:r>
+        <w:t xml:space="preserve">Abbildung </w:t>
+      </w:r>
+      <w:r>
+        <w:fldChar w:fldCharType="begin"/>
+      </w:r>
+      <w:r>
+        <w:instrText xml:space="preserve"> SEQ Abbildung \* ARABIC </w:instrText>
+      </w:r>
+      <w:r>
+        <w:fldChar w:fldCharType="separate"/>
+      </w:r>
+      <w:r>
+        <w:rPr>
+          <w:noProof/>
+        </w:rPr>
+        <w:t>2</w:t>
+      </w:r>
+      <w:r>
+        <w:fldChar w:fldCharType="end"/>
+      </w:r>
+      <w:r>
+        <w:t xml:space="preserve"> Indexierung</w:t>
+      </w:r>
+      <w:bookmarkEnd w:id="33"/>
+    </w:p>
+    <w:p/>
+    <w:p>
+      <w:r>
+        <w:t>Auf dieser „Seite“ der Anwendung kann manuell ein Index erstellt werden, welcher in einem temporären Verzeichnis gespeichert wird.</w:t>
       </w:r>
     </w:p>
     <w:p/>
     <w:p/>
     <w:p/>
+    <w:p>
+      <w:pPr>
+        <w:keepNext/>
+      </w:pPr>
+      <w:r>
+        <w:rPr>
+          <w:rFonts w:eastAsiaTheme="majorEastAsia" w:cstheme="majorBidi"/>
+          <w:b/>
+          <w:i/>
+          <w:noProof/>
+          <w:color w:val="000000" w:themeColor="text1"/>
+          <w:sz w:val="28"/>
+          <w:szCs w:val="32"/>
+        </w:rPr>
+        <w:lastRenderedPageBreak/>
+        <w:drawing>
+          <wp:inline distT="0" distB="0" distL="0" distR="0">
+            <wp:extent cx="5067300" cy="3400425"/>
+            <wp:effectExtent l="0" t="0" r="0" b="9525"/>
+            <wp:docPr id="10" name="Grafik 10"/>
+            <wp:cNvGraphicFramePr>
+              <a:graphicFrameLocks xmlns:a="http://schemas.openxmlformats.org/drawingml/2006/main" noChangeAspect="1"/>
+            </wp:cNvGraphicFramePr>
+            <a:graphic xmlns:a="http://schemas.openxmlformats.org/drawingml/2006/main">
+              <a:graphicData uri="http://schemas.openxmlformats.org/drawingml/2006/picture">
+                <pic:pic xmlns:pic="http://schemas.openxmlformats.org/drawingml/2006/picture">
+                  <pic:nvPicPr>
+                    <pic:cNvPr id="0" name="Picture 3"/>
+                    <pic:cNvPicPr>
+                      <a:picLocks noChangeAspect="1" noChangeArrowheads="1"/>
+                    </pic:cNvPicPr>
+                  </pic:nvPicPr>
+                  <pic:blipFill>
+                    <a:blip r:embed="rId16">
+                      <a:extLst>
+                        <a:ext uri="{28A0092B-C50C-407E-A947-70E740481C1C}">
+                          <a14:useLocalDpi xmlns:a14="http://schemas.microsoft.com/office/drawing/2010/main" val="0"/>
+                        </a:ext>
+                      </a:extLst>
+                    </a:blip>
+                    <a:srcRect/>
+                    <a:stretch>
+                      <a:fillRect/>
+                    </a:stretch>
+                  </pic:blipFill>
+                  <pic:spPr bwMode="auto">
+                    <a:xfrm>
+                      <a:off x="0" y="0"/>
+                      <a:ext cx="5067300" cy="3400425"/>
+                    </a:xfrm>
+                    <a:prstGeom prst="rect">
+                      <a:avLst/>
+                    </a:prstGeom>
+                    <a:noFill/>
+                    <a:ln>
+                      <a:noFill/>
+                    </a:ln>
+                  </pic:spPr>
+                </pic:pic>
+              </a:graphicData>
+            </a:graphic>
+          </wp:inline>
+        </w:drawing>
+      </w:r>
+    </w:p>
+    <w:p>
+      <w:pPr>
+        <w:pStyle w:val="Beschriftung"/>
+      </w:pPr>
+      <w:bookmarkStart w:id="34" w:name="_Toc527625324"/>
+      <w:r>
+        <w:t xml:space="preserve">Abbildung </w:t>
+      </w:r>
+      <w:r>
+        <w:fldChar w:fldCharType="begin"/>
+      </w:r>
+      <w:r>
+        <w:instrText xml:space="preserve"> SEQ Abbildung \* ARABIC </w:instrText>
+      </w:r>
+      <w:r>
+        <w:fldChar w:fldCharType="separate"/>
+      </w:r>
+      <w:r>
+        <w:rPr>
+          <w:noProof/>
+        </w:rPr>
+        <w:t>3</w:t>
+      </w:r>
+      <w:r>
+        <w:fldChar w:fldCharType="end"/>
+      </w:r>
+      <w:r>
+        <w:t xml:space="preserve"> Vergleichen</w:t>
+      </w:r>
+      <w:bookmarkEnd w:id="34"/>
+    </w:p>
+    <w:p/>
+    <w:p>
+      <w:r>
+        <w:t xml:space="preserve">Unter dem Tab „Vergleichen“ kann eine Vergleichsdatei erstellt werden, welche aus dem Vergleich der zwei Indexdateien resultiert wird. Diese soll im Anschluss auch in dieser Anzeige mit angezeigt werden können. Jedoch </w:t>
+      </w:r>
+      <w:r>
+        <w:t>wurde diese Anzeige in dieser Vorschau noch nicht mit realisiert.</w:t>
+      </w:r>
+    </w:p>
+    <w:p>
+      <w:pPr>
+        <w:keepNext/>
+      </w:pPr>
+    </w:p>
+    <w:p>
+      <w:pPr>
+        <w:keepNext/>
+      </w:pPr>
+      <w:r>
+        <w:rPr>
+          <w:rFonts w:eastAsiaTheme="majorEastAsia" w:cstheme="majorBidi"/>
+          <w:b/>
+          <w:i/>
+          <w:noProof/>
+          <w:color w:val="000000" w:themeColor="text1"/>
+          <w:sz w:val="28"/>
+          <w:szCs w:val="32"/>
+        </w:rPr>
+        <w:drawing>
+          <wp:inline distT="0" distB="0" distL="0" distR="0">
+            <wp:extent cx="5086350" cy="3409950"/>
+            <wp:effectExtent l="0" t="0" r="0" b="0"/>
+            <wp:docPr id="11" name="Grafik 11"/>
+            <wp:cNvGraphicFramePr>
+              <a:graphicFrameLocks xmlns:a="http://schemas.openxmlformats.org/drawingml/2006/main" noChangeAspect="1"/>
+            </wp:cNvGraphicFramePr>
+            <a:graphic xmlns:a="http://schemas.openxmlformats.org/drawingml/2006/main">
+              <a:graphicData uri="http://schemas.openxmlformats.org/drawingml/2006/picture">
+                <pic:pic xmlns:pic="http://schemas.openxmlformats.org/drawingml/2006/picture">
+                  <pic:nvPicPr>
+                    <pic:cNvPr id="0" name="Picture 4"/>
+                    <pic:cNvPicPr>
+                      <a:picLocks noChangeAspect="1" noChangeArrowheads="1"/>
+                    </pic:cNvPicPr>
+                  </pic:nvPicPr>
+                  <pic:blipFill>
+                    <a:blip r:embed="rId17">
+                      <a:extLst>
+                        <a:ext uri="{28A0092B-C50C-407E-A947-70E740481C1C}">
+                          <a14:useLocalDpi xmlns:a14="http://schemas.microsoft.com/office/drawing/2010/main" val="0"/>
+                        </a:ext>
+                      </a:extLst>
+                    </a:blip>
+                    <a:srcRect/>
+                    <a:stretch>
+                      <a:fillRect/>
+                    </a:stretch>
+                  </pic:blipFill>
+                  <pic:spPr bwMode="auto">
+                    <a:xfrm>
+                      <a:off x="0" y="0"/>
+                      <a:ext cx="5086350" cy="3409950"/>
+                    </a:xfrm>
+                    <a:prstGeom prst="rect">
+                      <a:avLst/>
+                    </a:prstGeom>
+                    <a:noFill/>
+                    <a:ln>
+                      <a:noFill/>
+                    </a:ln>
+                  </pic:spPr>
+                </pic:pic>
+              </a:graphicData>
+            </a:graphic>
+          </wp:inline>
+        </w:drawing>
+      </w:r>
+    </w:p>
+    <w:p>
+      <w:pPr>
+        <w:pStyle w:val="Beschriftung"/>
+      </w:pPr>
+      <w:bookmarkStart w:id="35" w:name="_Toc527625325"/>
+      <w:r>
+        <w:t xml:space="preserve">Abbildung </w:t>
+      </w:r>
+      <w:r>
+        <w:fldChar w:fldCharType="begin"/>
+      </w:r>
+      <w:r>
+        <w:instrText xml:space="preserve"> SEQ Abbildung \* ARABIC </w:instrText>
+      </w:r>
+      <w:r>
+        <w:fldChar w:fldCharType="separate"/>
+      </w:r>
+      <w:r>
+        <w:rPr>
+          <w:noProof/>
+        </w:rPr>
+        <w:t>4</w:t>
+      </w:r>
+      <w:r>
+        <w:fldChar w:fldCharType="end"/>
+      </w:r>
+      <w:r>
+        <w:t xml:space="preserve"> Synchronisierung</w:t>
+      </w:r>
+      <w:bookmarkEnd w:id="35"/>
+    </w:p>
+    <w:p/>
+    <w:p>
+      <w:r>
+        <w:t xml:space="preserve">Hier wird eine Vergleichsdatei gefordert, anhand das Programm eine Synchronisierung starten kann. </w:t>
+      </w:r>
+    </w:p>
     <w:p/>
     <w:p/>
     <w:p>
       <w:pPr>
+        <w:keepNext/>
+      </w:pPr>
+      <w:r>
+        <w:rPr>
+          <w:rFonts w:eastAsiaTheme="majorEastAsia" w:cstheme="majorBidi"/>
+          <w:b/>
+          <w:i/>
+          <w:noProof/>
+          <w:color w:val="000000" w:themeColor="text1"/>
+          <w:sz w:val="28"/>
+          <w:szCs w:val="32"/>
+        </w:rPr>
+        <w:lastRenderedPageBreak/>
+        <w:drawing>
+          <wp:inline distT="0" distB="0" distL="0" distR="0">
+            <wp:extent cx="5086350" cy="3400425"/>
+            <wp:effectExtent l="0" t="0" r="0" b="9525"/>
+            <wp:docPr id="12" name="Grafik 12"/>
+            <wp:cNvGraphicFramePr>
+              <a:graphicFrameLocks xmlns:a="http://schemas.openxmlformats.org/drawingml/2006/main" noChangeAspect="1"/>
+            </wp:cNvGraphicFramePr>
+            <a:graphic xmlns:a="http://schemas.openxmlformats.org/drawingml/2006/main">
+              <a:graphicData uri="http://schemas.openxmlformats.org/drawingml/2006/picture">
+                <pic:pic xmlns:pic="http://schemas.openxmlformats.org/drawingml/2006/picture">
+                  <pic:nvPicPr>
+                    <pic:cNvPr id="0" name="Picture 5"/>
+                    <pic:cNvPicPr>
+                      <a:picLocks noChangeAspect="1" noChangeArrowheads="1"/>
+                    </pic:cNvPicPr>
+                  </pic:nvPicPr>
+                  <pic:blipFill>
+                    <a:blip r:embed="rId18">
+                      <a:extLst>
+                        <a:ext uri="{28A0092B-C50C-407E-A947-70E740481C1C}">
+                          <a14:useLocalDpi xmlns:a14="http://schemas.microsoft.com/office/drawing/2010/main" val="0"/>
+                        </a:ext>
+                      </a:extLst>
+                    </a:blip>
+                    <a:srcRect/>
+                    <a:stretch>
+                      <a:fillRect/>
+                    </a:stretch>
+                  </pic:blipFill>
+                  <pic:spPr bwMode="auto">
+                    <a:xfrm>
+                      <a:off x="0" y="0"/>
+                      <a:ext cx="5086350" cy="3400425"/>
+                    </a:xfrm>
+                    <a:prstGeom prst="rect">
+                      <a:avLst/>
+                    </a:prstGeom>
+                    <a:noFill/>
+                    <a:ln>
+                      <a:noFill/>
+                    </a:ln>
+                  </pic:spPr>
+                </pic:pic>
+              </a:graphicData>
+            </a:graphic>
+          </wp:inline>
+        </w:drawing>
+      </w:r>
+    </w:p>
+    <w:p>
+      <w:pPr>
+        <w:pStyle w:val="Beschriftung"/>
+        <w:rPr>
+          <w:rFonts w:eastAsiaTheme="majorEastAsia" w:cstheme="majorBidi"/>
+          <w:b/>
+          <w:color w:val="000000" w:themeColor="text1"/>
+          <w:sz w:val="28"/>
+          <w:szCs w:val="32"/>
+        </w:rPr>
+      </w:pPr>
+      <w:bookmarkStart w:id="36" w:name="_Toc527625326"/>
+      <w:r>
+        <w:t xml:space="preserve">Abbildung </w:t>
+      </w:r>
+      <w:r>
+        <w:fldChar w:fldCharType="begin"/>
+      </w:r>
+      <w:r>
+        <w:instrText xml:space="preserve"> SEQ Abbildung \* ARABIC </w:instrText>
+      </w:r>
+      <w:r>
+        <w:fldChar w:fldCharType="separate"/>
+      </w:r>
+      <w:r>
+        <w:rPr>
+          <w:noProof/>
+        </w:rPr>
+        <w:t>5</w:t>
+      </w:r>
+      <w:r>
+        <w:fldChar w:fldCharType="end"/>
+      </w:r>
+      <w:r>
+        <w:t xml:space="preserve"> Einstellungen</w:t>
+      </w:r>
+      <w:bookmarkEnd w:id="36"/>
+    </w:p>
+    <w:p/>
+    <w:p>
+      <w:r>
+        <w:t>In dem Tab „Einstellungen“ kann das temporäre Verzeichnis verändert werden. Ebenfalls kann hier zu einer harten Synchronisierung umgeschaltet werden.</w:t>
+      </w:r>
+    </w:p>
+    <w:p/>
+    <w:p/>
+    <w:p/>
+    <w:p>
+      <w:pPr>
         <w:spacing w:after="160" w:line="259" w:lineRule="auto"/>
         <w:jc w:val="left"/>
       </w:pPr>
     </w:p>
+    <w:p>
+      <w:pPr>
+        <w:spacing w:after="160" w:line="259" w:lineRule="auto"/>
+        <w:jc w:val="left"/>
+      </w:pPr>
+    </w:p>
+    <w:p>
+      <w:pPr>
+        <w:spacing w:after="160" w:line="259" w:lineRule="auto"/>
+        <w:jc w:val="left"/>
+      </w:pPr>
+    </w:p>
+    <w:p>
+      <w:pPr>
+        <w:spacing w:after="160" w:line="259" w:lineRule="auto"/>
+        <w:jc w:val="left"/>
+      </w:pPr>
+    </w:p>
+    <w:p>
+      <w:pPr>
+        <w:spacing w:after="160" w:line="259" w:lineRule="auto"/>
+        <w:jc w:val="left"/>
+      </w:pPr>
+    </w:p>
+    <w:p>
+      <w:pPr>
+        <w:spacing w:after="160" w:line="259" w:lineRule="auto"/>
+        <w:jc w:val="left"/>
+      </w:pPr>
+    </w:p>
+    <w:p>
+      <w:pPr>
+        <w:spacing w:after="160" w:line="259" w:lineRule="auto"/>
+        <w:jc w:val="left"/>
+      </w:pPr>
+    </w:p>
+    <w:p>
+      <w:pPr>
+        <w:spacing w:after="160" w:line="259" w:lineRule="auto"/>
+        <w:jc w:val="left"/>
+      </w:pPr>
+    </w:p>
+    <w:p>
+      <w:pPr>
+        <w:spacing w:after="160" w:line="259" w:lineRule="auto"/>
+        <w:jc w:val="left"/>
+      </w:pPr>
+    </w:p>
+    <w:p>
+      <w:pPr>
+        <w:spacing w:after="160" w:line="259" w:lineRule="auto"/>
+        <w:jc w:val="left"/>
+      </w:pPr>
+    </w:p>
+    <w:p>
+      <w:pPr>
+        <w:spacing w:after="160" w:line="259" w:lineRule="auto"/>
+        <w:jc w:val="left"/>
+      </w:pPr>
+    </w:p>
+    <w:p>
+      <w:pPr>
+        <w:spacing w:after="160" w:line="259" w:lineRule="auto"/>
+        <w:jc w:val="left"/>
+      </w:pPr>
+    </w:p>
+    <w:p>
+      <w:pPr>
+        <w:pStyle w:val="berschrift1"/>
+      </w:pPr>
+      <w:bookmarkStart w:id="37" w:name="_Toc527625493"/>
+      <w:r>
+        <w:lastRenderedPageBreak/>
+        <w:t>7. Abbildungsverzeichnis</w:t>
+      </w:r>
+      <w:bookmarkEnd w:id="37"/>
+    </w:p>
+    <w:p>
+      <w:pPr>
+        <w:pStyle w:val="Abbildungsverzeichnis"/>
+        <w:tabs>
+          <w:tab w:val="right" w:leader="dot" w:pos="9061"/>
+        </w:tabs>
+        <w:rPr>
+          <w:rFonts w:asciiTheme="minorHAnsi" w:eastAsiaTheme="minorEastAsia" w:hAnsiTheme="minorHAnsi"/>
+          <w:noProof/>
+          <w:sz w:val="22"/>
+          <w:lang w:eastAsia="de-DE"/>
+        </w:rPr>
+      </w:pPr>
+      <w:r>
+        <w:fldChar w:fldCharType="begin"/>
+      </w:r>
+      <w:r>
+        <w:instrText xml:space="preserve"> TOC \h \z \c "Abbildung" </w:instrText>
+      </w:r>
+      <w:r>
+        <w:fldChar w:fldCharType="separate"/>
+      </w:r>
+      <w:hyperlink w:anchor="_Toc527625322" w:history="1">
+        <w:r>
+          <w:rPr>
+            <w:rStyle w:val="Hyperlink"/>
+            <w:noProof/>
+          </w:rPr>
+          <w:t>Abbildung 1 Hauptseite</w:t>
+        </w:r>
+        <w:r>
+          <w:rPr>
+            <w:noProof/>
+            <w:webHidden/>
+          </w:rPr>
+          <w:tab/>
+        </w:r>
+        <w:r>
+          <w:rPr>
+            <w:noProof/>
+            <w:webHidden/>
+          </w:rPr>
+          <w:fldChar w:fldCharType="begin"/>
+        </w:r>
+        <w:r>
+          <w:rPr>
+            <w:noProof/>
+            <w:webHidden/>
+          </w:rPr>
+          <w:instrText xml:space="preserve"> PAGEREF _Toc527625322 \h </w:instrText>
+        </w:r>
+        <w:r>
+          <w:rPr>
+            <w:noProof/>
+            <w:webHidden/>
+          </w:rPr>
+        </w:r>
+        <w:r>
+          <w:rPr>
+            <w:noProof/>
+            <w:webHidden/>
+          </w:rPr>
+          <w:fldChar w:fldCharType="separate"/>
+        </w:r>
+        <w:r>
+          <w:rPr>
+            <w:noProof/>
+            <w:webHidden/>
+          </w:rPr>
+          <w:t>15</w:t>
+        </w:r>
+        <w:r>
+          <w:rPr>
+            <w:noProof/>
+            <w:webHidden/>
+          </w:rPr>
+          <w:fldChar w:fldCharType="end"/>
+        </w:r>
+      </w:hyperlink>
+    </w:p>
+    <w:p>
+      <w:pPr>
+        <w:pStyle w:val="Abbildungsverzeichnis"/>
+        <w:tabs>
+          <w:tab w:val="right" w:leader="dot" w:pos="9061"/>
+        </w:tabs>
+        <w:rPr>
+          <w:rFonts w:asciiTheme="minorHAnsi" w:eastAsiaTheme="minorEastAsia" w:hAnsiTheme="minorHAnsi"/>
+          <w:noProof/>
+          <w:sz w:val="22"/>
+          <w:lang w:eastAsia="de-DE"/>
+        </w:rPr>
+      </w:pPr>
+      <w:hyperlink w:anchor="_Toc527625323" w:history="1">
+        <w:r>
+          <w:rPr>
+            <w:rStyle w:val="Hyperlink"/>
+            <w:noProof/>
+          </w:rPr>
+          <w:t>Abbildung 2 Indexierung</w:t>
+        </w:r>
+        <w:r>
+          <w:rPr>
+            <w:noProof/>
+            <w:webHidden/>
+          </w:rPr>
+          <w:tab/>
+        </w:r>
+        <w:r>
+          <w:rPr>
+            <w:noProof/>
+            <w:webHidden/>
+          </w:rPr>
+          <w:fldChar w:fldCharType="begin"/>
+        </w:r>
+        <w:r>
+          <w:rPr>
+            <w:noProof/>
+            <w:webHidden/>
+          </w:rPr>
+          <w:instrText xml:space="preserve"> PAGEREF _Toc527625323 \h </w:instrText>
+        </w:r>
+        <w:r>
+          <w:rPr>
+            <w:noProof/>
+            <w:webHidden/>
+          </w:rPr>
+        </w:r>
+        <w:r>
+          <w:rPr>
+            <w:noProof/>
+            <w:webHidden/>
+          </w:rPr>
+          <w:fldChar w:fldCharType="separate"/>
+        </w:r>
+        <w:r>
+          <w:rPr>
+            <w:noProof/>
+            <w:webHidden/>
+          </w:rPr>
+          <w:t>16</w:t>
+        </w:r>
+        <w:r>
+          <w:rPr>
+            <w:noProof/>
+            <w:webHidden/>
+          </w:rPr>
+          <w:fldChar w:fldCharType="end"/>
+        </w:r>
+      </w:hyperlink>
+    </w:p>
+    <w:p>
+      <w:pPr>
+        <w:pStyle w:val="Abbildungsverzeichnis"/>
+        <w:tabs>
+          <w:tab w:val="right" w:leader="dot" w:pos="9061"/>
+        </w:tabs>
+        <w:rPr>
+          <w:rFonts w:asciiTheme="minorHAnsi" w:eastAsiaTheme="minorEastAsia" w:hAnsiTheme="minorHAnsi"/>
+          <w:noProof/>
+          <w:sz w:val="22"/>
+          <w:lang w:eastAsia="de-DE"/>
+        </w:rPr>
+      </w:pPr>
+      <w:hyperlink w:anchor="_Toc527625324" w:history="1">
+        <w:r>
+          <w:rPr>
+            <w:rStyle w:val="Hyperlink"/>
+            <w:noProof/>
+          </w:rPr>
+          <w:t>Abbildung 3 Vergleichen</w:t>
+        </w:r>
+        <w:r>
+          <w:rPr>
+            <w:noProof/>
+            <w:webHidden/>
+          </w:rPr>
+          <w:tab/>
+        </w:r>
+        <w:r>
+          <w:rPr>
+            <w:noProof/>
+            <w:webHidden/>
+          </w:rPr>
+          <w:fldChar w:fldCharType="begin"/>
+        </w:r>
+        <w:r>
+          <w:rPr>
+            <w:noProof/>
+            <w:webHidden/>
+          </w:rPr>
+          <w:instrText xml:space="preserve"> PAGEREF _Toc527625324 \h </w:instrText>
+        </w:r>
+        <w:r>
+          <w:rPr>
+            <w:noProof/>
+            <w:webHidden/>
+          </w:rPr>
+        </w:r>
+        <w:r>
+          <w:rPr>
+            <w:noProof/>
+            <w:webHidden/>
+          </w:rPr>
+          <w:fldChar w:fldCharType="separate"/>
+        </w:r>
+        <w:r>
+          <w:rPr>
+            <w:noProof/>
+            <w:webHidden/>
+          </w:rPr>
+          <w:t>17</w:t>
+        </w:r>
+        <w:r>
+          <w:rPr>
+            <w:noProof/>
+            <w:webHidden/>
+          </w:rPr>
+          <w:fldChar w:fldCharType="end"/>
+        </w:r>
+      </w:hyperlink>
+    </w:p>
+    <w:p>
+      <w:pPr>
+        <w:pStyle w:val="Abbildungsverzeichnis"/>
+        <w:tabs>
+          <w:tab w:val="right" w:leader="dot" w:pos="9061"/>
+        </w:tabs>
+        <w:rPr>
+          <w:rFonts w:asciiTheme="minorHAnsi" w:eastAsiaTheme="minorEastAsia" w:hAnsiTheme="minorHAnsi"/>
+          <w:noProof/>
+          <w:sz w:val="22"/>
+          <w:lang w:eastAsia="de-DE"/>
+        </w:rPr>
+      </w:pPr>
+      <w:hyperlink w:anchor="_Toc527625325" w:history="1">
+        <w:r>
+          <w:rPr>
+            <w:rStyle w:val="Hyperlink"/>
+            <w:noProof/>
+          </w:rPr>
+          <w:t>Abbildung 4 Synchronisierung</w:t>
+        </w:r>
+        <w:r>
+          <w:rPr>
+            <w:noProof/>
+            <w:webHidden/>
+          </w:rPr>
+          <w:tab/>
+        </w:r>
+        <w:r>
+          <w:rPr>
+            <w:noProof/>
+            <w:webHidden/>
+          </w:rPr>
+          <w:fldChar w:fldCharType="begin"/>
+        </w:r>
+        <w:r>
+          <w:rPr>
+            <w:noProof/>
+            <w:webHidden/>
+          </w:rPr>
+          <w:instrText xml:space="preserve"> PAGEREF _Toc527625325 \h </w:instrText>
+        </w:r>
+        <w:r>
+          <w:rPr>
+            <w:noProof/>
+            <w:webHidden/>
+          </w:rPr>
+        </w:r>
+        <w:r>
+          <w:rPr>
+            <w:noProof/>
+            <w:webHidden/>
+          </w:rPr>
+          <w:fldChar w:fldCharType="separate"/>
+        </w:r>
+        <w:r>
+          <w:rPr>
+            <w:noProof/>
+            <w:webHidden/>
+          </w:rPr>
+          <w:t>18</w:t>
+        </w:r>
+        <w:r>
+          <w:rPr>
+            <w:noProof/>
+            <w:webHidden/>
+          </w:rPr>
+          <w:fldChar w:fldCharType="end"/>
+        </w:r>
+      </w:hyperlink>
+    </w:p>
+    <w:p>
+      <w:pPr>
+        <w:pStyle w:val="Abbildungsverzeichnis"/>
+        <w:tabs>
+          <w:tab w:val="right" w:leader="dot" w:pos="9061"/>
+        </w:tabs>
+        <w:rPr>
+          <w:rFonts w:asciiTheme="minorHAnsi" w:eastAsiaTheme="minorEastAsia" w:hAnsiTheme="minorHAnsi"/>
+          <w:noProof/>
+          <w:sz w:val="22"/>
+          <w:lang w:eastAsia="de-DE"/>
+        </w:rPr>
+      </w:pPr>
+      <w:hyperlink w:anchor="_Toc527625326" w:history="1">
+        <w:r>
+          <w:rPr>
+            <w:rStyle w:val="Hyperlink"/>
+            <w:noProof/>
+          </w:rPr>
+          <w:t>Abbildung 5 Einstellungen</w:t>
+        </w:r>
+        <w:r>
+          <w:rPr>
+            <w:noProof/>
+            <w:webHidden/>
+          </w:rPr>
+          <w:tab/>
+        </w:r>
+        <w:r>
+          <w:rPr>
+            <w:noProof/>
+            <w:webHidden/>
+          </w:rPr>
+          <w:fldChar w:fldCharType="begin"/>
+        </w:r>
+        <w:r>
+          <w:rPr>
+            <w:noProof/>
+            <w:webHidden/>
+          </w:rPr>
+          <w:instrText xml:space="preserve"> PAGEREF _Toc527625326 \h </w:instrText>
+        </w:r>
+        <w:r>
+          <w:rPr>
+            <w:noProof/>
+            <w:webHidden/>
+          </w:rPr>
+        </w:r>
+        <w:r>
+          <w:rPr>
+            <w:noProof/>
+            <w:webHidden/>
+          </w:rPr>
+          <w:fldChar w:fldCharType="separate"/>
+        </w:r>
+        <w:r>
+          <w:rPr>
+            <w:noProof/>
+            <w:webHidden/>
+          </w:rPr>
+          <w:t>19</w:t>
+        </w:r>
+        <w:r>
+          <w:rPr>
+            <w:noProof/>
+            <w:webHidden/>
+          </w:rPr>
+          <w:fldChar w:fldCharType="end"/>
+        </w:r>
+      </w:hyperlink>
+    </w:p>
+    <w:p>
+      <w:r>
+        <w:fldChar w:fldCharType="end"/>
+      </w:r>
+      <w:r>
+        <w:tab/>
+      </w:r>
+    </w:p>
     <w:sectPr>
-      <w:headerReference w:type="default" r:id="rId14"/>
-      <w:footerReference w:type="default" r:id="rId15"/>
-      <w:footerReference w:type="first" r:id="rId16"/>
+      <w:headerReference w:type="default" r:id="rId19"/>
+      <w:footerReference w:type="default" r:id="rId20"/>
+      <w:footerReference w:type="first" r:id="rId21"/>
       <w:pgSz w:w="11906" w:h="16838"/>
       <w:pgMar w:top="1418" w:right="1134" w:bottom="1134" w:left="1701" w:header="709" w:footer="709" w:gutter="0"/>
       <w:cols w:space="708"/>
@@ -4054,7 +5316,6 @@
         <w:docPartUnique/>
       </w:docPartObj>
     </w:sdtPr>
-    <w:sdtEndPr/>
     <w:sdtContent>
       <w:p>
         <w:pPr>
@@ -4157,7 +5418,7 @@
       <w:rPr>
         <w:noProof/>
       </w:rPr>
-      <w:t>5 Produktfunktionen</w:t>
+      <w:t>1 Auftrag</w:t>
     </w:r>
     <w:r>
       <w:rPr>
@@ -5405,7 +6666,7 @@
 </file>
 
 <file path=customXml/itemProps1.xml><?xml version="1.0" encoding="utf-8"?>
-<ds:datastoreItem xmlns:ds="http://schemas.openxmlformats.org/officeDocument/2006/customXml" ds:itemID="{A0870693-4D94-427E-B497-99D70B589AE8}">
+<ds:datastoreItem xmlns:ds="http://schemas.openxmlformats.org/officeDocument/2006/customXml" ds:itemID="{AEFB3A3E-656A-4126-BBC1-1F499AAAD1DD}">
   <ds:schemaRefs>
     <ds:schemaRef ds:uri="http://schemas.openxmlformats.org/officeDocument/2006/bibliography"/>
   </ds:schemaRefs>

</xml_diff>

<commit_message>
updated Pflichtenheft, added Quix to pictures
</commit_message>
<xml_diff>
--- a/docs/Pflichtenheft.docx
+++ b/docs/Pflichtenheft.docx
@@ -47,6 +47,9 @@
     <w:p>
       <w:pPr>
         <w:jc w:val="center"/>
+        <w:rPr>
+          <w:sz w:val="40"/>
+        </w:rPr>
       </w:pPr>
     </w:p>
     <w:p>
@@ -54,11 +57,13 @@
         <w:jc w:val="center"/>
         <w:rPr>
           <w:b/>
+          <w:sz w:val="40"/>
         </w:rPr>
       </w:pPr>
       <w:r>
         <w:rPr>
           <w:b/>
+          <w:sz w:val="40"/>
         </w:rPr>
         <w:t xml:space="preserve">Pflichtenheft </w:t>
       </w:r>
@@ -66,6 +71,7 @@
       <w:r>
         <w:rPr>
           <w:b/>
+          <w:sz w:val="40"/>
         </w:rPr>
         <w:t>QuixSync</w:t>
       </w:r>
@@ -74,12 +80,68 @@
     <w:p>
       <w:pPr>
         <w:jc w:val="center"/>
+        <w:rPr>
+          <w:sz w:val="40"/>
+        </w:rPr>
       </w:pPr>
     </w:p>
     <w:p>
       <w:pPr>
         <w:jc w:val="center"/>
       </w:pPr>
+      <w:r>
+        <w:rPr>
+          <w:noProof/>
+        </w:rPr>
+        <w:drawing>
+          <wp:inline distT="0" distB="0" distL="0" distR="0">
+            <wp:extent cx="2260600" cy="1510294"/>
+            <wp:effectExtent l="0" t="0" r="6350" b="0"/>
+            <wp:docPr id="22" name="Grafik 22"/>
+            <wp:cNvGraphicFramePr>
+              <a:graphicFrameLocks xmlns:a="http://schemas.openxmlformats.org/drawingml/2006/main" noChangeAspect="1"/>
+            </wp:cNvGraphicFramePr>
+            <a:graphic xmlns:a="http://schemas.openxmlformats.org/drawingml/2006/main">
+              <a:graphicData uri="http://schemas.openxmlformats.org/drawingml/2006/picture">
+                <pic:pic xmlns:pic="http://schemas.openxmlformats.org/drawingml/2006/picture">
+                  <pic:nvPicPr>
+                    <pic:cNvPr id="0" name="Picture 6"/>
+                    <pic:cNvPicPr>
+                      <a:picLocks noChangeAspect="1" noChangeArrowheads="1"/>
+                    </pic:cNvPicPr>
+                  </pic:nvPicPr>
+                  <pic:blipFill>
+                    <a:blip r:embed="rId7" cstate="print">
+                      <a:extLst>
+                        <a:ext uri="{28A0092B-C50C-407E-A947-70E740481C1C}">
+                          <a14:useLocalDpi xmlns:a14="http://schemas.microsoft.com/office/drawing/2010/main" val="0"/>
+                        </a:ext>
+                      </a:extLst>
+                    </a:blip>
+                    <a:srcRect/>
+                    <a:stretch>
+                      <a:fillRect/>
+                    </a:stretch>
+                  </pic:blipFill>
+                  <pic:spPr bwMode="auto">
+                    <a:xfrm>
+                      <a:off x="0" y="0"/>
+                      <a:ext cx="2260705" cy="1510364"/>
+                    </a:xfrm>
+                    <a:prstGeom prst="rect">
+                      <a:avLst/>
+                    </a:prstGeom>
+                    <a:noFill/>
+                    <a:ln>
+                      <a:noFill/>
+                    </a:ln>
+                  </pic:spPr>
+                </pic:pic>
+              </a:graphicData>
+            </a:graphic>
+          </wp:inline>
+        </w:drawing>
+      </w:r>
     </w:p>
     <w:p>
       <w:pPr>
@@ -2412,7 +2474,7 @@
       <w:r>
         <w:t xml:space="preserve"> über GitHub (</w:t>
       </w:r>
-      <w:hyperlink r:id="rId7" w:history="1">
+      <w:hyperlink r:id="rId8" w:history="1">
         <w:r>
           <w:rPr>
             <w:rStyle w:val="Hyperlink"/>
@@ -2454,20 +2516,22 @@
       <w:r>
         <w:t xml:space="preserve"> User Stories dargestellt. Diese beschreiben einen spezifischen Anwendungsfall, welcher von der Anwendung ausgelöst werden soll.</w:t>
       </w:r>
+      <w:bookmarkStart w:id="6" w:name="_GoBack"/>
+      <w:bookmarkEnd w:id="6"/>
     </w:p>
     <w:p/>
     <w:p>
       <w:pPr>
         <w:pStyle w:val="berschrift2"/>
       </w:pPr>
-      <w:bookmarkStart w:id="6" w:name="_Toc527656448"/>
+      <w:bookmarkStart w:id="7" w:name="_Toc527656448"/>
       <w:r>
         <w:t>2</w:t>
       </w:r>
       <w:r>
         <w:t>.1 Pflichtanforderungen</w:t>
       </w:r>
-      <w:bookmarkEnd w:id="6"/>
+      <w:bookmarkEnd w:id="7"/>
     </w:p>
     <w:p>
       <w:r>
@@ -2581,14 +2645,14 @@
       <w:pPr>
         <w:pStyle w:val="berschrift2"/>
       </w:pPr>
-      <w:bookmarkStart w:id="7" w:name="_Toc527656449"/>
+      <w:bookmarkStart w:id="8" w:name="_Toc527656449"/>
       <w:r>
         <w:t>2</w:t>
       </w:r>
       <w:r>
         <w:t>.2 Wunschanforderungen</w:t>
       </w:r>
-      <w:bookmarkEnd w:id="7"/>
+      <w:bookmarkEnd w:id="8"/>
     </w:p>
     <w:p>
       <w:r>
@@ -2693,7 +2757,7 @@
         <w:pStyle w:val="berschrift2"/>
         <w:jc w:val="both"/>
       </w:pPr>
-      <w:bookmarkStart w:id="8" w:name="_Toc527656450"/>
+      <w:bookmarkStart w:id="9" w:name="_Toc527656450"/>
       <w:r>
         <w:t>2</w:t>
       </w:r>
@@ -2706,7 +2770,7 @@
       <w:r>
         <w:t>Anforderungen</w:t>
       </w:r>
-      <w:bookmarkEnd w:id="8"/>
+      <w:bookmarkEnd w:id="9"/>
     </w:p>
     <w:p>
       <w:r>
@@ -2743,7 +2807,7 @@
         <w:pStyle w:val="berschrift2"/>
         <w:jc w:val="both"/>
       </w:pPr>
-      <w:bookmarkStart w:id="9" w:name="_Toc527656451"/>
+      <w:bookmarkStart w:id="10" w:name="_Toc527656451"/>
       <w:r>
         <w:lastRenderedPageBreak/>
         <w:t>2</w:t>
@@ -2757,7 +2821,7 @@
       <w:r>
         <w:t>-Diagramme</w:t>
       </w:r>
-      <w:bookmarkEnd w:id="9"/>
+      <w:bookmarkEnd w:id="10"/>
     </w:p>
     <w:p/>
     <w:p>
@@ -2786,7 +2850,7 @@
                     </pic:cNvPicPr>
                   </pic:nvPicPr>
                   <pic:blipFill rotWithShape="1">
-                    <a:blip r:embed="rId8">
+                    <a:blip r:embed="rId9">
                       <a:extLst>
                         <a:ext uri="{28A0092B-C50C-407E-A947-70E740481C1C}">
                           <a14:useLocalDpi xmlns:a14="http://schemas.microsoft.com/office/drawing/2010/main" val="0"/>
@@ -2825,7 +2889,7 @@
       <w:pPr>
         <w:pStyle w:val="Beschriftung"/>
       </w:pPr>
-      <w:bookmarkStart w:id="10" w:name="_Toc527656373"/>
+      <w:bookmarkStart w:id="11" w:name="_Toc527656373"/>
       <w:r>
         <w:t xml:space="preserve">Abbildung </w:t>
       </w:r>
@@ -2862,7 +2926,7 @@
       <w:r>
         <w:t xml:space="preserve"> Pflichtanforderungen</w:t>
       </w:r>
-      <w:bookmarkEnd w:id="10"/>
+      <w:bookmarkEnd w:id="11"/>
     </w:p>
     <w:p>
       <w:pPr>
@@ -2890,7 +2954,7 @@
                     </pic:cNvPicPr>
                   </pic:nvPicPr>
                   <pic:blipFill rotWithShape="1">
-                    <a:blip r:embed="rId9">
+                    <a:blip r:embed="rId10">
                       <a:extLst>
                         <a:ext uri="{28A0092B-C50C-407E-A947-70E740481C1C}">
                           <a14:useLocalDpi xmlns:a14="http://schemas.microsoft.com/office/drawing/2010/main" val="0"/>
@@ -2929,7 +2993,7 @@
       <w:pPr>
         <w:pStyle w:val="Beschriftung"/>
       </w:pPr>
-      <w:bookmarkStart w:id="11" w:name="_Toc527656374"/>
+      <w:bookmarkStart w:id="12" w:name="_Toc527656374"/>
       <w:r>
         <w:t xml:space="preserve">Abbildung </w:t>
       </w:r>
@@ -2966,7 +3030,7 @@
       <w:r>
         <w:t xml:space="preserve"> Wunschanforderungen</w:t>
       </w:r>
-      <w:bookmarkEnd w:id="11"/>
+      <w:bookmarkEnd w:id="12"/>
     </w:p>
     <w:p/>
     <w:p>
@@ -2995,7 +3059,7 @@
                     </pic:cNvPicPr>
                   </pic:nvPicPr>
                   <pic:blipFill>
-                    <a:blip r:embed="rId10">
+                    <a:blip r:embed="rId11">
                       <a:extLst>
                         <a:ext uri="{28A0092B-C50C-407E-A947-70E740481C1C}">
                           <a14:useLocalDpi xmlns:a14="http://schemas.microsoft.com/office/drawing/2010/main" val="0"/>
@@ -3031,7 +3095,7 @@
       <w:pPr>
         <w:pStyle w:val="Beschriftung"/>
       </w:pPr>
-      <w:bookmarkStart w:id="12" w:name="_Toc527656375"/>
+      <w:bookmarkStart w:id="13" w:name="_Toc527656375"/>
       <w:r>
         <w:t xml:space="preserve">Abbildung </w:t>
       </w:r>
@@ -3068,7 +3132,7 @@
       <w:r>
         <w:t xml:space="preserve"> künftige Anforderungen</w:t>
       </w:r>
-      <w:bookmarkEnd w:id="12"/>
+      <w:bookmarkEnd w:id="13"/>
     </w:p>
     <w:p/>
     <w:p/>
@@ -3094,7 +3158,7 @@
       <w:pPr>
         <w:pStyle w:val="berschrift1"/>
       </w:pPr>
-      <w:bookmarkStart w:id="13" w:name="_Toc527656452"/>
+      <w:bookmarkStart w:id="14" w:name="_Toc527656452"/>
       <w:r>
         <w:lastRenderedPageBreak/>
         <w:t>3</w:t>
@@ -3102,20 +3166,20 @@
       <w:r>
         <w:t xml:space="preserve"> Produkteinsatz</w:t>
       </w:r>
-      <w:bookmarkEnd w:id="13"/>
+      <w:bookmarkEnd w:id="14"/>
     </w:p>
     <w:p>
       <w:pPr>
         <w:pStyle w:val="berschrift2"/>
       </w:pPr>
-      <w:bookmarkStart w:id="14" w:name="_Toc527656453"/>
+      <w:bookmarkStart w:id="15" w:name="_Toc527656453"/>
       <w:r>
         <w:t>3</w:t>
       </w:r>
       <w:r>
         <w:t>.1 Anwendungsbereiche</w:t>
       </w:r>
-      <w:bookmarkEnd w:id="14"/>
+      <w:bookmarkEnd w:id="15"/>
     </w:p>
     <w:p/>
     <w:p>
@@ -3152,14 +3216,14 @@
       <w:pPr>
         <w:pStyle w:val="berschrift2"/>
       </w:pPr>
-      <w:bookmarkStart w:id="15" w:name="_Toc527656454"/>
+      <w:bookmarkStart w:id="16" w:name="_Toc527656454"/>
       <w:r>
         <w:t>3</w:t>
       </w:r>
       <w:r>
         <w:t>.2 Zielgruppen</w:t>
       </w:r>
-      <w:bookmarkEnd w:id="15"/>
+      <w:bookmarkEnd w:id="16"/>
     </w:p>
     <w:p/>
     <w:p>
@@ -3182,14 +3246,14 @@
       <w:pPr>
         <w:pStyle w:val="berschrift2"/>
       </w:pPr>
-      <w:bookmarkStart w:id="16" w:name="_Toc527656455"/>
+      <w:bookmarkStart w:id="17" w:name="_Toc527656455"/>
       <w:r>
         <w:t>3</w:t>
       </w:r>
       <w:r>
         <w:t>.3 Betriebsbedingung</w:t>
       </w:r>
-      <w:bookmarkEnd w:id="16"/>
+      <w:bookmarkEnd w:id="17"/>
     </w:p>
     <w:p/>
     <w:p>
@@ -3236,7 +3300,7 @@
       <w:pPr>
         <w:pStyle w:val="berschrift1"/>
       </w:pPr>
-      <w:bookmarkStart w:id="17" w:name="_Toc527656456"/>
+      <w:bookmarkStart w:id="18" w:name="_Toc527656456"/>
       <w:r>
         <w:lastRenderedPageBreak/>
         <w:t>4</w:t>
@@ -3244,20 +3308,20 @@
       <w:r>
         <w:t xml:space="preserve"> Produktübersicht</w:t>
       </w:r>
-      <w:bookmarkEnd w:id="17"/>
+      <w:bookmarkEnd w:id="18"/>
     </w:p>
     <w:p>
       <w:pPr>
         <w:pStyle w:val="berschrift2"/>
       </w:pPr>
-      <w:bookmarkStart w:id="18" w:name="_Toc527656457"/>
+      <w:bookmarkStart w:id="19" w:name="_Toc527656457"/>
       <w:r>
         <w:t>4</w:t>
       </w:r>
       <w:r>
         <w:t>.1 Kurze Produktübersicht</w:t>
       </w:r>
-      <w:bookmarkEnd w:id="18"/>
+      <w:bookmarkEnd w:id="19"/>
     </w:p>
     <w:p/>
     <w:p>
@@ -3430,7 +3494,7 @@
       <w:pPr>
         <w:pStyle w:val="berschrift2"/>
       </w:pPr>
-      <w:bookmarkStart w:id="19" w:name="_Toc527656458"/>
+      <w:bookmarkStart w:id="20" w:name="_Toc527656458"/>
       <w:r>
         <w:lastRenderedPageBreak/>
         <w:t>4</w:t>
@@ -3438,7 +3502,7 @@
       <w:r>
         <w:t>.2 UML-Diagramme</w:t>
       </w:r>
-      <w:bookmarkEnd w:id="19"/>
+      <w:bookmarkEnd w:id="20"/>
     </w:p>
     <w:p/>
     <w:p>
@@ -3491,7 +3555,7 @@
                                 <w:sz w:val="24"/>
                               </w:rPr>
                             </w:pPr>
-                            <w:bookmarkStart w:id="20" w:name="_Toc527656376"/>
+                            <w:bookmarkStart w:id="21" w:name="_Toc527656376"/>
                             <w:r>
                               <w:t xml:space="preserve">Abbildung </w:t>
                             </w:r>
@@ -3528,7 +3592,7 @@
                             <w:r>
                               <w:t xml:space="preserve"> Ablauf einer kompletten Synchronisation</w:t>
                             </w:r>
-                            <w:bookmarkEnd w:id="20"/>
+                            <w:bookmarkEnd w:id="21"/>
                           </w:p>
                         </w:txbxContent>
                       </wps:txbx>
@@ -3561,7 +3625,7 @@
                           <w:sz w:val="24"/>
                         </w:rPr>
                       </w:pPr>
-                      <w:bookmarkStart w:id="21" w:name="_Toc527656376"/>
+                      <w:bookmarkStart w:id="22" w:name="_Toc527656376"/>
                       <w:r>
                         <w:t xml:space="preserve">Abbildung </w:t>
                       </w:r>
@@ -3598,7 +3662,7 @@
                       <w:r>
                         <w:t xml:space="preserve"> Ablauf einer kompletten Synchronisation</w:t>
                       </w:r>
-                      <w:bookmarkEnd w:id="21"/>
+                      <w:bookmarkEnd w:id="22"/>
                     </w:p>
                   </w:txbxContent>
                 </v:textbox>
@@ -3636,7 +3700,7 @@
                     <pic:cNvPicPr/>
                   </pic:nvPicPr>
                   <pic:blipFill>
-                    <a:blip r:embed="rId11">
+                    <a:blip r:embed="rId12">
                       <a:extLst>
                         <a:ext uri="{28A0092B-C50C-407E-A947-70E740481C1C}">
                           <a14:useLocalDpi xmlns:a14="http://schemas.microsoft.com/office/drawing/2010/main" val="0"/>
@@ -3729,7 +3793,7 @@
                                 <w:sz w:val="24"/>
                               </w:rPr>
                             </w:pPr>
-                            <w:bookmarkStart w:id="22" w:name="_Toc527656377"/>
+                            <w:bookmarkStart w:id="23" w:name="_Toc527656377"/>
                             <w:r>
                               <w:t xml:space="preserve">Abbildung </w:t>
                             </w:r>
@@ -3769,7 +3833,7 @@
                             <w:r>
                               <w:t>exierung</w:t>
                             </w:r>
-                            <w:bookmarkEnd w:id="22"/>
+                            <w:bookmarkEnd w:id="23"/>
                           </w:p>
                         </w:txbxContent>
                       </wps:txbx>
@@ -3798,7 +3862,7 @@
                           <w:sz w:val="24"/>
                         </w:rPr>
                       </w:pPr>
-                      <w:bookmarkStart w:id="23" w:name="_Toc527656377"/>
+                      <w:bookmarkStart w:id="24" w:name="_Toc527656377"/>
                       <w:r>
                         <w:t xml:space="preserve">Abbildung </w:t>
                       </w:r>
@@ -3838,7 +3902,7 @@
                       <w:r>
                         <w:t>exierung</w:t>
                       </w:r>
-                      <w:bookmarkEnd w:id="23"/>
+                      <w:bookmarkEnd w:id="24"/>
                     </w:p>
                   </w:txbxContent>
                 </v:textbox>
@@ -3876,7 +3940,7 @@
                     <pic:cNvPicPr/>
                   </pic:nvPicPr>
                   <pic:blipFill>
-                    <a:blip r:embed="rId12">
+                    <a:blip r:embed="rId13">
                       <a:extLst>
                         <a:ext uri="{28A0092B-C50C-407E-A947-70E740481C1C}">
                           <a14:useLocalDpi xmlns:a14="http://schemas.microsoft.com/office/drawing/2010/main" val="0"/>
@@ -3973,7 +4037,7 @@
                                 <w:sz w:val="24"/>
                               </w:rPr>
                             </w:pPr>
-                            <w:bookmarkStart w:id="24" w:name="_Toc527656378"/>
+                            <w:bookmarkStart w:id="25" w:name="_Toc527656378"/>
                             <w:r>
                               <w:t xml:space="preserve">Abbildung </w:t>
                             </w:r>
@@ -4010,7 +4074,7 @@
                             <w:r>
                               <w:t xml:space="preserve"> Vergleich</w:t>
                             </w:r>
-                            <w:bookmarkEnd w:id="24"/>
+                            <w:bookmarkEnd w:id="25"/>
                           </w:p>
                         </w:txbxContent>
                       </wps:txbx>
@@ -4039,7 +4103,7 @@
                           <w:sz w:val="24"/>
                         </w:rPr>
                       </w:pPr>
-                      <w:bookmarkStart w:id="25" w:name="_Toc527656378"/>
+                      <w:bookmarkStart w:id="26" w:name="_Toc527656378"/>
                       <w:r>
                         <w:t xml:space="preserve">Abbildung </w:t>
                       </w:r>
@@ -4076,7 +4140,7 @@
                       <w:r>
                         <w:t xml:space="preserve"> Vergleich</w:t>
                       </w:r>
-                      <w:bookmarkEnd w:id="25"/>
+                      <w:bookmarkEnd w:id="26"/>
                     </w:p>
                   </w:txbxContent>
                 </v:textbox>
@@ -4114,7 +4178,7 @@
                     <pic:cNvPicPr/>
                   </pic:nvPicPr>
                   <pic:blipFill>
-                    <a:blip r:embed="rId13">
+                    <a:blip r:embed="rId14">
                       <a:extLst>
                         <a:ext uri="{28A0092B-C50C-407E-A947-70E740481C1C}">
                           <a14:useLocalDpi xmlns:a14="http://schemas.microsoft.com/office/drawing/2010/main" val="0"/>
@@ -4221,7 +4285,7 @@
                                 <w:sz w:val="24"/>
                               </w:rPr>
                             </w:pPr>
-                            <w:bookmarkStart w:id="26" w:name="_Toc527656379"/>
+                            <w:bookmarkStart w:id="27" w:name="_Toc527656379"/>
                             <w:r>
                               <w:t xml:space="preserve">Abbildung </w:t>
                             </w:r>
@@ -4258,7 +4322,7 @@
                             <w:r>
                               <w:t xml:space="preserve"> Synchronisierung</w:t>
                             </w:r>
-                            <w:bookmarkEnd w:id="26"/>
+                            <w:bookmarkEnd w:id="27"/>
                           </w:p>
                         </w:txbxContent>
                       </wps:txbx>
@@ -4287,7 +4351,7 @@
                           <w:sz w:val="24"/>
                         </w:rPr>
                       </w:pPr>
-                      <w:bookmarkStart w:id="27" w:name="_Toc527656379"/>
+                      <w:bookmarkStart w:id="28" w:name="_Toc527656379"/>
                       <w:r>
                         <w:t xml:space="preserve">Abbildung </w:t>
                       </w:r>
@@ -4324,7 +4388,7 @@
                       <w:r>
                         <w:t xml:space="preserve"> Synchronisierung</w:t>
                       </w:r>
-                      <w:bookmarkEnd w:id="27"/>
+                      <w:bookmarkEnd w:id="28"/>
                     </w:p>
                   </w:txbxContent>
                 </v:textbox>
@@ -4362,7 +4426,7 @@
                     <pic:cNvPicPr/>
                   </pic:nvPicPr>
                   <pic:blipFill>
-                    <a:blip r:embed="rId14">
+                    <a:blip r:embed="rId15">
                       <a:extLst>
                         <a:ext uri="{28A0092B-C50C-407E-A947-70E740481C1C}">
                           <a14:useLocalDpi xmlns:a14="http://schemas.microsoft.com/office/drawing/2010/main" val="0"/>
@@ -4406,7 +4470,7 @@
       <w:pPr>
         <w:pStyle w:val="berschrift2"/>
       </w:pPr>
-      <w:bookmarkStart w:id="28" w:name="_Toc527656459"/>
+      <w:bookmarkStart w:id="29" w:name="_Toc527656459"/>
       <w:r>
         <w:lastRenderedPageBreak/>
         <w:t>4</w:t>
@@ -4462,7 +4526,7 @@
                             <w:pPr>
                               <w:pStyle w:val="Beschriftung"/>
                             </w:pPr>
-                            <w:bookmarkStart w:id="29" w:name="_Toc527656380"/>
+                            <w:bookmarkStart w:id="30" w:name="_Toc527656380"/>
                             <w:r>
                               <w:t xml:space="preserve">Abbildung </w:t>
                             </w:r>
@@ -4507,7 +4571,7 @@
                             <w:r>
                               <w:t>)</w:t>
                             </w:r>
-                            <w:bookmarkEnd w:id="29"/>
+                            <w:bookmarkEnd w:id="30"/>
                           </w:p>
                         </w:txbxContent>
                       </wps:txbx>
@@ -4532,7 +4596,7 @@
                       <w:pPr>
                         <w:pStyle w:val="Beschriftung"/>
                       </w:pPr>
-                      <w:bookmarkStart w:id="30" w:name="_Toc527656380"/>
+                      <w:bookmarkStart w:id="31" w:name="_Toc527656380"/>
                       <w:r>
                         <w:t xml:space="preserve">Abbildung </w:t>
                       </w:r>
@@ -4577,7 +4641,7 @@
                       <w:r>
                         <w:t>)</w:t>
                       </w:r>
-                      <w:bookmarkEnd w:id="30"/>
+                      <w:bookmarkEnd w:id="31"/>
                     </w:p>
                   </w:txbxContent>
                 </v:textbox>
@@ -4615,7 +4679,7 @@
                     <pic:cNvPicPr/>
                   </pic:nvPicPr>
                   <pic:blipFill>
-                    <a:blip r:embed="rId15">
+                    <a:blip r:embed="rId16">
                       <a:extLst>
                         <a:ext uri="{28A0092B-C50C-407E-A947-70E740481C1C}">
                           <a14:useLocalDpi xmlns:a14="http://schemas.microsoft.com/office/drawing/2010/main" val="0"/>
@@ -4641,7 +4705,7 @@
           </wp:anchor>
         </w:drawing>
       </w:r>
-      <w:bookmarkEnd w:id="28"/>
+      <w:bookmarkEnd w:id="29"/>
     </w:p>
     <w:p/>
     <w:p>
@@ -4694,7 +4758,7 @@
                                 <w:color w:val="000000" w:themeColor="text1"/>
                               </w:rPr>
                             </w:pPr>
-                            <w:bookmarkStart w:id="31" w:name="_Toc527656381"/>
+                            <w:bookmarkStart w:id="32" w:name="_Toc527656381"/>
                             <w:r>
                               <w:t xml:space="preserve">Abbildung </w:t>
                             </w:r>
@@ -4735,7 +4799,7 @@
                             <w:r>
                               <w:t>FileSize</w:t>
                             </w:r>
-                            <w:bookmarkEnd w:id="31"/>
+                            <w:bookmarkEnd w:id="32"/>
                             <w:proofErr w:type="spellEnd"/>
                           </w:p>
                         </w:txbxContent>
@@ -4765,7 +4829,7 @@
                           <w:color w:val="000000" w:themeColor="text1"/>
                         </w:rPr>
                       </w:pPr>
-                      <w:bookmarkStart w:id="32" w:name="_Toc527656381"/>
+                      <w:bookmarkStart w:id="33" w:name="_Toc527656381"/>
                       <w:r>
                         <w:t xml:space="preserve">Abbildung </w:t>
                       </w:r>
@@ -4806,7 +4870,7 @@
                       <w:r>
                         <w:t>FileSize</w:t>
                       </w:r>
-                      <w:bookmarkEnd w:id="32"/>
+                      <w:bookmarkEnd w:id="33"/>
                       <w:proofErr w:type="spellEnd"/>
                     </w:p>
                   </w:txbxContent>
@@ -4845,7 +4909,7 @@
                     <pic:cNvPicPr/>
                   </pic:nvPicPr>
                   <pic:blipFill>
-                    <a:blip r:embed="rId16">
+                    <a:blip r:embed="rId17">
                       <a:extLst>
                         <a:ext uri="{28A0092B-C50C-407E-A947-70E740481C1C}">
                           <a14:useLocalDpi xmlns:a14="http://schemas.microsoft.com/office/drawing/2010/main" val="0"/>
@@ -4895,26 +4959,26 @@
       <w:pPr>
         <w:pStyle w:val="berschrift1"/>
       </w:pPr>
-      <w:bookmarkStart w:id="33" w:name="_Toc527614923"/>
-      <w:bookmarkStart w:id="34" w:name="_Toc527656460"/>
+      <w:bookmarkStart w:id="34" w:name="_Toc527614923"/>
+      <w:bookmarkStart w:id="35" w:name="_Toc527656460"/>
       <w:r>
         <w:lastRenderedPageBreak/>
         <w:t>5 Produktfunktionen</w:t>
       </w:r>
-      <w:bookmarkEnd w:id="33"/>
       <w:bookmarkEnd w:id="34"/>
+      <w:bookmarkEnd w:id="35"/>
     </w:p>
     <w:p>
       <w:pPr>
         <w:pStyle w:val="berschrift2"/>
       </w:pPr>
-      <w:bookmarkStart w:id="35" w:name="_Toc527614924"/>
-      <w:bookmarkStart w:id="36" w:name="_Toc527656461"/>
+      <w:bookmarkStart w:id="36" w:name="_Toc527614924"/>
+      <w:bookmarkStart w:id="37" w:name="_Toc527656461"/>
       <w:r>
         <w:t>5.1 Analysieren</w:t>
       </w:r>
-      <w:bookmarkEnd w:id="35"/>
       <w:bookmarkEnd w:id="36"/>
+      <w:bookmarkEnd w:id="37"/>
     </w:p>
     <w:p/>
     <w:p>
@@ -4941,13 +5005,13 @@
       <w:pPr>
         <w:pStyle w:val="berschrift2"/>
       </w:pPr>
-      <w:bookmarkStart w:id="37" w:name="_Toc527614925"/>
-      <w:bookmarkStart w:id="38" w:name="_Toc527656462"/>
+      <w:bookmarkStart w:id="38" w:name="_Toc527614925"/>
+      <w:bookmarkStart w:id="39" w:name="_Toc527656462"/>
       <w:r>
         <w:t>5.2 Vergleichen</w:t>
       </w:r>
-      <w:bookmarkEnd w:id="37"/>
       <w:bookmarkEnd w:id="38"/>
+      <w:bookmarkEnd w:id="39"/>
     </w:p>
     <w:p/>
     <w:p>
@@ -5023,14 +5087,14 @@
       <w:pPr>
         <w:pStyle w:val="berschrift2"/>
       </w:pPr>
-      <w:bookmarkStart w:id="39" w:name="_Toc527656463"/>
+      <w:bookmarkStart w:id="40" w:name="_Toc527656463"/>
       <w:r>
         <w:t>5</w:t>
       </w:r>
       <w:r>
         <w:t>.3 Synchronisierung</w:t>
       </w:r>
-      <w:bookmarkEnd w:id="39"/>
+      <w:bookmarkEnd w:id="40"/>
     </w:p>
     <w:p/>
     <w:p>
@@ -5097,14 +5161,14 @@
       <w:pPr>
         <w:pStyle w:val="berschrift2"/>
       </w:pPr>
-      <w:bookmarkStart w:id="40" w:name="_Toc527656464"/>
+      <w:bookmarkStart w:id="41" w:name="_Toc527656464"/>
       <w:r>
         <w:t>5</w:t>
       </w:r>
       <w:r>
         <w:t>.4 FTP-Verbindungen</w:t>
       </w:r>
-      <w:bookmarkEnd w:id="40"/>
+      <w:bookmarkEnd w:id="41"/>
     </w:p>
     <w:p/>
     <w:p>
@@ -5201,7 +5265,7 @@
       <w:pPr>
         <w:pStyle w:val="berschrift2"/>
       </w:pPr>
-      <w:bookmarkStart w:id="41" w:name="_Toc527656465"/>
+      <w:bookmarkStart w:id="42" w:name="_Toc527656465"/>
       <w:r>
         <w:t>5</w:t>
       </w:r>
@@ -5219,7 +5283,7 @@
       <w:r>
         <w:t>Betrieb</w:t>
       </w:r>
-      <w:bookmarkEnd w:id="41"/>
+      <w:bookmarkEnd w:id="42"/>
     </w:p>
     <w:p/>
     <w:p>
@@ -5301,7 +5365,7 @@
       <w:pPr>
         <w:pStyle w:val="berschrift1"/>
       </w:pPr>
-      <w:bookmarkStart w:id="42" w:name="_Toc527656466"/>
+      <w:bookmarkStart w:id="43" w:name="_Toc527656466"/>
       <w:r>
         <w:lastRenderedPageBreak/>
         <w:t>6</w:t>
@@ -5309,7 +5373,7 @@
       <w:r>
         <w:t xml:space="preserve"> Benutzeroberfläche</w:t>
       </w:r>
-      <w:bookmarkEnd w:id="42"/>
+      <w:bookmarkEnd w:id="43"/>
     </w:p>
     <w:p>
       <w:r>
@@ -5380,7 +5444,7 @@
                     </pic:cNvPicPr>
                   </pic:nvPicPr>
                   <pic:blipFill>
-                    <a:blip r:embed="rId17">
+                    <a:blip r:embed="rId18">
                       <a:extLst>
                         <a:ext uri="{28A0092B-C50C-407E-A947-70E740481C1C}">
                           <a14:useLocalDpi xmlns:a14="http://schemas.microsoft.com/office/drawing/2010/main" val="0"/>
@@ -5416,7 +5480,7 @@
       <w:pPr>
         <w:pStyle w:val="Beschriftung"/>
       </w:pPr>
-      <w:bookmarkStart w:id="43" w:name="_Toc527656382"/>
+      <w:bookmarkStart w:id="44" w:name="_Toc527656382"/>
       <w:r>
         <w:t xml:space="preserve">Abbildung </w:t>
       </w:r>
@@ -5453,7 +5517,7 @@
       <w:r>
         <w:t xml:space="preserve"> Hauptseite</w:t>
       </w:r>
-      <w:bookmarkEnd w:id="43"/>
+      <w:bookmarkEnd w:id="44"/>
     </w:p>
     <w:p/>
     <w:p>
@@ -5529,7 +5593,7 @@
                     </pic:cNvPicPr>
                   </pic:nvPicPr>
                   <pic:blipFill>
-                    <a:blip r:embed="rId18">
+                    <a:blip r:embed="rId19">
                       <a:extLst>
                         <a:ext uri="{28A0092B-C50C-407E-A947-70E740481C1C}">
                           <a14:useLocalDpi xmlns:a14="http://schemas.microsoft.com/office/drawing/2010/main" val="0"/>
@@ -5565,7 +5629,7 @@
       <w:pPr>
         <w:pStyle w:val="Beschriftung"/>
       </w:pPr>
-      <w:bookmarkStart w:id="44" w:name="_Toc527656383"/>
+      <w:bookmarkStart w:id="45" w:name="_Toc527656383"/>
       <w:r>
         <w:t xml:space="preserve">Abbildung </w:t>
       </w:r>
@@ -5611,7 +5675,7 @@
       <w:r>
         <w:t>“</w:t>
       </w:r>
-      <w:bookmarkEnd w:id="44"/>
+      <w:bookmarkEnd w:id="45"/>
     </w:p>
     <w:p/>
     <w:p>
@@ -5673,7 +5737,7 @@
                     </pic:cNvPicPr>
                   </pic:nvPicPr>
                   <pic:blipFill>
-                    <a:blip r:embed="rId19">
+                    <a:blip r:embed="rId20">
                       <a:extLst>
                         <a:ext uri="{28A0092B-C50C-407E-A947-70E740481C1C}">
                           <a14:useLocalDpi xmlns:a14="http://schemas.microsoft.com/office/drawing/2010/main" val="0"/>
@@ -5710,7 +5774,7 @@
         <w:pStyle w:val="Beschriftung"/>
         <w:ind w:left="708" w:hanging="708"/>
       </w:pPr>
-      <w:bookmarkStart w:id="45" w:name="_Toc527656384"/>
+      <w:bookmarkStart w:id="46" w:name="_Toc527656384"/>
       <w:r>
         <w:t xml:space="preserve">Abbildung </w:t>
       </w:r>
@@ -5756,7 +5820,7 @@
       <w:r>
         <w:t>“</w:t>
       </w:r>
-      <w:bookmarkEnd w:id="45"/>
+      <w:bookmarkEnd w:id="46"/>
     </w:p>
     <w:p/>
     <w:p>
@@ -5849,7 +5913,7 @@
                     </pic:cNvPicPr>
                   </pic:nvPicPr>
                   <pic:blipFill>
-                    <a:blip r:embed="rId20">
+                    <a:blip r:embed="rId21">
                       <a:extLst>
                         <a:ext uri="{28A0092B-C50C-407E-A947-70E740481C1C}">
                           <a14:useLocalDpi xmlns:a14="http://schemas.microsoft.com/office/drawing/2010/main" val="0"/>
@@ -5885,7 +5949,7 @@
       <w:pPr>
         <w:pStyle w:val="Beschriftung"/>
       </w:pPr>
-      <w:bookmarkStart w:id="46" w:name="_Toc527656385"/>
+      <w:bookmarkStart w:id="47" w:name="_Toc527656385"/>
       <w:r>
         <w:t xml:space="preserve">Abbildung </w:t>
       </w:r>
@@ -5931,7 +5995,7 @@
       <w:r>
         <w:t>“</w:t>
       </w:r>
-      <w:bookmarkEnd w:id="46"/>
+      <w:bookmarkEnd w:id="47"/>
     </w:p>
     <w:p/>
     <w:p>
@@ -6004,7 +6068,7 @@
                     </pic:cNvPicPr>
                   </pic:nvPicPr>
                   <pic:blipFill>
-                    <a:blip r:embed="rId21">
+                    <a:blip r:embed="rId22">
                       <a:extLst>
                         <a:ext uri="{28A0092B-C50C-407E-A947-70E740481C1C}">
                           <a14:useLocalDpi xmlns:a14="http://schemas.microsoft.com/office/drawing/2010/main" val="0"/>
@@ -6047,7 +6111,7 @@
           <w:szCs w:val="32"/>
         </w:rPr>
       </w:pPr>
-      <w:bookmarkStart w:id="47" w:name="_Toc527656386"/>
+      <w:bookmarkStart w:id="48" w:name="_Toc527656386"/>
       <w:r>
         <w:t xml:space="preserve">Abbildung </w:t>
       </w:r>
@@ -6093,7 +6157,7 @@
       <w:r>
         <w:t>“</w:t>
       </w:r>
-      <w:bookmarkEnd w:id="47"/>
+      <w:bookmarkEnd w:id="48"/>
     </w:p>
     <w:p/>
     <w:p>
@@ -6154,12 +6218,7 @@
         <w:t xml:space="preserve"> Durch Letzteres wird der Button Auto-Synchronisierung in Abbildung </w:t>
       </w:r>
       <w:r>
-        <w:t>10</w:t>
-      </w:r>
-      <w:bookmarkStart w:id="48" w:name="_GoBack"/>
-      <w:bookmarkEnd w:id="48"/>
-      <w:r>
-        <w:t xml:space="preserve"> </w:t>
+        <w:t xml:space="preserve">10 </w:t>
       </w:r>
       <w:r>
         <w:t>aktiv geschalten.</w:t>
@@ -6473,7 +6532,7 @@
           <w:lang w:eastAsia="de-DE"/>
         </w:rPr>
       </w:pPr>
-      <w:hyperlink r:id="rId22" w:anchor="_Toc527656376" w:history="1">
+      <w:hyperlink r:id="rId23" w:anchor="_Toc527656376" w:history="1">
         <w:r>
           <w:rPr>
             <w:rStyle w:val="Hyperlink"/>
@@ -6544,7 +6603,7 @@
           <w:lang w:eastAsia="de-DE"/>
         </w:rPr>
       </w:pPr>
-      <w:hyperlink r:id="rId23" w:anchor="_Toc527656377" w:history="1">
+      <w:hyperlink r:id="rId24" w:anchor="_Toc527656377" w:history="1">
         <w:r>
           <w:rPr>
             <w:rStyle w:val="Hyperlink"/>
@@ -6615,7 +6674,7 @@
           <w:lang w:eastAsia="de-DE"/>
         </w:rPr>
       </w:pPr>
-      <w:hyperlink r:id="rId24" w:anchor="_Toc527656378" w:history="1">
+      <w:hyperlink r:id="rId25" w:anchor="_Toc527656378" w:history="1">
         <w:r>
           <w:rPr>
             <w:rStyle w:val="Hyperlink"/>
@@ -6686,7 +6745,7 @@
           <w:lang w:eastAsia="de-DE"/>
         </w:rPr>
       </w:pPr>
-      <w:hyperlink r:id="rId25" w:anchor="_Toc527656379" w:history="1">
+      <w:hyperlink r:id="rId26" w:anchor="_Toc527656379" w:history="1">
         <w:r>
           <w:rPr>
             <w:rStyle w:val="Hyperlink"/>
@@ -6757,7 +6816,7 @@
           <w:lang w:eastAsia="de-DE"/>
         </w:rPr>
       </w:pPr>
-      <w:hyperlink r:id="rId26" w:anchor="_Toc527656380" w:history="1">
+      <w:hyperlink r:id="rId27" w:anchor="_Toc527656380" w:history="1">
         <w:r>
           <w:rPr>
             <w:rStyle w:val="Hyperlink"/>
@@ -6828,7 +6887,7 @@
           <w:lang w:eastAsia="de-DE"/>
         </w:rPr>
       </w:pPr>
-      <w:hyperlink r:id="rId27" w:anchor="_Toc527656381" w:history="1">
+      <w:hyperlink r:id="rId28" w:anchor="_Toc527656381" w:history="1">
         <w:r>
           <w:rPr>
             <w:rStyle w:val="Hyperlink"/>
@@ -7250,9 +7309,9 @@
       </w:r>
     </w:p>
     <w:sectPr>
-      <w:headerReference w:type="default" r:id="rId28"/>
-      <w:footerReference w:type="default" r:id="rId29"/>
-      <w:footerReference w:type="first" r:id="rId30"/>
+      <w:headerReference w:type="default" r:id="rId29"/>
+      <w:footerReference w:type="default" r:id="rId30"/>
+      <w:footerReference w:type="first" r:id="rId31"/>
       <w:pgSz w:w="11906" w:h="16838"/>
       <w:pgMar w:top="1418" w:right="1134" w:bottom="1134" w:left="1701" w:header="709" w:footer="709" w:gutter="0"/>
       <w:cols w:space="708"/>
@@ -8649,7 +8708,7 @@
 </file>
 
 <file path=customXml/itemProps1.xml><?xml version="1.0" encoding="utf-8"?>
-<ds:datastoreItem xmlns:ds="http://schemas.openxmlformats.org/officeDocument/2006/customXml" ds:itemID="{9CA2428E-A734-4C74-B166-EEB971AE023F}">
+<ds:datastoreItem xmlns:ds="http://schemas.openxmlformats.org/officeDocument/2006/customXml" ds:itemID="{E92448D9-FB9F-4B95-9D4D-C0FEB8C9B16F}">
   <ds:schemaRefs>
     <ds:schemaRef ds:uri="http://schemas.openxmlformats.org/officeDocument/2006/bibliography"/>
   </ds:schemaRefs>

</xml_diff>

<commit_message>
updated last time Pflichtenheft.docx
</commit_message>
<xml_diff>
--- a/docs/Pflichtenheft.docx
+++ b/docs/Pflichtenheft.docx
@@ -65,17 +65,8 @@
           <w:b/>
           <w:sz w:val="40"/>
         </w:rPr>
-        <w:t xml:space="preserve">Pflichtenheft </w:t>
-      </w:r>
-      <w:proofErr w:type="spellStart"/>
-      <w:r>
-        <w:rPr>
-          <w:b/>
-          <w:sz w:val="40"/>
-        </w:rPr>
-        <w:t>QuixSync</w:t>
-      </w:r>
-      <w:proofErr w:type="spellEnd"/>
+        <w:t>Pflichtenheft QuixSync</w:t>
+      </w:r>
     </w:p>
     <w:p>
       <w:pPr>
@@ -179,8 +170,6 @@
       <w:r>
         <w:t>“</w:t>
       </w:r>
-      <w:bookmarkStart w:id="0" w:name="_GoBack"/>
-      <w:bookmarkEnd w:id="0"/>
       <w:r>
         <w:t xml:space="preserve"> im fünften Semester</w:t>
       </w:r>
@@ -236,15 +225,7 @@
       </w:r>
       <w:r>
         <w:tab/>
-        <w:t xml:space="preserve">Chris </w:t>
-      </w:r>
-      <w:proofErr w:type="spellStart"/>
-      <w:r>
-        <w:t>Sembritzki</w:t>
-      </w:r>
-      <w:proofErr w:type="spellEnd"/>
-      <w:r>
-        <w:t xml:space="preserve">, </w:t>
+        <w:t xml:space="preserve">Chris Sembritzki, </w:t>
       </w:r>
       <w:r>
         <w:tab/>
@@ -345,7 +326,7 @@
           <w:r>
             <w:fldChar w:fldCharType="separate"/>
           </w:r>
-          <w:hyperlink w:anchor="_Toc527656442" w:history="1">
+          <w:hyperlink w:anchor="_Toc527712121" w:history="1">
             <w:r>
               <w:rPr>
                 <w:rStyle w:val="Hyperlink"/>
@@ -372,7 +353,7 @@
                 <w:noProof/>
                 <w:webHidden/>
               </w:rPr>
-              <w:instrText xml:space="preserve"> PAGEREF _Toc527656442 \h </w:instrText>
+              <w:instrText xml:space="preserve"> PAGEREF _Toc527712121 \h </w:instrText>
             </w:r>
             <w:r>
               <w:rPr>
@@ -416,7 +397,7 @@
               <w:lang w:eastAsia="de-DE"/>
             </w:rPr>
           </w:pPr>
-          <w:hyperlink w:anchor="_Toc527656443" w:history="1">
+          <w:hyperlink w:anchor="_Toc527712122" w:history="1">
             <w:r>
               <w:rPr>
                 <w:rStyle w:val="Hyperlink"/>
@@ -443,7 +424,7 @@
                 <w:noProof/>
                 <w:webHidden/>
               </w:rPr>
-              <w:instrText xml:space="preserve"> PAGEREF _Toc527656443 \h </w:instrText>
+              <w:instrText xml:space="preserve"> PAGEREF _Toc527712122 \h </w:instrText>
             </w:r>
             <w:r>
               <w:rPr>
@@ -487,7 +468,7 @@
               <w:lang w:eastAsia="de-DE"/>
             </w:rPr>
           </w:pPr>
-          <w:hyperlink w:anchor="_Toc527656444" w:history="1">
+          <w:hyperlink w:anchor="_Toc527712123" w:history="1">
             <w:r>
               <w:rPr>
                 <w:rStyle w:val="Hyperlink"/>
@@ -514,7 +495,7 @@
                 <w:noProof/>
                 <w:webHidden/>
               </w:rPr>
-              <w:instrText xml:space="preserve"> PAGEREF _Toc527656444 \h </w:instrText>
+              <w:instrText xml:space="preserve"> PAGEREF _Toc527712123 \h </w:instrText>
             </w:r>
             <w:r>
               <w:rPr>
@@ -558,7 +539,7 @@
               <w:lang w:eastAsia="de-DE"/>
             </w:rPr>
           </w:pPr>
-          <w:hyperlink w:anchor="_Toc527656445" w:history="1">
+          <w:hyperlink w:anchor="_Toc527712124" w:history="1">
             <w:r>
               <w:rPr>
                 <w:rStyle w:val="Hyperlink"/>
@@ -585,7 +566,7 @@
                 <w:noProof/>
                 <w:webHidden/>
               </w:rPr>
-              <w:instrText xml:space="preserve"> PAGEREF _Toc527656445 \h </w:instrText>
+              <w:instrText xml:space="preserve"> PAGEREF _Toc527712124 \h </w:instrText>
             </w:r>
             <w:r>
               <w:rPr>
@@ -629,7 +610,7 @@
               <w:lang w:eastAsia="de-DE"/>
             </w:rPr>
           </w:pPr>
-          <w:hyperlink w:anchor="_Toc527656446" w:history="1">
+          <w:hyperlink w:anchor="_Toc527712125" w:history="1">
             <w:r>
               <w:rPr>
                 <w:rStyle w:val="Hyperlink"/>
@@ -656,7 +637,7 @@
                 <w:noProof/>
                 <w:webHidden/>
               </w:rPr>
-              <w:instrText xml:space="preserve"> PAGEREF _Toc527656446 \h </w:instrText>
+              <w:instrText xml:space="preserve"> PAGEREF _Toc527712125 \h </w:instrText>
             </w:r>
             <w:r>
               <w:rPr>
@@ -700,7 +681,7 @@
               <w:lang w:eastAsia="de-DE"/>
             </w:rPr>
           </w:pPr>
-          <w:hyperlink w:anchor="_Toc527656447" w:history="1">
+          <w:hyperlink w:anchor="_Toc527712126" w:history="1">
             <w:r>
               <w:rPr>
                 <w:rStyle w:val="Hyperlink"/>
@@ -727,7 +708,7 @@
                 <w:noProof/>
                 <w:webHidden/>
               </w:rPr>
-              <w:instrText xml:space="preserve"> PAGEREF _Toc527656447 \h </w:instrText>
+              <w:instrText xml:space="preserve"> PAGEREF _Toc527712126 \h </w:instrText>
             </w:r>
             <w:r>
               <w:rPr>
@@ -771,7 +752,7 @@
               <w:lang w:eastAsia="de-DE"/>
             </w:rPr>
           </w:pPr>
-          <w:hyperlink w:anchor="_Toc527656448" w:history="1">
+          <w:hyperlink w:anchor="_Toc527712127" w:history="1">
             <w:r>
               <w:rPr>
                 <w:rStyle w:val="Hyperlink"/>
@@ -798,7 +779,7 @@
                 <w:noProof/>
                 <w:webHidden/>
               </w:rPr>
-              <w:instrText xml:space="preserve"> PAGEREF _Toc527656448 \h </w:instrText>
+              <w:instrText xml:space="preserve"> PAGEREF _Toc527712127 \h </w:instrText>
             </w:r>
             <w:r>
               <w:rPr>
@@ -842,7 +823,7 @@
               <w:lang w:eastAsia="de-DE"/>
             </w:rPr>
           </w:pPr>
-          <w:hyperlink w:anchor="_Toc527656449" w:history="1">
+          <w:hyperlink w:anchor="_Toc527712128" w:history="1">
             <w:r>
               <w:rPr>
                 <w:rStyle w:val="Hyperlink"/>
@@ -869,7 +850,7 @@
                 <w:noProof/>
                 <w:webHidden/>
               </w:rPr>
-              <w:instrText xml:space="preserve"> PAGEREF _Toc527656449 \h </w:instrText>
+              <w:instrText xml:space="preserve"> PAGEREF _Toc527712128 \h </w:instrText>
             </w:r>
             <w:r>
               <w:rPr>
@@ -913,7 +894,7 @@
               <w:lang w:eastAsia="de-DE"/>
             </w:rPr>
           </w:pPr>
-          <w:hyperlink w:anchor="_Toc527656450" w:history="1">
+          <w:hyperlink w:anchor="_Toc527712129" w:history="1">
             <w:r>
               <w:rPr>
                 <w:rStyle w:val="Hyperlink"/>
@@ -940,7 +921,7 @@
                 <w:noProof/>
                 <w:webHidden/>
               </w:rPr>
-              <w:instrText xml:space="preserve"> PAGEREF _Toc527656450 \h </w:instrText>
+              <w:instrText xml:space="preserve"> PAGEREF _Toc527712129 \h </w:instrText>
             </w:r>
             <w:r>
               <w:rPr>
@@ -984,7 +965,7 @@
               <w:lang w:eastAsia="de-DE"/>
             </w:rPr>
           </w:pPr>
-          <w:hyperlink w:anchor="_Toc527656451" w:history="1">
+          <w:hyperlink w:anchor="_Toc527712130" w:history="1">
             <w:r>
               <w:rPr>
                 <w:rStyle w:val="Hyperlink"/>
@@ -1011,7 +992,7 @@
                 <w:noProof/>
                 <w:webHidden/>
               </w:rPr>
-              <w:instrText xml:space="preserve"> PAGEREF _Toc527656451 \h </w:instrText>
+              <w:instrText xml:space="preserve"> PAGEREF _Toc527712130 \h </w:instrText>
             </w:r>
             <w:r>
               <w:rPr>
@@ -1055,7 +1036,7 @@
               <w:lang w:eastAsia="de-DE"/>
             </w:rPr>
           </w:pPr>
-          <w:hyperlink w:anchor="_Toc527656452" w:history="1">
+          <w:hyperlink w:anchor="_Toc527712131" w:history="1">
             <w:r>
               <w:rPr>
                 <w:rStyle w:val="Hyperlink"/>
@@ -1082,7 +1063,7 @@
                 <w:noProof/>
                 <w:webHidden/>
               </w:rPr>
-              <w:instrText xml:space="preserve"> PAGEREF _Toc527656452 \h </w:instrText>
+              <w:instrText xml:space="preserve"> PAGEREF _Toc527712131 \h </w:instrText>
             </w:r>
             <w:r>
               <w:rPr>
@@ -1126,7 +1107,7 @@
               <w:lang w:eastAsia="de-DE"/>
             </w:rPr>
           </w:pPr>
-          <w:hyperlink w:anchor="_Toc527656453" w:history="1">
+          <w:hyperlink w:anchor="_Toc527712132" w:history="1">
             <w:r>
               <w:rPr>
                 <w:rStyle w:val="Hyperlink"/>
@@ -1153,7 +1134,7 @@
                 <w:noProof/>
                 <w:webHidden/>
               </w:rPr>
-              <w:instrText xml:space="preserve"> PAGEREF _Toc527656453 \h </w:instrText>
+              <w:instrText xml:space="preserve"> PAGEREF _Toc527712132 \h </w:instrText>
             </w:r>
             <w:r>
               <w:rPr>
@@ -1197,7 +1178,7 @@
               <w:lang w:eastAsia="de-DE"/>
             </w:rPr>
           </w:pPr>
-          <w:hyperlink w:anchor="_Toc527656454" w:history="1">
+          <w:hyperlink w:anchor="_Toc527712133" w:history="1">
             <w:r>
               <w:rPr>
                 <w:rStyle w:val="Hyperlink"/>
@@ -1224,7 +1205,7 @@
                 <w:noProof/>
                 <w:webHidden/>
               </w:rPr>
-              <w:instrText xml:space="preserve"> PAGEREF _Toc527656454 \h </w:instrText>
+              <w:instrText xml:space="preserve"> PAGEREF _Toc527712133 \h </w:instrText>
             </w:r>
             <w:r>
               <w:rPr>
@@ -1268,7 +1249,7 @@
               <w:lang w:eastAsia="de-DE"/>
             </w:rPr>
           </w:pPr>
-          <w:hyperlink w:anchor="_Toc527656455" w:history="1">
+          <w:hyperlink w:anchor="_Toc527712134" w:history="1">
             <w:r>
               <w:rPr>
                 <w:rStyle w:val="Hyperlink"/>
@@ -1295,7 +1276,7 @@
                 <w:noProof/>
                 <w:webHidden/>
               </w:rPr>
-              <w:instrText xml:space="preserve"> PAGEREF _Toc527656455 \h </w:instrText>
+              <w:instrText xml:space="preserve"> PAGEREF _Toc527712134 \h </w:instrText>
             </w:r>
             <w:r>
               <w:rPr>
@@ -1339,7 +1320,7 @@
               <w:lang w:eastAsia="de-DE"/>
             </w:rPr>
           </w:pPr>
-          <w:hyperlink w:anchor="_Toc527656456" w:history="1">
+          <w:hyperlink w:anchor="_Toc527712135" w:history="1">
             <w:r>
               <w:rPr>
                 <w:rStyle w:val="Hyperlink"/>
@@ -1366,7 +1347,7 @@
                 <w:noProof/>
                 <w:webHidden/>
               </w:rPr>
-              <w:instrText xml:space="preserve"> PAGEREF _Toc527656456 \h </w:instrText>
+              <w:instrText xml:space="preserve"> PAGEREF _Toc527712135 \h </w:instrText>
             </w:r>
             <w:r>
               <w:rPr>
@@ -1410,7 +1391,7 @@
               <w:lang w:eastAsia="de-DE"/>
             </w:rPr>
           </w:pPr>
-          <w:hyperlink w:anchor="_Toc527656457" w:history="1">
+          <w:hyperlink w:anchor="_Toc527712136" w:history="1">
             <w:r>
               <w:rPr>
                 <w:rStyle w:val="Hyperlink"/>
@@ -1437,7 +1418,7 @@
                 <w:noProof/>
                 <w:webHidden/>
               </w:rPr>
-              <w:instrText xml:space="preserve"> PAGEREF _Toc527656457 \h </w:instrText>
+              <w:instrText xml:space="preserve"> PAGEREF _Toc527712136 \h </w:instrText>
             </w:r>
             <w:r>
               <w:rPr>
@@ -1481,7 +1462,7 @@
               <w:lang w:eastAsia="de-DE"/>
             </w:rPr>
           </w:pPr>
-          <w:hyperlink w:anchor="_Toc527656458" w:history="1">
+          <w:hyperlink w:anchor="_Toc527712137" w:history="1">
             <w:r>
               <w:rPr>
                 <w:rStyle w:val="Hyperlink"/>
@@ -1508,7 +1489,7 @@
                 <w:noProof/>
                 <w:webHidden/>
               </w:rPr>
-              <w:instrText xml:space="preserve"> PAGEREF _Toc527656458 \h </w:instrText>
+              <w:instrText xml:space="preserve"> PAGEREF _Toc527712137 \h </w:instrText>
             </w:r>
             <w:r>
               <w:rPr>
@@ -1552,7 +1533,7 @@
               <w:lang w:eastAsia="de-DE"/>
             </w:rPr>
           </w:pPr>
-          <w:hyperlink w:anchor="_Toc527656459" w:history="1">
+          <w:hyperlink w:anchor="_Toc527712138" w:history="1">
             <w:r>
               <w:rPr>
                 <w:rStyle w:val="Hyperlink"/>
@@ -1579,7 +1560,7 @@
                 <w:noProof/>
                 <w:webHidden/>
               </w:rPr>
-              <w:instrText xml:space="preserve"> PAGEREF _Toc527656459 \h </w:instrText>
+              <w:instrText xml:space="preserve"> PAGEREF _Toc527712138 \h </w:instrText>
             </w:r>
             <w:r>
               <w:rPr>
@@ -1623,7 +1604,7 @@
               <w:lang w:eastAsia="de-DE"/>
             </w:rPr>
           </w:pPr>
-          <w:hyperlink w:anchor="_Toc527656460" w:history="1">
+          <w:hyperlink w:anchor="_Toc527712139" w:history="1">
             <w:r>
               <w:rPr>
                 <w:rStyle w:val="Hyperlink"/>
@@ -1650,7 +1631,7 @@
                 <w:noProof/>
                 <w:webHidden/>
               </w:rPr>
-              <w:instrText xml:space="preserve"> PAGEREF _Toc527656460 \h </w:instrText>
+              <w:instrText xml:space="preserve"> PAGEREF _Toc527712139 \h </w:instrText>
             </w:r>
             <w:r>
               <w:rPr>
@@ -1694,7 +1675,7 @@
               <w:lang w:eastAsia="de-DE"/>
             </w:rPr>
           </w:pPr>
-          <w:hyperlink w:anchor="_Toc527656461" w:history="1">
+          <w:hyperlink w:anchor="_Toc527712140" w:history="1">
             <w:r>
               <w:rPr>
                 <w:rStyle w:val="Hyperlink"/>
@@ -1721,7 +1702,7 @@
                 <w:noProof/>
                 <w:webHidden/>
               </w:rPr>
-              <w:instrText xml:space="preserve"> PAGEREF _Toc527656461 \h </w:instrText>
+              <w:instrText xml:space="preserve"> PAGEREF _Toc527712140 \h </w:instrText>
             </w:r>
             <w:r>
               <w:rPr>
@@ -1765,7 +1746,7 @@
               <w:lang w:eastAsia="de-DE"/>
             </w:rPr>
           </w:pPr>
-          <w:hyperlink w:anchor="_Toc527656462" w:history="1">
+          <w:hyperlink w:anchor="_Toc527712141" w:history="1">
             <w:r>
               <w:rPr>
                 <w:rStyle w:val="Hyperlink"/>
@@ -1792,7 +1773,7 @@
                 <w:noProof/>
                 <w:webHidden/>
               </w:rPr>
-              <w:instrText xml:space="preserve"> PAGEREF _Toc527656462 \h </w:instrText>
+              <w:instrText xml:space="preserve"> PAGEREF _Toc527712141 \h </w:instrText>
             </w:r>
             <w:r>
               <w:rPr>
@@ -1836,7 +1817,7 @@
               <w:lang w:eastAsia="de-DE"/>
             </w:rPr>
           </w:pPr>
-          <w:hyperlink w:anchor="_Toc527656463" w:history="1">
+          <w:hyperlink w:anchor="_Toc527712142" w:history="1">
             <w:r>
               <w:rPr>
                 <w:rStyle w:val="Hyperlink"/>
@@ -1863,7 +1844,7 @@
                 <w:noProof/>
                 <w:webHidden/>
               </w:rPr>
-              <w:instrText xml:space="preserve"> PAGEREF _Toc527656463 \h </w:instrText>
+              <w:instrText xml:space="preserve"> PAGEREF _Toc527712142 \h </w:instrText>
             </w:r>
             <w:r>
               <w:rPr>
@@ -1907,7 +1888,7 @@
               <w:lang w:eastAsia="de-DE"/>
             </w:rPr>
           </w:pPr>
-          <w:hyperlink w:anchor="_Toc527656464" w:history="1">
+          <w:hyperlink w:anchor="_Toc527712143" w:history="1">
             <w:r>
               <w:rPr>
                 <w:rStyle w:val="Hyperlink"/>
@@ -1934,7 +1915,7 @@
                 <w:noProof/>
                 <w:webHidden/>
               </w:rPr>
-              <w:instrText xml:space="preserve"> PAGEREF _Toc527656464 \h </w:instrText>
+              <w:instrText xml:space="preserve"> PAGEREF _Toc527712143 \h </w:instrText>
             </w:r>
             <w:r>
               <w:rPr>
@@ -1978,7 +1959,7 @@
               <w:lang w:eastAsia="de-DE"/>
             </w:rPr>
           </w:pPr>
-          <w:hyperlink w:anchor="_Toc527656465" w:history="1">
+          <w:hyperlink w:anchor="_Toc527712144" w:history="1">
             <w:r>
               <w:rPr>
                 <w:rStyle w:val="Hyperlink"/>
@@ -2005,7 +1986,7 @@
                 <w:noProof/>
                 <w:webHidden/>
               </w:rPr>
-              <w:instrText xml:space="preserve"> PAGEREF _Toc527656465 \h </w:instrText>
+              <w:instrText xml:space="preserve"> PAGEREF _Toc527712144 \h </w:instrText>
             </w:r>
             <w:r>
               <w:rPr>
@@ -2049,7 +2030,7 @@
               <w:lang w:eastAsia="de-DE"/>
             </w:rPr>
           </w:pPr>
-          <w:hyperlink w:anchor="_Toc527656466" w:history="1">
+          <w:hyperlink w:anchor="_Toc527712145" w:history="1">
             <w:r>
               <w:rPr>
                 <w:rStyle w:val="Hyperlink"/>
@@ -2076,7 +2057,7 @@
                 <w:noProof/>
                 <w:webHidden/>
               </w:rPr>
-              <w:instrText xml:space="preserve"> PAGEREF _Toc527656466 \h </w:instrText>
+              <w:instrText xml:space="preserve"> PAGEREF _Toc527712145 \h </w:instrText>
             </w:r>
             <w:r>
               <w:rPr>
@@ -2120,7 +2101,7 @@
               <w:lang w:eastAsia="de-DE"/>
             </w:rPr>
           </w:pPr>
-          <w:hyperlink w:anchor="_Toc527656467" w:history="1">
+          <w:hyperlink w:anchor="_Toc527712146" w:history="1">
             <w:r>
               <w:rPr>
                 <w:rStyle w:val="Hyperlink"/>
@@ -2147,7 +2128,7 @@
                 <w:noProof/>
                 <w:webHidden/>
               </w:rPr>
-              <w:instrText xml:space="preserve"> PAGEREF _Toc527656467 \h </w:instrText>
+              <w:instrText xml:space="preserve"> PAGEREF _Toc527712146 \h </w:instrText>
             </w:r>
             <w:r>
               <w:rPr>
@@ -2199,7 +2180,7 @@
       <w:pPr>
         <w:pStyle w:val="berschrift1"/>
       </w:pPr>
-      <w:bookmarkStart w:id="1" w:name="_Toc527656442"/>
+      <w:bookmarkStart w:id="0" w:name="_Toc527712121"/>
       <w:r>
         <w:lastRenderedPageBreak/>
         <w:t>1</w:t>
@@ -2207,20 +2188,20 @@
       <w:r>
         <w:t xml:space="preserve"> Auftrag</w:t>
       </w:r>
+      <w:bookmarkEnd w:id="0"/>
+    </w:p>
+    <w:p>
+      <w:pPr>
+        <w:pStyle w:val="berschrift2"/>
+      </w:pPr>
+      <w:bookmarkStart w:id="1" w:name="_Toc527712122"/>
+      <w:r>
+        <w:t>1</w:t>
+      </w:r>
+      <w:r>
+        <w:t>.1 Beteiligte Personen</w:t>
+      </w:r>
       <w:bookmarkEnd w:id="1"/>
-    </w:p>
-    <w:p>
-      <w:pPr>
-        <w:pStyle w:val="berschrift2"/>
-      </w:pPr>
-      <w:bookmarkStart w:id="2" w:name="_Toc527656443"/>
-      <w:r>
-        <w:t>1</w:t>
-      </w:r>
-      <w:r>
-        <w:t>.1 Beteiligte Personen</w:t>
-      </w:r>
-      <w:bookmarkEnd w:id="2"/>
     </w:p>
     <w:p/>
     <w:p>
@@ -2320,13 +2301,8 @@
         <w:ind w:left="2124" w:firstLine="708"/>
       </w:pPr>
       <w:r>
-        <w:t xml:space="preserve">Chris </w:t>
-      </w:r>
-      <w:proofErr w:type="spellStart"/>
-      <w:r>
-        <w:t>Sembritzki</w:t>
-      </w:r>
-      <w:proofErr w:type="spellEnd"/>
+        <w:t>Chris Sembritzki</w:t>
+      </w:r>
     </w:p>
     <w:p>
       <w:pPr>
@@ -2365,38 +2341,38 @@
       <w:pPr>
         <w:pStyle w:val="berschrift2"/>
       </w:pPr>
-      <w:bookmarkStart w:id="3" w:name="_Toc527656444"/>
+      <w:bookmarkStart w:id="2" w:name="_Toc527712123"/>
       <w:r>
         <w:t>1</w:t>
       </w:r>
       <w:r>
         <w:t>.2 Auftragsbeschreibung</w:t>
       </w:r>
+      <w:bookmarkEnd w:id="2"/>
+    </w:p>
+    <w:p>
+      <w:pPr>
+        <w:pStyle w:val="Default"/>
+      </w:pPr>
+    </w:p>
+    <w:p>
+      <w:r>
+        <w:t>Das Ziel des Projektes ist das Erstellen eines Tools zur Synchronisation von Verzeichnissen und Dateien. Dies soll lokal auf einem Rechner oder über das Netzwerk erfolgen. Dem Nutzer wird für diesen Zweck eine grafische Oberfläche zur Verfügung gestellt.</w:t>
+      </w:r>
+    </w:p>
+    <w:p/>
+    <w:p>
+      <w:pPr>
+        <w:pStyle w:val="berschrift2"/>
+      </w:pPr>
+      <w:bookmarkStart w:id="3" w:name="_Toc527712124"/>
+      <w:r>
+        <w:t>1</w:t>
+      </w:r>
+      <w:r>
+        <w:t>.3 Meilensteine</w:t>
+      </w:r>
       <w:bookmarkEnd w:id="3"/>
-    </w:p>
-    <w:p>
-      <w:pPr>
-        <w:pStyle w:val="Default"/>
-      </w:pPr>
-    </w:p>
-    <w:p>
-      <w:r>
-        <w:t>Das Ziel des Projektes ist das Erstellen eines Tools zur Synchronisation von Verzeichnissen und Dateien. Dies soll lokal auf einem Rechner oder über das Netzwerk erfolgen. Dem Nutzer wird für diesen Zweck eine grafische Oberfläche zur Verfügung gestellt.</w:t>
-      </w:r>
-    </w:p>
-    <w:p/>
-    <w:p>
-      <w:pPr>
-        <w:pStyle w:val="berschrift2"/>
-      </w:pPr>
-      <w:bookmarkStart w:id="4" w:name="_Toc527656445"/>
-      <w:r>
-        <w:t>1</w:t>
-      </w:r>
-      <w:r>
-        <w:t>.3 Meilensteine</w:t>
-      </w:r>
-      <w:bookmarkEnd w:id="4"/>
     </w:p>
     <w:p/>
     <w:p>
@@ -2464,26 +2440,18 @@
       <w:pPr>
         <w:pStyle w:val="berschrift2"/>
       </w:pPr>
-      <w:bookmarkStart w:id="5" w:name="_Toc527656446"/>
+      <w:bookmarkStart w:id="4" w:name="_Toc527712125"/>
       <w:r>
         <w:t>1</w:t>
       </w:r>
       <w:r>
         <w:t>.4 Dokumentation</w:t>
       </w:r>
-      <w:bookmarkEnd w:id="5"/>
-    </w:p>
-    <w:p>
-      <w:r>
-        <w:t xml:space="preserve">Die Dokumentation und Versionierung </w:t>
-      </w:r>
-      <w:proofErr w:type="gramStart"/>
-      <w:r>
-        <w:t>erfolgt</w:t>
-      </w:r>
-      <w:proofErr w:type="gramEnd"/>
-      <w:r>
-        <w:t xml:space="preserve"> über GitHub (</w:t>
+      <w:bookmarkEnd w:id="4"/>
+    </w:p>
+    <w:p>
+      <w:r>
+        <w:t>Die Dokumentation und Versionierung erfolgt über GitHub (</w:t>
       </w:r>
       <w:hyperlink r:id="rId8" w:history="1">
         <w:r>
@@ -2504,7 +2472,7 @@
       <w:pPr>
         <w:pStyle w:val="berschrift1"/>
       </w:pPr>
-      <w:bookmarkStart w:id="6" w:name="_Toc527656447"/>
+      <w:bookmarkStart w:id="5" w:name="_Toc527712126"/>
       <w:r>
         <w:lastRenderedPageBreak/>
         <w:t>2</w:t>
@@ -2515,153 +2483,153 @@
       <w:r>
         <w:t>Anforderungen</w:t>
       </w:r>
+      <w:bookmarkEnd w:id="5"/>
+    </w:p>
+    <w:p>
+      <w:r>
+        <w:t>Die Anforderungen werden in</w:t>
+      </w:r>
+      <w:r>
+        <w:t xml:space="preserve"> Form von</w:t>
+      </w:r>
+      <w:r>
+        <w:t xml:space="preserve"> User Stories dargestellt. Diese beschreiben einen spezifischen Anwendungsfall, welcher von der Anwendung ausgelöst werden soll.</w:t>
+      </w:r>
+    </w:p>
+    <w:p/>
+    <w:p>
+      <w:pPr>
+        <w:pStyle w:val="berschrift2"/>
+      </w:pPr>
+      <w:bookmarkStart w:id="6" w:name="_Toc527712127"/>
+      <w:r>
+        <w:t>2</w:t>
+      </w:r>
+      <w:r>
+        <w:t>.1 Pflichtanforderungen</w:t>
+      </w:r>
       <w:bookmarkEnd w:id="6"/>
     </w:p>
     <w:p>
       <w:r>
-        <w:t>Die Anforderungen werden in</w:t>
-      </w:r>
-      <w:r>
-        <w:t xml:space="preserve"> Form von</w:t>
-      </w:r>
-      <w:r>
-        <w:t xml:space="preserve"> User Stories dargestellt. Diese beschreiben einen spezifischen Anwendungsfall, welcher von der Anwendung ausgelöst werden soll.</w:t>
+        <w:t xml:space="preserve">Als Anwender möchte ich </w:t>
+      </w:r>
+      <w:r>
+        <w:t xml:space="preserve">einen konkreten Ordner mit einem anderen </w:t>
+      </w:r>
+      <w:r>
+        <w:t>v</w:t>
+      </w:r>
+      <w:r>
+        <w:t xml:space="preserve">ergleichen. </w:t>
+      </w:r>
+      <w:r>
+        <w:t>Als Ergebnis dieses Vergleiches</w:t>
+      </w:r>
+      <w:r>
+        <w:t xml:space="preserve"> sollen </w:t>
+      </w:r>
+      <w:r>
+        <w:t>mir die</w:t>
+      </w:r>
+      <w:r>
+        <w:t xml:space="preserve"> Unterschiede auf</w:t>
+      </w:r>
+      <w:r>
+        <w:t>gelistet</w:t>
+      </w:r>
+      <w:r>
+        <w:t xml:space="preserve"> werden.</w:t>
       </w:r>
     </w:p>
     <w:p/>
     <w:p>
+      <w:r>
+        <w:t xml:space="preserve">Als Anwender möchte ich </w:t>
+      </w:r>
+      <w:r>
+        <w:t xml:space="preserve">einen </w:t>
+      </w:r>
+      <w:r>
+        <w:t xml:space="preserve">bestimmten </w:t>
+      </w:r>
+      <w:r>
+        <w:t xml:space="preserve">Ordner an verschiedenen </w:t>
+      </w:r>
+      <w:r>
+        <w:t>Stellen innerhalb des Dateisystems ablegen</w:t>
+      </w:r>
+      <w:r>
+        <w:t>. Diese</w:t>
+      </w:r>
+      <w:r>
+        <w:t xml:space="preserve"> verschiedenen Ordner</w:t>
+      </w:r>
+      <w:r>
+        <w:t xml:space="preserve"> </w:t>
+      </w:r>
+      <w:r>
+        <w:t>sollen</w:t>
+      </w:r>
+      <w:r>
+        <w:t xml:space="preserve"> </w:t>
+      </w:r>
+      <w:r>
+        <w:t>denselben</w:t>
+      </w:r>
+      <w:r>
+        <w:t xml:space="preserve"> Informationsgehalt</w:t>
+      </w:r>
+      <w:r>
+        <w:t xml:space="preserve"> </w:t>
+      </w:r>
+      <w:r>
+        <w:t xml:space="preserve">und Struktur </w:t>
+      </w:r>
+      <w:r>
+        <w:t>besitzen</w:t>
+      </w:r>
+      <w:r>
+        <w:t>.</w:t>
+      </w:r>
+    </w:p>
+    <w:p/>
+    <w:p>
+      <w:r>
+        <w:t>A</w:t>
+      </w:r>
+      <w:r>
+        <w:t xml:space="preserve">ls </w:t>
+      </w:r>
+      <w:r>
+        <w:t>Anwender</w:t>
+      </w:r>
+      <w:r>
+        <w:t xml:space="preserve"> möchte ich eine graph</w:t>
+      </w:r>
+      <w:r>
+        <w:t xml:space="preserve">ische Benutzeroberfläche für die Konfiguration und Bedienung </w:t>
+      </w:r>
+      <w:r>
+        <w:t xml:space="preserve">des Programmes </w:t>
+      </w:r>
+      <w:r>
+        <w:t>verwenden.</w:t>
+      </w:r>
+    </w:p>
+    <w:p/>
+    <w:p>
       <w:pPr>
         <w:pStyle w:val="berschrift2"/>
       </w:pPr>
-      <w:bookmarkStart w:id="7" w:name="_Toc527656448"/>
+      <w:bookmarkStart w:id="7" w:name="_Toc527712128"/>
       <w:r>
         <w:t>2</w:t>
       </w:r>
       <w:r>
-        <w:t>.1 Pflichtanforderungen</w:t>
+        <w:t>.2 Wunschanforderungen</w:t>
       </w:r>
       <w:bookmarkEnd w:id="7"/>
-    </w:p>
-    <w:p>
-      <w:r>
-        <w:t xml:space="preserve">Als Anwender möchte ich </w:t>
-      </w:r>
-      <w:r>
-        <w:t xml:space="preserve">einen konkreten Ordner mit einem anderen </w:t>
-      </w:r>
-      <w:r>
-        <w:t>v</w:t>
-      </w:r>
-      <w:r>
-        <w:t xml:space="preserve">ergleichen. </w:t>
-      </w:r>
-      <w:r>
-        <w:t>Als Ergebnis dieses Vergleiches</w:t>
-      </w:r>
-      <w:r>
-        <w:t xml:space="preserve"> sollen </w:t>
-      </w:r>
-      <w:r>
-        <w:t>mir die</w:t>
-      </w:r>
-      <w:r>
-        <w:t xml:space="preserve"> Unterschiede auf</w:t>
-      </w:r>
-      <w:r>
-        <w:t>gelistet</w:t>
-      </w:r>
-      <w:r>
-        <w:t xml:space="preserve"> werden.</w:t>
-      </w:r>
-    </w:p>
-    <w:p/>
-    <w:p>
-      <w:r>
-        <w:t xml:space="preserve">Als Anwender möchte ich </w:t>
-      </w:r>
-      <w:r>
-        <w:t xml:space="preserve">einen </w:t>
-      </w:r>
-      <w:r>
-        <w:t xml:space="preserve">bestimmten </w:t>
-      </w:r>
-      <w:r>
-        <w:t xml:space="preserve">Ordner an verschiedenen </w:t>
-      </w:r>
-      <w:r>
-        <w:t>Stellen innerhalb des Dateisystems ablegen</w:t>
-      </w:r>
-      <w:r>
-        <w:t>. Diese</w:t>
-      </w:r>
-      <w:r>
-        <w:t xml:space="preserve"> verschiedenen Ordner</w:t>
-      </w:r>
-      <w:r>
-        <w:t xml:space="preserve"> </w:t>
-      </w:r>
-      <w:r>
-        <w:t>sollen</w:t>
-      </w:r>
-      <w:r>
-        <w:t xml:space="preserve"> </w:t>
-      </w:r>
-      <w:r>
-        <w:t>denselben</w:t>
-      </w:r>
-      <w:r>
-        <w:t xml:space="preserve"> Informationsgehalt</w:t>
-      </w:r>
-      <w:r>
-        <w:t xml:space="preserve"> </w:t>
-      </w:r>
-      <w:r>
-        <w:t xml:space="preserve">und Struktur </w:t>
-      </w:r>
-      <w:r>
-        <w:t>besitzen</w:t>
-      </w:r>
-      <w:r>
-        <w:t>.</w:t>
-      </w:r>
-    </w:p>
-    <w:p/>
-    <w:p>
-      <w:r>
-        <w:t>A</w:t>
-      </w:r>
-      <w:r>
-        <w:t xml:space="preserve">ls </w:t>
-      </w:r>
-      <w:r>
-        <w:t>Anwender</w:t>
-      </w:r>
-      <w:r>
-        <w:t xml:space="preserve"> möchte ich eine graph</w:t>
-      </w:r>
-      <w:r>
-        <w:t xml:space="preserve">ische Benutzeroberfläche für die Konfiguration und Bedienung </w:t>
-      </w:r>
-      <w:r>
-        <w:t xml:space="preserve">des Programmes </w:t>
-      </w:r>
-      <w:r>
-        <w:t>verwenden.</w:t>
-      </w:r>
-    </w:p>
-    <w:p/>
-    <w:p>
-      <w:pPr>
-        <w:pStyle w:val="berschrift2"/>
-      </w:pPr>
-      <w:bookmarkStart w:id="8" w:name="_Toc527656449"/>
-      <w:r>
-        <w:t>2</w:t>
-      </w:r>
-      <w:r>
-        <w:t>.2 Wunschanforderungen</w:t>
-      </w:r>
-      <w:bookmarkEnd w:id="8"/>
     </w:p>
     <w:p>
       <w:r>
@@ -2766,7 +2734,7 @@
         <w:pStyle w:val="berschrift2"/>
         <w:jc w:val="both"/>
       </w:pPr>
-      <w:bookmarkStart w:id="9" w:name="_Toc527656450"/>
+      <w:bookmarkStart w:id="8" w:name="_Toc527712129"/>
       <w:r>
         <w:t>2</w:t>
       </w:r>
@@ -2779,7 +2747,7 @@
       <w:r>
         <w:t>Anforderungen</w:t>
       </w:r>
-      <w:bookmarkEnd w:id="9"/>
+      <w:bookmarkEnd w:id="8"/>
     </w:p>
     <w:p>
       <w:r>
@@ -2816,7 +2784,7 @@
         <w:pStyle w:val="berschrift2"/>
         <w:jc w:val="both"/>
       </w:pPr>
-      <w:bookmarkStart w:id="10" w:name="_Toc527656451"/>
+      <w:bookmarkStart w:id="9" w:name="_Toc527712130"/>
       <w:r>
         <w:lastRenderedPageBreak/>
         <w:t>2</w:t>
@@ -2830,7 +2798,7 @@
       <w:r>
         <w:t>-Diagramme</w:t>
       </w:r>
-      <w:bookmarkEnd w:id="10"/>
+      <w:bookmarkEnd w:id="9"/>
     </w:p>
     <w:p/>
     <w:p>
@@ -2898,7 +2866,7 @@
       <w:pPr>
         <w:pStyle w:val="Beschriftung"/>
       </w:pPr>
-      <w:bookmarkStart w:id="11" w:name="_Toc527656373"/>
+      <w:bookmarkStart w:id="10" w:name="_Toc527656373"/>
       <w:r>
         <w:t xml:space="preserve">Abbildung </w:t>
       </w:r>
@@ -2935,7 +2903,7 @@
       <w:r>
         <w:t xml:space="preserve"> Pflichtanforderungen</w:t>
       </w:r>
-      <w:bookmarkEnd w:id="11"/>
+      <w:bookmarkEnd w:id="10"/>
     </w:p>
     <w:p>
       <w:pPr>
@@ -3002,7 +2970,7 @@
       <w:pPr>
         <w:pStyle w:val="Beschriftung"/>
       </w:pPr>
-      <w:bookmarkStart w:id="12" w:name="_Toc527656374"/>
+      <w:bookmarkStart w:id="11" w:name="_Toc527656374"/>
       <w:r>
         <w:t xml:space="preserve">Abbildung </w:t>
       </w:r>
@@ -3039,7 +3007,7 @@
       <w:r>
         <w:t xml:space="preserve"> Wunschanforderungen</w:t>
       </w:r>
-      <w:bookmarkEnd w:id="12"/>
+      <w:bookmarkEnd w:id="11"/>
     </w:p>
     <w:p/>
     <w:p>
@@ -3104,7 +3072,7 @@
       <w:pPr>
         <w:pStyle w:val="Beschriftung"/>
       </w:pPr>
-      <w:bookmarkStart w:id="13" w:name="_Toc527656375"/>
+      <w:bookmarkStart w:id="12" w:name="_Toc527656375"/>
       <w:r>
         <w:t xml:space="preserve">Abbildung </w:t>
       </w:r>
@@ -3141,7 +3109,7 @@
       <w:r>
         <w:t xml:space="preserve"> künftige Anforderungen</w:t>
       </w:r>
-      <w:bookmarkEnd w:id="13"/>
+      <w:bookmarkEnd w:id="12"/>
     </w:p>
     <w:p/>
     <w:p/>
@@ -3167,7 +3135,7 @@
       <w:pPr>
         <w:pStyle w:val="berschrift1"/>
       </w:pPr>
-      <w:bookmarkStart w:id="14" w:name="_Toc527656452"/>
+      <w:bookmarkStart w:id="13" w:name="_Toc527712131"/>
       <w:r>
         <w:lastRenderedPageBreak/>
         <w:t>3</w:t>
@@ -3175,64 +3143,64 @@
       <w:r>
         <w:t xml:space="preserve"> Produkteinsatz</w:t>
       </w:r>
+      <w:bookmarkEnd w:id="13"/>
+    </w:p>
+    <w:p>
+      <w:pPr>
+        <w:pStyle w:val="berschrift2"/>
+      </w:pPr>
+      <w:bookmarkStart w:id="14" w:name="_Toc527712132"/>
+      <w:r>
+        <w:t>3</w:t>
+      </w:r>
+      <w:r>
+        <w:t>.1 Anwendungsbereiche</w:t>
+      </w:r>
       <w:bookmarkEnd w:id="14"/>
     </w:p>
+    <w:p/>
+    <w:p>
+      <w:r>
+        <w:t>Dieses Prog</w:t>
+      </w:r>
+      <w:r>
+        <w:t>ramm hat die Funktion zwei Verzeichnisse zu analysieren, zu vergleichen und schlussendlich zu synchronisieren.</w:t>
+      </w:r>
+      <w:r>
+        <w:t xml:space="preserve"> D</w:t>
+      </w:r>
+      <w:r>
+        <w:t xml:space="preserve">ie Synchronisation eines Ordners </w:t>
+      </w:r>
+      <w:r>
+        <w:t xml:space="preserve">kann </w:t>
+      </w:r>
+      <w:r>
+        <w:t xml:space="preserve">auch </w:t>
+      </w:r>
+      <w:r>
+        <w:t>als Ba</w:t>
+      </w:r>
+      <w:r>
+        <w:t>ckup für eben jenes Verzeichnis dienen</w:t>
+      </w:r>
+      <w:r>
+        <w:t>. Dies kann über im Dateisystem eingebundene Ordner erfolgen.</w:t>
+      </w:r>
+    </w:p>
+    <w:p/>
     <w:p>
       <w:pPr>
         <w:pStyle w:val="berschrift2"/>
       </w:pPr>
-      <w:bookmarkStart w:id="15" w:name="_Toc527656453"/>
+      <w:bookmarkStart w:id="15" w:name="_Toc527712133"/>
       <w:r>
         <w:t>3</w:t>
       </w:r>
       <w:r>
-        <w:t>.1 Anwendungsbereiche</w:t>
+        <w:t>.2 Zielgruppen</w:t>
       </w:r>
       <w:bookmarkEnd w:id="15"/>
-    </w:p>
-    <w:p/>
-    <w:p>
-      <w:r>
-        <w:t>Dieses Prog</w:t>
-      </w:r>
-      <w:r>
-        <w:t>ramm hat die Funktion zwei Verzeichnisse zu analysieren, zu vergleichen und schlussendlich zu synchronisieren.</w:t>
-      </w:r>
-      <w:r>
-        <w:t xml:space="preserve"> D</w:t>
-      </w:r>
-      <w:r>
-        <w:t xml:space="preserve">ie Synchronisation eines Ordners </w:t>
-      </w:r>
-      <w:r>
-        <w:t xml:space="preserve">kann </w:t>
-      </w:r>
-      <w:r>
-        <w:t xml:space="preserve">auch </w:t>
-      </w:r>
-      <w:r>
-        <w:t>als Ba</w:t>
-      </w:r>
-      <w:r>
-        <w:t>ckup für eben jenes Verzeichnis dienen</w:t>
-      </w:r>
-      <w:r>
-        <w:t>. Dies kann über im Dateisystem eingebundene Ordner erfolgen.</w:t>
-      </w:r>
-    </w:p>
-    <w:p/>
-    <w:p>
-      <w:pPr>
-        <w:pStyle w:val="berschrift2"/>
-      </w:pPr>
-      <w:bookmarkStart w:id="16" w:name="_Toc527656454"/>
-      <w:r>
-        <w:t>3</w:t>
-      </w:r>
-      <w:r>
-        <w:t>.2 Zielgruppen</w:t>
-      </w:r>
-      <w:bookmarkEnd w:id="16"/>
     </w:p>
     <w:p/>
     <w:p>
@@ -3255,14 +3223,14 @@
       <w:pPr>
         <w:pStyle w:val="berschrift2"/>
       </w:pPr>
-      <w:bookmarkStart w:id="17" w:name="_Toc527656455"/>
+      <w:bookmarkStart w:id="16" w:name="_Toc527712134"/>
       <w:r>
         <w:t>3</w:t>
       </w:r>
       <w:r>
         <w:t>.3 Betriebsbedingung</w:t>
       </w:r>
-      <w:bookmarkEnd w:id="17"/>
+      <w:bookmarkEnd w:id="16"/>
     </w:p>
     <w:p/>
     <w:p>
@@ -3309,7 +3277,7 @@
       <w:pPr>
         <w:pStyle w:val="berschrift1"/>
       </w:pPr>
-      <w:bookmarkStart w:id="18" w:name="_Toc527656456"/>
+      <w:bookmarkStart w:id="17" w:name="_Toc527712135"/>
       <w:r>
         <w:lastRenderedPageBreak/>
         <w:t>4</w:t>
@@ -3317,30 +3285,25 @@
       <w:r>
         <w:t xml:space="preserve"> Produktübersicht</w:t>
       </w:r>
+      <w:bookmarkEnd w:id="17"/>
+    </w:p>
+    <w:p>
+      <w:pPr>
+        <w:pStyle w:val="berschrift2"/>
+      </w:pPr>
+      <w:bookmarkStart w:id="18" w:name="_Toc527712136"/>
+      <w:r>
+        <w:t>4</w:t>
+      </w:r>
+      <w:r>
+        <w:t>.1 Kurze Produktübersicht</w:t>
+      </w:r>
       <w:bookmarkEnd w:id="18"/>
     </w:p>
-    <w:p>
-      <w:pPr>
-        <w:pStyle w:val="berschrift2"/>
-      </w:pPr>
-      <w:bookmarkStart w:id="19" w:name="_Toc527656457"/>
-      <w:r>
-        <w:t>4</w:t>
-      </w:r>
-      <w:r>
-        <w:t>.1 Kurze Produktübersicht</w:t>
-      </w:r>
-      <w:bookmarkEnd w:id="19"/>
-    </w:p>
     <w:p/>
     <w:p>
-      <w:proofErr w:type="spellStart"/>
-      <w:r>
-        <w:t>QuixSync</w:t>
-      </w:r>
-      <w:proofErr w:type="spellEnd"/>
-      <w:r>
-        <w:t xml:space="preserve"> wird </w:t>
+      <w:r>
+        <w:t xml:space="preserve">QuixSync wird </w:t>
       </w:r>
       <w:r>
         <w:t>über eine</w:t>
@@ -3503,7 +3466,7 @@
       <w:pPr>
         <w:pStyle w:val="berschrift2"/>
       </w:pPr>
-      <w:bookmarkStart w:id="20" w:name="_Toc527656458"/>
+      <w:bookmarkStart w:id="19" w:name="_Toc527712137"/>
       <w:r>
         <w:lastRenderedPageBreak/>
         <w:t>4</w:t>
@@ -3511,7 +3474,7 @@
       <w:r>
         <w:t>.2 UML-Diagramme</w:t>
       </w:r>
-      <w:bookmarkEnd w:id="20"/>
+      <w:bookmarkEnd w:id="19"/>
     </w:p>
     <w:p/>
     <w:p>
@@ -3564,7 +3527,7 @@
                                 <w:sz w:val="24"/>
                               </w:rPr>
                             </w:pPr>
-                            <w:bookmarkStart w:id="21" w:name="_Toc527656376"/>
+                            <w:bookmarkStart w:id="20" w:name="_Toc527656376"/>
                             <w:r>
                               <w:t xml:space="preserve">Abbildung </w:t>
                             </w:r>
@@ -3601,7 +3564,7 @@
                             <w:r>
                               <w:t xml:space="preserve"> Ablauf einer kompletten Synchronisation</w:t>
                             </w:r>
-                            <w:bookmarkEnd w:id="21"/>
+                            <w:bookmarkEnd w:id="20"/>
                           </w:p>
                         </w:txbxContent>
                       </wps:txbx>
@@ -3634,7 +3597,7 @@
                           <w:sz w:val="24"/>
                         </w:rPr>
                       </w:pPr>
-                      <w:bookmarkStart w:id="22" w:name="_Toc527656376"/>
+                      <w:bookmarkStart w:id="21" w:name="_Toc527656376"/>
                       <w:r>
                         <w:t xml:space="preserve">Abbildung </w:t>
                       </w:r>
@@ -3671,7 +3634,7 @@
                       <w:r>
                         <w:t xml:space="preserve"> Ablauf einer kompletten Synchronisation</w:t>
                       </w:r>
-                      <w:bookmarkEnd w:id="22"/>
+                      <w:bookmarkEnd w:id="21"/>
                     </w:p>
                   </w:txbxContent>
                 </v:textbox>
@@ -3802,7 +3765,7 @@
                                 <w:sz w:val="24"/>
                               </w:rPr>
                             </w:pPr>
-                            <w:bookmarkStart w:id="23" w:name="_Toc527656377"/>
+                            <w:bookmarkStart w:id="22" w:name="_Toc527656377"/>
                             <w:r>
                               <w:t xml:space="preserve">Abbildung </w:t>
                             </w:r>
@@ -3842,7 +3805,7 @@
                             <w:r>
                               <w:t>exierung</w:t>
                             </w:r>
-                            <w:bookmarkEnd w:id="23"/>
+                            <w:bookmarkEnd w:id="22"/>
                           </w:p>
                         </w:txbxContent>
                       </wps:txbx>
@@ -3871,7 +3834,7 @@
                           <w:sz w:val="24"/>
                         </w:rPr>
                       </w:pPr>
-                      <w:bookmarkStart w:id="24" w:name="_Toc527656377"/>
+                      <w:bookmarkStart w:id="23" w:name="_Toc527656377"/>
                       <w:r>
                         <w:t xml:space="preserve">Abbildung </w:t>
                       </w:r>
@@ -3911,7 +3874,7 @@
                       <w:r>
                         <w:t>exierung</w:t>
                       </w:r>
-                      <w:bookmarkEnd w:id="24"/>
+                      <w:bookmarkEnd w:id="23"/>
                     </w:p>
                   </w:txbxContent>
                 </v:textbox>
@@ -3976,6 +3939,9 @@
         </w:drawing>
       </w:r>
       <w:r>
+        <w:t xml:space="preserve">übergebener </w:t>
+      </w:r>
+      <w:r>
         <w:t>Parameter: Verzeichnis</w:t>
       </w:r>
     </w:p>
@@ -3997,10 +3963,13 @@
     </w:p>
     <w:p>
       <w:r>
+        <w:lastRenderedPageBreak/>
+        <w:t xml:space="preserve">übergebene </w:t>
+      </w:r>
+      <w:r>
         <w:rPr>
           <w:noProof/>
         </w:rPr>
-        <w:lastRenderedPageBreak/>
         <mc:AlternateContent>
           <mc:Choice Requires="wps">
             <w:drawing>
@@ -4046,7 +4015,7 @@
                                 <w:sz w:val="24"/>
                               </w:rPr>
                             </w:pPr>
-                            <w:bookmarkStart w:id="25" w:name="_Toc527656378"/>
+                            <w:bookmarkStart w:id="24" w:name="_Toc527656378"/>
                             <w:r>
                               <w:t xml:space="preserve">Abbildung </w:t>
                             </w:r>
@@ -4083,7 +4052,7 @@
                             <w:r>
                               <w:t xml:space="preserve"> Vergleich</w:t>
                             </w:r>
-                            <w:bookmarkEnd w:id="25"/>
+                            <w:bookmarkEnd w:id="24"/>
                           </w:p>
                         </w:txbxContent>
                       </wps:txbx>
@@ -4112,7 +4081,7 @@
                           <w:sz w:val="24"/>
                         </w:rPr>
                       </w:pPr>
-                      <w:bookmarkStart w:id="26" w:name="_Toc527656378"/>
+                      <w:bookmarkStart w:id="25" w:name="_Toc527656378"/>
                       <w:r>
                         <w:t xml:space="preserve">Abbildung </w:t>
                       </w:r>
@@ -4149,7 +4118,7 @@
                       <w:r>
                         <w:t xml:space="preserve"> Vergleich</w:t>
                       </w:r>
-                      <w:bookmarkEnd w:id="26"/>
+                      <w:bookmarkEnd w:id="25"/>
                     </w:p>
                   </w:txbxContent>
                 </v:textbox>
@@ -4219,11 +4188,17 @@
       <w:r>
         <w:t xml:space="preserve">, </w:t>
       </w:r>
-      <w:proofErr w:type="spellStart"/>
+      <w:r>
+        <w:t>„</w:t>
+      </w:r>
       <w:r>
         <w:t>isHardSync</w:t>
       </w:r>
-      <w:proofErr w:type="spellEnd"/>
+      <w:r>
+        <w:t>“</w:t>
+      </w:r>
+      <w:bookmarkStart w:id="26" w:name="_GoBack"/>
+      <w:bookmarkEnd w:id="26"/>
     </w:p>
     <w:p/>
     <w:p>
@@ -4241,6 +4216,9 @@
     <w:p>
       <w:r>
         <w:lastRenderedPageBreak/>
+        <w:t xml:space="preserve">übergebener </w:t>
+      </w:r>
+      <w:r>
         <w:t>Parameter: Vergleichsdatei</w:t>
       </w:r>
     </w:p>
@@ -4479,7 +4457,7 @@
       <w:pPr>
         <w:pStyle w:val="berschrift2"/>
       </w:pPr>
-      <w:bookmarkStart w:id="29" w:name="_Toc527656459"/>
+      <w:bookmarkStart w:id="29" w:name="_Toc527712138"/>
       <w:r>
         <w:lastRenderedPageBreak/>
         <w:t>4</w:t>
@@ -4570,15 +4548,7 @@
                               <w:fldChar w:fldCharType="end"/>
                             </w:r>
                             <w:r>
-                              <w:t xml:space="preserve"> Speicherelement (</w:t>
-                            </w:r>
-                            <w:proofErr w:type="spellStart"/>
-                            <w:r>
-                              <w:t>StorageElement</w:t>
-                            </w:r>
-                            <w:proofErr w:type="spellEnd"/>
-                            <w:r>
-                              <w:t>)</w:t>
+                              <w:t xml:space="preserve"> Speicherelement (StorageElement)</w:t>
                             </w:r>
                             <w:bookmarkEnd w:id="30"/>
                           </w:p>
@@ -4640,15 +4610,7 @@
                         <w:fldChar w:fldCharType="end"/>
                       </w:r>
                       <w:r>
-                        <w:t xml:space="preserve"> Speicherelement (</w:t>
-                      </w:r>
-                      <w:proofErr w:type="spellStart"/>
-                      <w:r>
-                        <w:t>StorageElement</w:t>
-                      </w:r>
-                      <w:proofErr w:type="spellEnd"/>
-                      <w:r>
-                        <w:t>)</w:t>
+                        <w:t xml:space="preserve"> Speicherelement (StorageElement)</w:t>
                       </w:r>
                       <w:bookmarkEnd w:id="31"/>
                     </w:p>
@@ -4969,7 +4931,7 @@
         <w:pStyle w:val="berschrift1"/>
       </w:pPr>
       <w:bookmarkStart w:id="34" w:name="_Toc527614923"/>
-      <w:bookmarkStart w:id="35" w:name="_Toc527656460"/>
+      <w:bookmarkStart w:id="35" w:name="_Toc527712139"/>
       <w:r>
         <w:lastRenderedPageBreak/>
         <w:t>5 Produktfunktionen</w:t>
@@ -4982,7 +4944,7 @@
         <w:pStyle w:val="berschrift2"/>
       </w:pPr>
       <w:bookmarkStart w:id="36" w:name="_Toc527614924"/>
-      <w:bookmarkStart w:id="37" w:name="_Toc527656461"/>
+      <w:bookmarkStart w:id="37" w:name="_Toc527712140"/>
       <w:r>
         <w:t>5.1 Analysieren</w:t>
       </w:r>
@@ -4998,15 +4960,7 @@
     <w:p/>
     <w:p>
       <w:r>
-        <w:t xml:space="preserve">Zur Erstellung der Indexdatei wird, mittels einer rekursiven Funktion, das angegebene Verzeichnis durchsucht. Die beinhalteten Elemente werden zunächst innerhalb des Programms in zwei Listen gespeichert. Eine </w:t>
-      </w:r>
-      <w:proofErr w:type="gramStart"/>
-      <w:r>
-        <w:t>enthält</w:t>
-      </w:r>
-      <w:proofErr w:type="gramEnd"/>
-      <w:r>
-        <w:t xml:space="preserve"> die Dateien und eine die Verzeichnisse. Somit erfolgt eine Trennung dieser beiden Datentypen. Die beiden Listen werden nach der Befüllung in die Indexdatei geschrieben, wie auch die Anzahl der Dateien und der Speichergröße.</w:t>
+        <w:t>Zur Erstellung der Indexdatei wird, mittels einer rekursiven Funktion, das angegebene Verzeichnis durchsucht. Die beinhalteten Elemente werden zunächst innerhalb des Programms in zwei Listen gespeichert. Eine enthält die Dateien und eine die Verzeichnisse. Somit erfolgt eine Trennung dieser beiden Datentypen. Die beiden Listen werden nach der Befüllung in die Indexdatei geschrieben, wie auch die Anzahl der Dateien und der Speichergröße.</w:t>
       </w:r>
     </w:p>
     <w:p/>
@@ -5015,7 +4969,7 @@
         <w:pStyle w:val="berschrift2"/>
       </w:pPr>
       <w:bookmarkStart w:id="38" w:name="_Toc527614925"/>
-      <w:bookmarkStart w:id="39" w:name="_Toc527656462"/>
+      <w:bookmarkStart w:id="39" w:name="_Toc527712141"/>
       <w:r>
         <w:t>5.2 Vergleichen</w:t>
       </w:r>
@@ -5033,34 +4987,10 @@
         <w:t>Als Grundlage für den Vergleich dient das Erstelldatum. Während sich der Name jederzeit durch Umbenennung ändern kann, bleibt die Erstellzeit immer gleich. Wenn ein Element gefunden wurde, welches im Ziel fehlt oder verändert wurde, wird dessen absoluter Pfad zum angegebenen Verzeichnis in einer neuen Liste</w:t>
       </w:r>
       <w:r>
-        <w:t xml:space="preserve"> (</w:t>
-      </w:r>
-      <w:proofErr w:type="spellStart"/>
-      <w:r>
-        <w:t>ReturnCopyArray</w:t>
-      </w:r>
-      <w:proofErr w:type="spellEnd"/>
-      <w:r>
-        <w:t>)</w:t>
-      </w:r>
-      <w:r>
-        <w:t xml:space="preserve"> gespeichert. Diese wird später genutzt um diese Elemente in das Zielverzeichnis zu kopieren. Weiterhin bekommt das Element in der Ziel-Indexdatei ein </w:t>
-      </w:r>
-      <w:proofErr w:type="spellStart"/>
-      <w:r>
-        <w:t>Flag</w:t>
-      </w:r>
-      <w:proofErr w:type="spellEnd"/>
-      <w:r>
-        <w:t xml:space="preserve"> („</w:t>
-      </w:r>
-      <w:proofErr w:type="spellStart"/>
-      <w:r>
-        <w:t>isCompared</w:t>
-      </w:r>
-      <w:proofErr w:type="spellEnd"/>
-      <w:r>
-        <w:t>“) zugeordnet.</w:t>
+        <w:t xml:space="preserve"> (ReturnCopyArray)</w:t>
+      </w:r>
+      <w:r>
+        <w:t xml:space="preserve"> gespeichert. Diese wird später genutzt um diese Elemente in das Zielverzeichnis zu kopieren. Weiterhin bekommt das Element in der Ziel-Indexdatei ein Flag („isCompared“) zugeordnet.</w:t>
       </w:r>
     </w:p>
     <w:p/>
@@ -5072,23 +5002,7 @@
     <w:p>
       <w:r>
         <w:lastRenderedPageBreak/>
-        <w:t>Bei der harten Synchronisierung werden alle Elemente aus dem Zielverzeichnis gelöscht, die nicht auch im Quellverzeichnis vorhanden sind. Das Zielverzeichnis wird also 1:1 auf den Stand des Quellverzeichnisses gebracht. Im Quellcode wird dies über eine Schleife realisiert. In dieser werden alle Elemente in der Ziel-Indexdatei mit der Quell-Indexdatei verglichen, so lange sie noch nicht in der vorherigen Schleife verglichen wurde (</w:t>
-      </w:r>
-      <w:proofErr w:type="spellStart"/>
-      <w:r>
-        <w:t>Flag</w:t>
-      </w:r>
-      <w:proofErr w:type="spellEnd"/>
-      <w:r>
-        <w:t xml:space="preserve"> „</w:t>
-      </w:r>
-      <w:proofErr w:type="spellStart"/>
-      <w:r>
-        <w:t>isCompared</w:t>
-      </w:r>
-      <w:proofErr w:type="spellEnd"/>
-      <w:r>
-        <w:t>“). Es werden also nun alle Elemente gesucht, die nur in der Quelle oder nur im Ziel auftauchen. Sie werden unter Angabe ihres absoluten Pfades in einer weiteren neuen Liste gespeichert. Mittels dieser werden die Elemente später gelöscht, da sie nicht im Quellverzeichnis vorgekommen sind.</w:t>
+        <w:t>Bei der harten Synchronisierung werden alle Elemente aus dem Zielverzeichnis gelöscht, die nicht auch im Quellverzeichnis vorhanden sind. Das Zielverzeichnis wird also 1:1 auf den Stand des Quellverzeichnisses gebracht. Im Quellcode wird dies über eine Schleife realisiert. In dieser werden alle Elemente in der Ziel-Indexdatei mit der Quell-Indexdatei verglichen, so lange sie noch nicht in der vorherigen Schleife verglichen wurde (Flag „isCompared“). Es werden also nun alle Elemente gesucht, die nur in der Quelle oder nur im Ziel auftauchen. Sie werden unter Angabe ihres absoluten Pfades in einer weiteren neuen Liste gespeichert. Mittels dieser werden die Elemente später gelöscht, da sie nicht im Quellverzeichnis vorgekommen sind.</w:t>
       </w:r>
     </w:p>
     <w:p/>
@@ -5096,7 +5010,7 @@
       <w:pPr>
         <w:pStyle w:val="berschrift2"/>
       </w:pPr>
-      <w:bookmarkStart w:id="40" w:name="_Toc527656463"/>
+      <w:bookmarkStart w:id="40" w:name="_Toc527712142"/>
       <w:r>
         <w:t>5</w:t>
       </w:r>
@@ -5170,7 +5084,7 @@
       <w:pPr>
         <w:pStyle w:val="berschrift2"/>
       </w:pPr>
-      <w:bookmarkStart w:id="41" w:name="_Toc527656464"/>
+      <w:bookmarkStart w:id="41" w:name="_Toc527712143"/>
       <w:r>
         <w:t>5</w:t>
       </w:r>
@@ -5274,18 +5188,16 @@
       <w:pPr>
         <w:pStyle w:val="berschrift2"/>
       </w:pPr>
-      <w:bookmarkStart w:id="42" w:name="_Toc527656465"/>
+      <w:bookmarkStart w:id="42" w:name="_Toc527712144"/>
       <w:r>
         <w:t>5</w:t>
       </w:r>
       <w:r>
         <w:t xml:space="preserve">.5 </w:t>
       </w:r>
-      <w:proofErr w:type="spellStart"/>
       <w:r>
         <w:t>Daemon</w:t>
       </w:r>
-      <w:proofErr w:type="spellEnd"/>
       <w:r>
         <w:t>-</w:t>
       </w:r>
@@ -5302,11 +5214,9 @@
       <w:r>
         <w:t xml:space="preserve">ie Wunschanforderung eines </w:t>
       </w:r>
-      <w:proofErr w:type="spellStart"/>
       <w:r>
         <w:t>Daemon</w:t>
       </w:r>
-      <w:proofErr w:type="spellEnd"/>
       <w:r>
         <w:t>-</w:t>
       </w:r>
@@ -5374,7 +5284,7 @@
       <w:pPr>
         <w:pStyle w:val="berschrift1"/>
       </w:pPr>
-      <w:bookmarkStart w:id="43" w:name="_Toc527656466"/>
+      <w:bookmarkStart w:id="43" w:name="_Toc527712145"/>
       <w:r>
         <w:lastRenderedPageBreak/>
         <w:t>6</w:t>
@@ -5555,15 +5465,7 @@
         <w:t>Ebenfalls</w:t>
       </w:r>
       <w:r>
-        <w:t xml:space="preserve"> wird hier die Konfiguration der Wunschanforderung einer automatisierten Synchronisierung (</w:t>
-      </w:r>
-      <w:proofErr w:type="spellStart"/>
-      <w:r>
-        <w:t>Daemon</w:t>
-      </w:r>
-      <w:proofErr w:type="spellEnd"/>
-      <w:r>
-        <w:t>), unter der zusätzlichen Angabe eines Zeitintervalls, stattfinden.</w:t>
+        <w:t xml:space="preserve"> wird hier die Konfiguration der Wunschanforderung einer automatisierten Synchronisierung (Daemon), unter der zusätzlichen Angabe eines Zeitintervalls, stattfinden.</w:t>
       </w:r>
       <w:r>
         <w:t xml:space="preserve"> </w:t>
@@ -6210,15 +6112,7 @@
         <w:t xml:space="preserve"> werden</w:t>
       </w:r>
       <w:r>
-        <w:t xml:space="preserve">, wie auch der </w:t>
-      </w:r>
-      <w:proofErr w:type="spellStart"/>
-      <w:r>
-        <w:t>Daemon</w:t>
-      </w:r>
-      <w:proofErr w:type="spellEnd"/>
-      <w:r>
-        <w:t>-Betrieb erlaubt werden</w:t>
+        <w:t>, wie auch der Daemon-Betrieb erlaubt werden</w:t>
       </w:r>
       <w:r>
         <w:t>.</w:t>
@@ -6299,7 +6193,7 @@
       <w:pPr>
         <w:pStyle w:val="berschrift1"/>
       </w:pPr>
-      <w:bookmarkStart w:id="49" w:name="_Toc527656467"/>
+      <w:bookmarkStart w:id="49" w:name="_Toc527712146"/>
       <w:r>
         <w:lastRenderedPageBreak/>
         <w:t>7. Abbildungsverzeichnis</w:t>
@@ -7469,7 +7363,7 @@
       <w:rPr>
         <w:noProof/>
       </w:rPr>
-      <w:t>7. Abbildungsverzeichnis</w:t>
+      <w:t>6 Benutzeroberfläche</w:t>
     </w:r>
     <w:r>
       <w:rPr>
@@ -8717,7 +8611,7 @@
 </file>
 
 <file path=customXml/itemProps1.xml><?xml version="1.0" encoding="utf-8"?>
-<ds:datastoreItem xmlns:ds="http://schemas.openxmlformats.org/officeDocument/2006/customXml" ds:itemID="{2D1D9D9C-A720-4B5E-A4C1-F5E58EDDD757}">
+<ds:datastoreItem xmlns:ds="http://schemas.openxmlformats.org/officeDocument/2006/customXml" ds:itemID="{1F5BFA77-DF6D-41C0-83E0-3C420A3AA3D7}">
   <ds:schemaRefs>
     <ds:schemaRef ds:uri="http://schemas.openxmlformats.org/officeDocument/2006/bibliography"/>
   </ds:schemaRefs>

</xml_diff>